<commit_message>
Started fixing up inconsistencies in decimal places
</commit_message>
<xml_diff>
--- a/report/Argo_ReportTemplates_v2.0.docx
+++ b/report/Argo_ReportTemplates_v2.0.docx
@@ -63,13 +63,7 @@
       </w:del>
       <w:ins w:id="1" w:author="Xavier Hoenner" w:date="2014-05-01T12:04:00Z">
         <w:r>
-          <w:t>A</w:t>
-        </w:r>
-        <w:r>
-          <w:t>rgo</w:t>
-        </w:r>
-        <w:r>
-          <w:t xml:space="preserve"> </w:t>
+          <w:t xml:space="preserve">Argo </w:t>
         </w:r>
       </w:ins>
       <w:r>
@@ -88,12 +82,22 @@
         </w:rPr>
         <w:t xml:space="preserve">Number of data reports: </w:t>
       </w:r>
-      <w:r>
-        <w:rPr>
-          <w:szCs w:val="24"/>
-        </w:rPr>
-        <w:t>4</w:t>
-      </w:r>
+      <w:del w:id="2" w:author="Xavier Hoenner" w:date="2014-06-11T16:53:00Z">
+        <w:r>
+          <w:rPr>
+            <w:szCs w:val="24"/>
+          </w:rPr>
+          <w:delText>4</w:delText>
+        </w:r>
+      </w:del>
+      <w:ins w:id="3" w:author="Xavier Hoenner" w:date="2014-06-11T16:53:00Z">
+        <w:r>
+          <w:rPr>
+            <w:szCs w:val="24"/>
+          </w:rPr>
+          <w:t>3</w:t>
+        </w:r>
+      </w:ins>
       <w:r>
         <w:rPr>
           <w:szCs w:val="24"/>
@@ -262,7 +266,7 @@
                 <w:szCs w:val="24"/>
               </w:rPr>
             </w:pPr>
-            <w:del w:id="2" w:author="Xavier Hoenner" w:date="2014-05-01T12:04:00Z">
+            <w:del w:id="4" w:author="Xavier Hoenner" w:date="2014-05-01T12:04:00Z">
               <w:r>
                 <w:rPr>
                   <w:sz w:val="24"/>
@@ -279,7 +283,7 @@
               </w:r>
             </w:del>
             <w:proofErr w:type="gramStart"/>
-            <w:ins w:id="3" w:author="Xavier Hoenner" w:date="2014-05-01T12:04:00Z">
+            <w:ins w:id="5" w:author="Xavier Hoenner" w:date="2014-05-01T12:04:00Z">
               <w:r>
                 <w:rPr>
                   <w:sz w:val="24"/>
@@ -332,12 +336,14 @@
                 <w:sz w:val="24"/>
                 <w:szCs w:val="24"/>
               </w:rPr>
-              <w:pPrChange w:id="4" w:author="Xavier Hoenner" w:date="2014-05-01T12:04:00Z">
-                <w:pPr/>
+              <w:pPrChange w:id="6" w:author="Xavier Hoenner" w:date="2014-05-01T12:04:00Z">
+                <w:pPr>
+                  <w:spacing w:after="200" w:line="276" w:lineRule="auto"/>
+                </w:pPr>
               </w:pPrChange>
             </w:pPr>
             <w:proofErr w:type="gramStart"/>
-            <w:ins w:id="5" w:author="Xavier Hoenner" w:date="2014-05-01T12:04:00Z">
+            <w:ins w:id="7" w:author="Xavier Hoenner" w:date="2014-05-01T12:04:00Z">
               <w:r>
                 <w:rPr>
                   <w:sz w:val="24"/>
@@ -347,7 +353,7 @@
               </w:r>
             </w:ins>
             <w:proofErr w:type="gramEnd"/>
-            <w:del w:id="6" w:author="Xavier Hoenner" w:date="2014-05-01T12:04:00Z">
+            <w:del w:id="8" w:author="Xavier Hoenner" w:date="2014-05-01T12:04:00Z">
               <w:r>
                 <w:rPr>
                   <w:sz w:val="24"/>
@@ -401,7 +407,7 @@
               </w:rPr>
               <w:t>report</w:t>
             </w:r>
-            <w:ins w:id="7" w:author="Xavier Hoenner" w:date="2014-05-01T12:04:00Z">
+            <w:ins w:id="9" w:author="Xavier Hoenner" w:date="2014-05-01T12:04:00Z">
               <w:r>
                 <w:rPr>
                   <w:sz w:val="24"/>
@@ -449,7 +455,6 @@
               </w:rPr>
             </w:pPr>
             <w:proofErr w:type="spellStart"/>
-            <w:proofErr w:type="gramStart"/>
             <w:r>
               <w:rPr>
                 <w:sz w:val="24"/>
@@ -457,7 +462,6 @@
               </w:rPr>
               <w:t>argo</w:t>
             </w:r>
-            <w:proofErr w:type="gramEnd"/>
             <w:r>
               <w:rPr>
                 <w:sz w:val="24"/>
@@ -512,7 +516,7 @@
       <w:r>
         <w:t xml:space="preserve"> None, data are already sorted</w:t>
       </w:r>
-      <w:del w:id="8" w:author="Xavier Hoenner" w:date="2014-05-01T12:05:00Z">
+      <w:del w:id="10" w:author="Xavier Hoenner" w:date="2014-05-01T12:05:00Z">
         <w:r>
           <w:delText xml:space="preserve"> by </w:delText>
         </w:r>
@@ -986,34 +990,20 @@
       <w:r>
         <w:br/>
       </w:r>
-      <w:ins w:id="9" w:author="Xavier Hoenner" w:date="2013-07-11T10:56:00Z">
+      <w:ins w:id="11" w:author="Xavier Hoenner" w:date="2013-07-11T10:56:00Z">
         <w:r>
           <w:rPr>
             <w:b/>
           </w:rPr>
-          <w:t xml:space="preserve"># </w:t>
-        </w:r>
-        <w:proofErr w:type="gramStart"/>
+          <w:t># active platforms</w:t>
+        </w:r>
+        <w:r>
+          <w:t xml:space="preserve">: Number of Argo floats that have been transmitting data </w:t>
+        </w:r>
         <w:r>
           <w:rPr>
             <w:b/>
-          </w:rPr>
-          <w:t>active</w:t>
-        </w:r>
-        <w:proofErr w:type="gramEnd"/>
-        <w:r>
-          <w:rPr>
-            <w:b/>
-          </w:rPr>
-          <w:t xml:space="preserve"> platforms</w:t>
-        </w:r>
-        <w:r>
-          <w:t xml:space="preserve">: Number of Argo floats that have been transmitting data </w:t>
-        </w:r>
-        <w:r>
-          <w:rPr>
-            <w:b/>
-            <w:rPrChange w:id="10" w:author="Xavier Hoenner" w:date="2013-07-11T15:03:00Z">
+            <w:rPrChange w:id="12" w:author="Xavier Hoenner" w:date="2013-07-11T15:03:00Z">
               <w:rPr/>
             </w:rPrChange>
           </w:rPr>
@@ -1035,19 +1025,11 @@
         </w:rPr>
         <w:t xml:space="preserve"># </w:t>
       </w:r>
-      <w:proofErr w:type="gramStart"/>
-      <w:r>
-        <w:rPr>
-          <w:b/>
-        </w:rPr>
-        <w:t>oxygen</w:t>
-      </w:r>
-      <w:proofErr w:type="gramEnd"/>
-      <w:r>
-        <w:rPr>
-          <w:b/>
-        </w:rPr>
-        <w:t xml:space="preserve"> platforms</w:t>
+      <w:r>
+        <w:rPr>
+          <w:b/>
+        </w:rPr>
+        <w:t>oxygen platforms</w:t>
       </w:r>
       <w:r>
         <w:t xml:space="preserve">: </w:t>
@@ -1061,7 +1043,7 @@
       <w:r>
         <w:br/>
       </w:r>
-      <w:del w:id="11" w:author="Xavier Hoenner" w:date="2013-07-11T10:56:00Z">
+      <w:del w:id="13" w:author="Xavier Hoenner" w:date="2013-07-11T10:56:00Z">
         <w:r>
           <w:rPr>
             <w:b/>
@@ -1195,11 +1177,7 @@
         <w:t xml:space="preserve">: </w:t>
       </w:r>
       <w:r>
-        <w:t xml:space="preserve">Mean </w:t>
-      </w:r>
-      <w:proofErr w:type="gramStart"/>
-      <w:r>
-        <w:t>n</w:t>
+        <w:t>Mean n</w:t>
       </w:r>
       <w:r>
         <w:t xml:space="preserve">umber of </w:t>
@@ -1214,11 +1192,7 @@
         <w:t xml:space="preserve">between </w:t>
       </w:r>
       <w:r>
-        <w:t>the data transmission start</w:t>
-      </w:r>
-      <w:proofErr w:type="gramEnd"/>
-      <w:r>
-        <w:t xml:space="preserve"> and last dates</w:t>
+        <w:t>the data transmission start and last dates</w:t>
       </w:r>
       <w:r>
         <w:t>.</w:t>
@@ -1235,7 +1209,7 @@
       <w:r>
         <w:t xml:space="preserve"> Argo floats measure temperature and salinity from </w:t>
       </w:r>
-      <w:del w:id="12" w:author="Xavier Hoenner" w:date="2013-07-11T10:57:00Z">
+      <w:del w:id="14" w:author="Xavier Hoenner" w:date="2013-07-11T10:57:00Z">
         <w:r>
           <w:delText xml:space="preserve">2000 m depth to </w:delText>
         </w:r>
@@ -1243,7 +1217,7 @@
       <w:r>
         <w:t xml:space="preserve">the surface </w:t>
       </w:r>
-      <w:ins w:id="13" w:author="Xavier Hoenner" w:date="2013-07-11T10:57:00Z">
+      <w:ins w:id="15" w:author="Xavier Hoenner" w:date="2013-07-11T10:57:00Z">
         <w:r>
           <w:t xml:space="preserve">to a depth of 2,000 m </w:t>
         </w:r>
@@ -1251,12 +1225,12 @@
       <w:r>
         <w:t xml:space="preserve">every </w:t>
       </w:r>
-      <w:del w:id="14" w:author="Xavier Hoenner" w:date="2013-07-11T10:58:00Z">
+      <w:del w:id="16" w:author="Xavier Hoenner" w:date="2013-07-11T10:58:00Z">
         <w:r>
           <w:delText xml:space="preserve">10 </w:delText>
         </w:r>
       </w:del>
-      <w:ins w:id="15" w:author="Xavier Hoenner" w:date="2013-07-11T10:58:00Z">
+      <w:ins w:id="17" w:author="Xavier Hoenner" w:date="2013-07-11T10:58:00Z">
         <w:r>
           <w:t>ten</w:t>
         </w:r>
@@ -1337,14 +1311,12 @@
                 <w:szCs w:val="20"/>
               </w:rPr>
             </w:pPr>
-            <w:proofErr w:type="gramStart"/>
             <w:r>
               <w:rPr>
                 <w:b/>
               </w:rPr>
               <w:t>organisation</w:t>
             </w:r>
-            <w:proofErr w:type="gramEnd"/>
           </w:p>
         </w:tc>
         <w:tc>
@@ -1366,19 +1338,11 @@
               </w:rPr>
             </w:pPr>
             <w:proofErr w:type="spellStart"/>
-            <w:proofErr w:type="gramStart"/>
-            <w:r>
-              <w:rPr>
-                <w:b/>
-              </w:rPr>
-              <w:t>no</w:t>
-            </w:r>
-            <w:proofErr w:type="gramEnd"/>
-            <w:r>
-              <w:rPr>
-                <w:b/>
-              </w:rPr>
-              <w:t>_platforms</w:t>
+            <w:r>
+              <w:rPr>
+                <w:b/>
+              </w:rPr>
+              <w:t>no_platforms</w:t>
             </w:r>
             <w:proofErr w:type="spellEnd"/>
           </w:p>
@@ -1396,19 +1360,11 @@
               </w:rPr>
             </w:pPr>
             <w:proofErr w:type="spellStart"/>
-            <w:proofErr w:type="gramStart"/>
-            <w:r>
-              <w:rPr>
-                <w:b/>
-              </w:rPr>
-              <w:t>no</w:t>
-            </w:r>
-            <w:proofErr w:type="gramEnd"/>
-            <w:r>
-              <w:rPr>
-                <w:b/>
-              </w:rPr>
-              <w:t>_active_floats</w:t>
+            <w:r>
+              <w:rPr>
+                <w:b/>
+              </w:rPr>
+              <w:t>no_active_floats</w:t>
             </w:r>
             <w:proofErr w:type="spellEnd"/>
           </w:p>
@@ -1432,19 +1388,11 @@
               </w:rPr>
             </w:pPr>
             <w:proofErr w:type="spellStart"/>
-            <w:proofErr w:type="gramStart"/>
-            <w:r>
-              <w:rPr>
-                <w:b/>
-              </w:rPr>
-              <w:t>no</w:t>
-            </w:r>
-            <w:proofErr w:type="gramEnd"/>
-            <w:r>
-              <w:rPr>
-                <w:b/>
-              </w:rPr>
-              <w:t>_oxygen_platforms</w:t>
+            <w:r>
+              <w:rPr>
+                <w:b/>
+              </w:rPr>
+              <w:t>no_oxygen_platforms</w:t>
             </w:r>
             <w:proofErr w:type="spellEnd"/>
           </w:p>
@@ -1468,19 +1416,11 @@
               </w:rPr>
             </w:pPr>
             <w:proofErr w:type="spellStart"/>
-            <w:proofErr w:type="gramStart"/>
-            <w:r>
-              <w:rPr>
-                <w:b/>
-              </w:rPr>
-              <w:t>no</w:t>
-            </w:r>
-            <w:proofErr w:type="gramEnd"/>
-            <w:r>
-              <w:rPr>
-                <w:b/>
-              </w:rPr>
-              <w:t>_active_oxygen_platforms</w:t>
+            <w:r>
+              <w:rPr>
+                <w:b/>
+              </w:rPr>
+              <w:t>no_active_oxygen_platforms</w:t>
             </w:r>
             <w:proofErr w:type="spellEnd"/>
           </w:p>
@@ -1504,19 +1444,11 @@
               </w:rPr>
             </w:pPr>
             <w:proofErr w:type="spellStart"/>
-            <w:proofErr w:type="gramStart"/>
-            <w:r>
-              <w:rPr>
-                <w:b/>
-              </w:rPr>
-              <w:t>lat</w:t>
-            </w:r>
-            <w:proofErr w:type="gramEnd"/>
-            <w:r>
-              <w:rPr>
-                <w:b/>
-              </w:rPr>
-              <w:t>_range</w:t>
+            <w:r>
+              <w:rPr>
+                <w:b/>
+              </w:rPr>
+              <w:t>lat_range</w:t>
             </w:r>
             <w:proofErr w:type="spellEnd"/>
           </w:p>
@@ -1540,19 +1472,11 @@
               </w:rPr>
             </w:pPr>
             <w:proofErr w:type="spellStart"/>
-            <w:proofErr w:type="gramStart"/>
-            <w:r>
-              <w:rPr>
-                <w:b/>
-              </w:rPr>
-              <w:t>lon</w:t>
-            </w:r>
-            <w:proofErr w:type="gramEnd"/>
-            <w:r>
-              <w:rPr>
-                <w:b/>
-              </w:rPr>
-              <w:t>_range</w:t>
+            <w:r>
+              <w:rPr>
+                <w:b/>
+              </w:rPr>
+              <w:t>lon_range</w:t>
             </w:r>
             <w:proofErr w:type="spellEnd"/>
           </w:p>
@@ -1576,19 +1500,11 @@
               </w:rPr>
             </w:pPr>
             <w:proofErr w:type="spellStart"/>
-            <w:proofErr w:type="gramStart"/>
-            <w:r>
-              <w:rPr>
-                <w:b/>
-              </w:rPr>
-              <w:t>earliest</w:t>
-            </w:r>
-            <w:proofErr w:type="gramEnd"/>
-            <w:r>
-              <w:rPr>
-                <w:b/>
-              </w:rPr>
-              <w:t>_date</w:t>
+            <w:r>
+              <w:rPr>
+                <w:b/>
+              </w:rPr>
+              <w:t>earliest_date</w:t>
             </w:r>
             <w:proofErr w:type="spellEnd"/>
           </w:p>
@@ -1612,19 +1528,11 @@
               </w:rPr>
             </w:pPr>
             <w:proofErr w:type="spellStart"/>
-            <w:proofErr w:type="gramStart"/>
-            <w:r>
-              <w:rPr>
-                <w:b/>
-              </w:rPr>
-              <w:t>latest</w:t>
-            </w:r>
-            <w:proofErr w:type="gramEnd"/>
-            <w:r>
-              <w:rPr>
-                <w:b/>
-              </w:rPr>
-              <w:t>_date</w:t>
+            <w:r>
+              <w:rPr>
+                <w:b/>
+              </w:rPr>
+              <w:t>latest_date</w:t>
             </w:r>
             <w:proofErr w:type="spellEnd"/>
           </w:p>
@@ -1648,19 +1556,11 @@
               </w:rPr>
             </w:pPr>
             <w:proofErr w:type="spellStart"/>
-            <w:proofErr w:type="gramStart"/>
-            <w:r>
-              <w:rPr>
-                <w:b/>
-              </w:rPr>
-              <w:t>mean</w:t>
-            </w:r>
-            <w:proofErr w:type="gramEnd"/>
-            <w:r>
-              <w:rPr>
-                <w:b/>
-              </w:rPr>
-              <w:t>_coverage_duration</w:t>
+            <w:r>
+              <w:rPr>
+                <w:b/>
+              </w:rPr>
+              <w:t>mean_coverage_duration</w:t>
             </w:r>
             <w:proofErr w:type="spellEnd"/>
           </w:p>
@@ -1712,18 +1612,16 @@
             <w:r>
               <w:t xml:space="preserve"># </w:t>
             </w:r>
-            <w:del w:id="16" w:author="Xavier Hoenner" w:date="2013-07-11T10:56:00Z">
+            <w:del w:id="18" w:author="Xavier Hoenner" w:date="2013-07-11T10:56:00Z">
               <w:r>
                 <w:delText>Platforms</w:delText>
               </w:r>
             </w:del>
-            <w:proofErr w:type="gramStart"/>
-            <w:ins w:id="17" w:author="Xavier Hoenner" w:date="2013-07-11T10:56:00Z">
+            <w:ins w:id="19" w:author="Xavier Hoenner" w:date="2013-07-11T10:56:00Z">
               <w:r>
                 <w:t>platforms</w:t>
               </w:r>
             </w:ins>
-            <w:proofErr w:type="gramEnd"/>
           </w:p>
         </w:tc>
         <w:tc>
@@ -1736,15 +1634,7 @@
               <w:jc w:val="center"/>
             </w:pPr>
             <w:r>
-              <w:t xml:space="preserve"># </w:t>
-            </w:r>
-            <w:proofErr w:type="gramStart"/>
-            <w:r>
-              <w:t>active</w:t>
-            </w:r>
-            <w:proofErr w:type="gramEnd"/>
-            <w:r>
-              <w:t xml:space="preserve"> platforms</w:t>
+              <w:t># active platforms</w:t>
             </w:r>
           </w:p>
         </w:tc>
@@ -1766,15 +1656,7 @@
               </w:rPr>
             </w:pPr>
             <w:r>
-              <w:t xml:space="preserve"># </w:t>
-            </w:r>
-            <w:proofErr w:type="gramStart"/>
-            <w:r>
-              <w:t>oxygen</w:t>
-            </w:r>
-            <w:proofErr w:type="gramEnd"/>
-            <w:r>
-              <w:t xml:space="preserve"> platforms</w:t>
+              <w:t># oxygen platforms</w:t>
             </w:r>
           </w:p>
         </w:tc>
@@ -1796,15 +1678,7 @@
               </w:rPr>
             </w:pPr>
             <w:r>
-              <w:t xml:space="preserve"># </w:t>
-            </w:r>
-            <w:proofErr w:type="gramStart"/>
-            <w:r>
-              <w:t>active</w:t>
-            </w:r>
-            <w:proofErr w:type="gramEnd"/>
-            <w:r>
-              <w:t xml:space="preserve"> oxygen platforms</w:t>
+              <w:t># active oxygen platforms</w:t>
             </w:r>
           </w:p>
         </w:tc>
@@ -2209,8 +2083,7 @@
                 <w:szCs w:val="24"/>
               </w:rPr>
             </w:pPr>
-            <w:proofErr w:type="gramStart"/>
-            <w:ins w:id="18" w:author="Xavier Hoenner" w:date="2014-05-01T12:04:00Z">
+            <w:ins w:id="20" w:author="Xavier Hoenner" w:date="2014-05-01T12:04:00Z">
               <w:r>
                 <w:rPr>
                   <w:sz w:val="24"/>
@@ -2226,8 +2099,7 @@
                 <w:t>.emii.org.au</w:t>
               </w:r>
             </w:ins>
-            <w:proofErr w:type="gramEnd"/>
-            <w:del w:id="19" w:author="Xavier Hoenner" w:date="2014-05-01T12:04:00Z">
+            <w:del w:id="21" w:author="Xavier Hoenner" w:date="2014-05-01T12:04:00Z">
               <w:r>
                 <w:rPr>
                   <w:sz w:val="24"/>
@@ -2287,8 +2159,7 @@
                 <w:szCs w:val="24"/>
               </w:rPr>
             </w:pPr>
-            <w:proofErr w:type="gramStart"/>
-            <w:ins w:id="20" w:author="Xavier Hoenner" w:date="2014-05-01T12:04:00Z">
+            <w:ins w:id="22" w:author="Xavier Hoenner" w:date="2014-05-01T12:04:00Z">
               <w:r>
                 <w:rPr>
                   <w:sz w:val="24"/>
@@ -2297,8 +2168,7 @@
                 <w:t>harvest</w:t>
               </w:r>
             </w:ins>
-            <w:proofErr w:type="gramEnd"/>
-            <w:del w:id="21" w:author="Xavier Hoenner" w:date="2014-05-01T12:04:00Z">
+            <w:del w:id="23" w:author="Xavier Hoenner" w:date="2014-05-01T12:04:00Z">
               <w:r>
                 <w:rPr>
                   <w:sz w:val="24"/>
@@ -2344,8 +2214,7 @@
                 <w:szCs w:val="24"/>
               </w:rPr>
             </w:pPr>
-            <w:proofErr w:type="gramStart"/>
-            <w:ins w:id="22" w:author="Xavier Hoenner" w:date="2014-05-01T12:04:00Z">
+            <w:ins w:id="24" w:author="Xavier Hoenner" w:date="2014-05-01T12:04:00Z">
               <w:r>
                 <w:rPr>
                   <w:sz w:val="24"/>
@@ -2354,8 +2223,7 @@
                 <w:t>reporting</w:t>
               </w:r>
             </w:ins>
-            <w:proofErr w:type="gramEnd"/>
-            <w:del w:id="23" w:author="Xavier Hoenner" w:date="2014-05-01T12:04:00Z">
+            <w:del w:id="25" w:author="Xavier Hoenner" w:date="2014-05-01T12:04:00Z">
               <w:r>
                 <w:rPr>
                   <w:sz w:val="24"/>
@@ -2402,7 +2270,6 @@
               </w:rPr>
             </w:pPr>
             <w:proofErr w:type="spellStart"/>
-            <w:proofErr w:type="gramStart"/>
             <w:r>
               <w:rPr>
                 <w:sz w:val="24"/>
@@ -2410,7 +2277,6 @@
               </w:rPr>
               <w:t>argo</w:t>
             </w:r>
-            <w:proofErr w:type="gramEnd"/>
             <w:r>
               <w:rPr>
                 <w:sz w:val="24"/>
@@ -2455,7 +2321,7 @@
       <w:r>
         <w:t>None, data are already sorted</w:t>
       </w:r>
-      <w:del w:id="24" w:author="Xavier Hoenner" w:date="2014-05-01T12:06:00Z">
+      <w:del w:id="26" w:author="Xavier Hoenner" w:date="2014-05-01T12:06:00Z">
         <w:r>
           <w:delText xml:space="preserve"> by ASCENDING ‘</w:delText>
         </w:r>
@@ -2727,15 +2593,7 @@
         <w:t xml:space="preserve">between the </w:t>
       </w:r>
       <w:r>
-        <w:t xml:space="preserve">data transmission </w:t>
-      </w:r>
-      <w:proofErr w:type="gramStart"/>
-      <w:r>
-        <w:t>start</w:t>
-      </w:r>
-      <w:proofErr w:type="gramEnd"/>
-      <w:r>
-        <w:t xml:space="preserve"> and last</w:t>
+        <w:t>data transmission start and last</w:t>
       </w:r>
       <w:r>
         <w:t xml:space="preserve"> dates</w:t>
@@ -2746,7 +2604,7 @@
       <w:r>
         <w:br/>
       </w:r>
-      <w:ins w:id="25" w:author="Xavier Hoenner" w:date="2013-07-11T10:57:00Z">
+      <w:ins w:id="27" w:author="Xavier Hoenner" w:date="2013-07-11T10:57:00Z">
         <w:r>
           <w:rPr>
             <w:b/>
@@ -2763,12 +2621,12 @@
           <w:t xml:space="preserve">every </w:t>
         </w:r>
       </w:ins>
-      <w:ins w:id="26" w:author="Xavier Hoenner" w:date="2013-07-11T10:58:00Z">
+      <w:ins w:id="28" w:author="Xavier Hoenner" w:date="2013-07-11T10:58:00Z">
         <w:r>
           <w:t>ten</w:t>
         </w:r>
       </w:ins>
-      <w:ins w:id="27" w:author="Xavier Hoenner" w:date="2013-07-11T10:57:00Z">
+      <w:ins w:id="29" w:author="Xavier Hoenner" w:date="2013-07-11T10:57:00Z">
         <w:r>
           <w:t xml:space="preserve"> days</w:t>
         </w:r>
@@ -2800,7 +2658,7 @@
           <w:t>).</w:t>
         </w:r>
       </w:ins>
-      <w:del w:id="28" w:author="Xavier Hoenner" w:date="2013-07-11T10:57:00Z">
+      <w:del w:id="30" w:author="Xavier Hoenner" w:date="2013-07-11T10:57:00Z">
         <w:r>
           <w:rPr>
             <w:b/>
@@ -2894,19 +2752,11 @@
               </w:rPr>
             </w:pPr>
             <w:proofErr w:type="spellStart"/>
-            <w:proofErr w:type="gramStart"/>
-            <w:r>
-              <w:rPr>
-                <w:b/>
-              </w:rPr>
-              <w:t>platform</w:t>
-            </w:r>
-            <w:proofErr w:type="gramEnd"/>
-            <w:r>
-              <w:rPr>
-                <w:b/>
-              </w:rPr>
-              <w:t>_code</w:t>
+            <w:r>
+              <w:rPr>
+                <w:b/>
+              </w:rPr>
+              <w:t>platform_code</w:t>
             </w:r>
             <w:proofErr w:type="spellEnd"/>
           </w:p>
@@ -2924,19 +2774,11 @@
               </w:rPr>
             </w:pPr>
             <w:proofErr w:type="spellStart"/>
-            <w:proofErr w:type="gramStart"/>
-            <w:r>
-              <w:rPr>
-                <w:b/>
-              </w:rPr>
-              <w:t>lat</w:t>
-            </w:r>
-            <w:proofErr w:type="gramEnd"/>
-            <w:r>
-              <w:rPr>
-                <w:b/>
-              </w:rPr>
-              <w:t>_range</w:t>
+            <w:r>
+              <w:rPr>
+                <w:b/>
+              </w:rPr>
+              <w:t>lat_range</w:t>
             </w:r>
             <w:proofErr w:type="spellEnd"/>
           </w:p>
@@ -2954,19 +2796,11 @@
               </w:rPr>
             </w:pPr>
             <w:proofErr w:type="spellStart"/>
-            <w:proofErr w:type="gramStart"/>
-            <w:r>
-              <w:rPr>
-                <w:b/>
-              </w:rPr>
-              <w:t>lon</w:t>
-            </w:r>
-            <w:proofErr w:type="gramEnd"/>
-            <w:r>
-              <w:rPr>
-                <w:b/>
-              </w:rPr>
-              <w:t>_range</w:t>
+            <w:r>
+              <w:rPr>
+                <w:b/>
+              </w:rPr>
+              <w:t>lon_range</w:t>
             </w:r>
             <w:proofErr w:type="spellEnd"/>
           </w:p>
@@ -2984,19 +2818,11 @@
               </w:rPr>
             </w:pPr>
             <w:proofErr w:type="spellStart"/>
-            <w:proofErr w:type="gramStart"/>
-            <w:r>
-              <w:rPr>
-                <w:b/>
-              </w:rPr>
-              <w:t>start</w:t>
-            </w:r>
-            <w:proofErr w:type="gramEnd"/>
-            <w:r>
-              <w:rPr>
-                <w:b/>
-              </w:rPr>
-              <w:t>_date</w:t>
+            <w:r>
+              <w:rPr>
+                <w:b/>
+              </w:rPr>
+              <w:t>start_date</w:t>
             </w:r>
             <w:proofErr w:type="spellEnd"/>
           </w:p>
@@ -3014,19 +2840,11 @@
               </w:rPr>
             </w:pPr>
             <w:proofErr w:type="spellStart"/>
-            <w:proofErr w:type="gramStart"/>
-            <w:r>
-              <w:rPr>
-                <w:b/>
-              </w:rPr>
-              <w:t>end</w:t>
-            </w:r>
-            <w:proofErr w:type="gramEnd"/>
-            <w:r>
-              <w:rPr>
-                <w:b/>
-              </w:rPr>
-              <w:t>_date</w:t>
+            <w:r>
+              <w:rPr>
+                <w:b/>
+              </w:rPr>
+              <w:t>end_date</w:t>
             </w:r>
             <w:proofErr w:type="spellEnd"/>
           </w:p>
@@ -3044,19 +2862,11 @@
               </w:rPr>
             </w:pPr>
             <w:proofErr w:type="spellStart"/>
-            <w:proofErr w:type="gramStart"/>
-            <w:r>
-              <w:rPr>
-                <w:b/>
-              </w:rPr>
-              <w:t>coverage</w:t>
-            </w:r>
-            <w:proofErr w:type="gramEnd"/>
-            <w:r>
-              <w:rPr>
-                <w:b/>
-              </w:rPr>
-              <w:t>_duration</w:t>
+            <w:r>
+              <w:rPr>
+                <w:b/>
+              </w:rPr>
+              <w:t>coverage_duration</w:t>
             </w:r>
             <w:proofErr w:type="spellEnd"/>
           </w:p>
@@ -3074,19 +2884,11 @@
               </w:rPr>
             </w:pPr>
             <w:proofErr w:type="spellStart"/>
-            <w:proofErr w:type="gramStart"/>
-            <w:r>
-              <w:rPr>
-                <w:b/>
-              </w:rPr>
-              <w:t>pi</w:t>
-            </w:r>
-            <w:proofErr w:type="gramEnd"/>
-            <w:r>
-              <w:rPr>
-                <w:b/>
-              </w:rPr>
-              <w:t>_name</w:t>
+            <w:r>
+              <w:rPr>
+                <w:b/>
+              </w:rPr>
+              <w:t>pi_name</w:t>
             </w:r>
             <w:proofErr w:type="spellEnd"/>
           </w:p>
@@ -3511,8 +3313,7 @@
                 <w:szCs w:val="24"/>
               </w:rPr>
             </w:pPr>
-            <w:proofErr w:type="gramStart"/>
-            <w:ins w:id="29" w:author="Xavier Hoenner" w:date="2014-05-01T12:04:00Z">
+            <w:ins w:id="31" w:author="Xavier Hoenner" w:date="2014-05-01T12:04:00Z">
               <w:r>
                 <w:rPr>
                   <w:sz w:val="24"/>
@@ -3528,8 +3329,7 @@
                 <w:t>.emii.org.au</w:t>
               </w:r>
             </w:ins>
-            <w:proofErr w:type="gramEnd"/>
-            <w:del w:id="30" w:author="Xavier Hoenner" w:date="2014-05-01T12:04:00Z">
+            <w:del w:id="32" w:author="Xavier Hoenner" w:date="2014-05-01T12:04:00Z">
               <w:r>
                 <w:rPr>
                   <w:sz w:val="24"/>
@@ -3589,8 +3389,7 @@
                 <w:szCs w:val="24"/>
               </w:rPr>
             </w:pPr>
-            <w:proofErr w:type="gramStart"/>
-            <w:ins w:id="31" w:author="Xavier Hoenner" w:date="2014-05-01T12:04:00Z">
+            <w:ins w:id="33" w:author="Xavier Hoenner" w:date="2014-05-01T12:04:00Z">
               <w:r>
                 <w:rPr>
                   <w:sz w:val="24"/>
@@ -3599,8 +3398,7 @@
                 <w:t>harvest</w:t>
               </w:r>
             </w:ins>
-            <w:proofErr w:type="gramEnd"/>
-            <w:del w:id="32" w:author="Xavier Hoenner" w:date="2014-05-01T12:04:00Z">
+            <w:del w:id="34" w:author="Xavier Hoenner" w:date="2014-05-01T12:04:00Z">
               <w:r>
                 <w:rPr>
                   <w:sz w:val="24"/>
@@ -3646,8 +3444,7 @@
                 <w:szCs w:val="24"/>
               </w:rPr>
             </w:pPr>
-            <w:proofErr w:type="gramStart"/>
-            <w:ins w:id="33" w:author="Xavier Hoenner" w:date="2014-05-01T12:04:00Z">
+            <w:ins w:id="35" w:author="Xavier Hoenner" w:date="2014-05-01T12:04:00Z">
               <w:r>
                 <w:rPr>
                   <w:sz w:val="24"/>
@@ -3656,8 +3453,7 @@
                 <w:t>reporting</w:t>
               </w:r>
             </w:ins>
-            <w:proofErr w:type="gramEnd"/>
-            <w:del w:id="34" w:author="Xavier Hoenner" w:date="2014-05-01T12:04:00Z">
+            <w:del w:id="36" w:author="Xavier Hoenner" w:date="2014-05-01T12:04:00Z">
               <w:r>
                 <w:rPr>
                   <w:sz w:val="24"/>
@@ -3704,7 +3500,6 @@
               </w:rPr>
             </w:pPr>
             <w:proofErr w:type="spellStart"/>
-            <w:proofErr w:type="gramStart"/>
             <w:r>
               <w:rPr>
                 <w:sz w:val="24"/>
@@ -3712,7 +3507,6 @@
               </w:rPr>
               <w:t>argo</w:t>
             </w:r>
-            <w:proofErr w:type="gramEnd"/>
             <w:r>
               <w:rPr>
                 <w:sz w:val="24"/>
@@ -3764,7 +3558,7 @@
       <w:r>
         <w:t xml:space="preserve"> None, data are already sorted</w:t>
       </w:r>
-      <w:del w:id="35" w:author="Xavier Hoenner" w:date="2014-05-01T12:07:00Z">
+      <w:del w:id="37" w:author="Xavier Hoenner" w:date="2014-05-01T12:07:00Z">
         <w:r>
           <w:delText xml:space="preserve"> by ASCENDING ‘organisation’, then by ASCENDING ‘oxygen_sensor’, and then by ASCENDING ‘platform_code’</w:delText>
         </w:r>
@@ -3781,7 +3575,6 @@
         <w:rPr>
           <w:u w:val="single"/>
         </w:rPr>
-        <w:lastRenderedPageBreak/>
         <w:t>Data grouping options:</w:t>
       </w:r>
       <w:r>
@@ -3804,6 +3597,7 @@
         <w:rPr>
           <w:u w:val="single"/>
         </w:rPr>
+        <w:lastRenderedPageBreak/>
         <w:t>Footnote:</w:t>
       </w:r>
       <w:r>
@@ -3953,15 +3747,7 @@
         <w:t xml:space="preserve"> </w:t>
       </w:r>
       <w:r>
-        <w:t xml:space="preserve">between the data transmission </w:t>
-      </w:r>
-      <w:proofErr w:type="gramStart"/>
-      <w:r>
-        <w:t>start</w:t>
-      </w:r>
-      <w:proofErr w:type="gramEnd"/>
-      <w:r>
-        <w:t xml:space="preserve"> and last dates</w:t>
+        <w:t>between the data transmission start and last dates</w:t>
       </w:r>
       <w:r>
         <w:t>.</w:t>
@@ -3969,7 +3755,7 @@
       <w:r>
         <w:br/>
       </w:r>
-      <w:ins w:id="36" w:author="Xavier Hoenner" w:date="2013-07-11T10:57:00Z">
+      <w:ins w:id="38" w:author="Xavier Hoenner" w:date="2013-07-11T10:57:00Z">
         <w:r>
           <w:rPr>
             <w:b/>
@@ -4019,7 +3805,7 @@
           <w:t>).</w:t>
         </w:r>
       </w:ins>
-      <w:del w:id="37" w:author="Xavier Hoenner" w:date="2013-07-11T10:57:00Z">
+      <w:del w:id="39" w:author="Xavier Hoenner" w:date="2013-07-11T10:57:00Z">
         <w:r>
           <w:rPr>
             <w:b/>
@@ -4101,19 +3887,11 @@
               </w:rPr>
             </w:pPr>
             <w:proofErr w:type="spellStart"/>
-            <w:proofErr w:type="gramStart"/>
-            <w:r>
-              <w:rPr>
-                <w:b/>
-              </w:rPr>
-              <w:t>platform</w:t>
-            </w:r>
-            <w:proofErr w:type="gramEnd"/>
-            <w:r>
-              <w:rPr>
-                <w:b/>
-              </w:rPr>
-              <w:t>_code</w:t>
+            <w:r>
+              <w:rPr>
+                <w:b/>
+              </w:rPr>
+              <w:t>platform_code</w:t>
             </w:r>
             <w:proofErr w:type="spellEnd"/>
           </w:p>
@@ -4131,19 +3909,11 @@
               </w:rPr>
             </w:pPr>
             <w:proofErr w:type="spellStart"/>
-            <w:proofErr w:type="gramStart"/>
-            <w:r>
-              <w:rPr>
-                <w:b/>
-              </w:rPr>
-              <w:t>lat</w:t>
-            </w:r>
-            <w:proofErr w:type="gramEnd"/>
-            <w:r>
-              <w:rPr>
-                <w:b/>
-              </w:rPr>
-              <w:t>_range</w:t>
+            <w:r>
+              <w:rPr>
+                <w:b/>
+              </w:rPr>
+              <w:t>lat_range</w:t>
             </w:r>
             <w:proofErr w:type="spellEnd"/>
           </w:p>
@@ -4161,19 +3931,11 @@
               </w:rPr>
             </w:pPr>
             <w:proofErr w:type="spellStart"/>
-            <w:proofErr w:type="gramStart"/>
-            <w:r>
-              <w:rPr>
-                <w:b/>
-              </w:rPr>
-              <w:t>lon</w:t>
-            </w:r>
-            <w:proofErr w:type="gramEnd"/>
-            <w:r>
-              <w:rPr>
-                <w:b/>
-              </w:rPr>
-              <w:t>_range</w:t>
+            <w:r>
+              <w:rPr>
+                <w:b/>
+              </w:rPr>
+              <w:t>lon_range</w:t>
             </w:r>
             <w:proofErr w:type="spellEnd"/>
           </w:p>
@@ -4191,19 +3953,11 @@
               </w:rPr>
             </w:pPr>
             <w:proofErr w:type="spellStart"/>
-            <w:proofErr w:type="gramStart"/>
-            <w:r>
-              <w:rPr>
-                <w:b/>
-              </w:rPr>
-              <w:t>start</w:t>
-            </w:r>
-            <w:proofErr w:type="gramEnd"/>
-            <w:r>
-              <w:rPr>
-                <w:b/>
-              </w:rPr>
-              <w:t>_date</w:t>
+            <w:r>
+              <w:rPr>
+                <w:b/>
+              </w:rPr>
+              <w:t>start_date</w:t>
             </w:r>
             <w:proofErr w:type="spellEnd"/>
           </w:p>
@@ -4221,19 +3975,11 @@
               </w:rPr>
             </w:pPr>
             <w:proofErr w:type="spellStart"/>
-            <w:proofErr w:type="gramStart"/>
-            <w:r>
-              <w:rPr>
-                <w:b/>
-              </w:rPr>
-              <w:t>end</w:t>
-            </w:r>
-            <w:proofErr w:type="gramEnd"/>
-            <w:r>
-              <w:rPr>
-                <w:b/>
-              </w:rPr>
-              <w:t>_date</w:t>
+            <w:r>
+              <w:rPr>
+                <w:b/>
+              </w:rPr>
+              <w:t>end_date</w:t>
             </w:r>
             <w:proofErr w:type="spellEnd"/>
           </w:p>
@@ -4251,19 +3997,11 @@
               </w:rPr>
             </w:pPr>
             <w:proofErr w:type="spellStart"/>
-            <w:proofErr w:type="gramStart"/>
-            <w:r>
-              <w:rPr>
-                <w:b/>
-              </w:rPr>
-              <w:t>coverage</w:t>
-            </w:r>
-            <w:proofErr w:type="gramEnd"/>
-            <w:r>
-              <w:rPr>
-                <w:b/>
-              </w:rPr>
-              <w:t>_duration</w:t>
+            <w:r>
+              <w:rPr>
+                <w:b/>
+              </w:rPr>
+              <w:t>coverage_duration</w:t>
             </w:r>
             <w:proofErr w:type="spellEnd"/>
           </w:p>
@@ -4281,19 +4019,11 @@
               </w:rPr>
             </w:pPr>
             <w:proofErr w:type="spellStart"/>
-            <w:proofErr w:type="gramStart"/>
-            <w:r>
-              <w:rPr>
-                <w:b/>
-              </w:rPr>
-              <w:t>pi</w:t>
-            </w:r>
-            <w:proofErr w:type="gramEnd"/>
-            <w:r>
-              <w:rPr>
-                <w:b/>
-              </w:rPr>
-              <w:t>_name</w:t>
+            <w:r>
+              <w:rPr>
+                <w:b/>
+              </w:rPr>
+              <w:t>pi_name</w:t>
             </w:r>
             <w:proofErr w:type="spellEnd"/>
           </w:p>
@@ -4539,6 +4269,7 @@
     <w:p>
       <w:pPr>
         <w:rPr>
+          <w:del w:id="40" w:author="Xavier Hoenner" w:date="2014-06-11T16:53:00Z"/>
           <w:szCs w:val="24"/>
         </w:rPr>
       </w:pPr>
@@ -4546,174 +4277,227 @@
     <w:p>
       <w:pPr>
         <w:pStyle w:val="Heading2"/>
+        <w:rPr>
+          <w:del w:id="41" w:author="Xavier Hoenner" w:date="2014-06-11T16:53:00Z"/>
+        </w:rPr>
+        <w:pPrChange w:id="42" w:author="Xavier Hoenner" w:date="2014-06-11T16:53:00Z">
+          <w:pPr>
+            <w:pStyle w:val="Heading2"/>
+          </w:pPr>
+        </w:pPrChange>
       </w:pPr>
-      <w:r>
-        <w:t>1.</w:t>
-      </w:r>
-      <w:r>
-        <w:t>4</w:t>
-      </w:r>
-      <w:r>
-        <w:t xml:space="preserve"> </w:t>
-      </w:r>
-      <w:r>
-        <w:t>D</w:t>
-      </w:r>
-      <w:r>
-        <w:t xml:space="preserve">ata </w:t>
-      </w:r>
-      <w:r>
-        <w:t>report – Data with missing information</w:t>
-      </w:r>
+      <w:del w:id="43" w:author="Xavier Hoenner" w:date="2014-06-11T16:53:00Z">
+        <w:r>
+          <w:delText>1.</w:delText>
+        </w:r>
+        <w:r>
+          <w:delText>4</w:delText>
+        </w:r>
+        <w:r>
+          <w:delText xml:space="preserve"> </w:delText>
+        </w:r>
+        <w:r>
+          <w:delText>D</w:delText>
+        </w:r>
+        <w:r>
+          <w:delText xml:space="preserve">ata </w:delText>
+        </w:r>
+        <w:r>
+          <w:delText>report – Data with missing information</w:delText>
+        </w:r>
+      </w:del>
     </w:p>
     <w:p>
       <w:pPr>
         <w:pStyle w:val="Heading3"/>
+        <w:spacing w:line="360" w:lineRule="auto"/>
+        <w:ind w:left="720"/>
+        <w:rPr>
+          <w:del w:id="44" w:author="Xavier Hoenner" w:date="2014-06-11T16:53:00Z"/>
+        </w:rPr>
+        <w:pPrChange w:id="45" w:author="Xavier Hoenner" w:date="2014-06-11T16:53:00Z">
+          <w:pPr>
+            <w:pStyle w:val="Heading3"/>
+          </w:pPr>
+        </w:pPrChange>
       </w:pPr>
-      <w:r>
-        <w:rPr>
-          <w:b w:val="0"/>
-        </w:rPr>
-        <w:t>Filename:</w:t>
-      </w:r>
-      <w:r>
-        <w:rPr>
-          <w:u w:val="none"/>
-        </w:rPr>
-        <w:t xml:space="preserve"> ‘</w:t>
-      </w:r>
-      <w:r>
-        <w:rPr>
-          <w:u w:val="none"/>
-        </w:rPr>
-        <w:t>C</w:t>
-      </w:r>
-      <w:r>
-        <w:rPr>
-          <w:u w:val="none"/>
-        </w:rPr>
-        <w:t>_</w:t>
-      </w:r>
-      <w:r>
-        <w:rPr>
-          <w:u w:val="none"/>
-        </w:rPr>
-        <w:t xml:space="preserve"> </w:t>
-      </w:r>
-      <w:r>
-        <w:rPr>
-          <w:u w:val="none"/>
-        </w:rPr>
-        <w:t xml:space="preserve">Argo </w:t>
-      </w:r>
-      <w:r>
-        <w:rPr>
-          <w:u w:val="none"/>
-        </w:rPr>
-        <w:t>_</w:t>
-      </w:r>
-      <w:proofErr w:type="spellStart"/>
-      <w:r>
-        <w:rPr>
-          <w:u w:val="none"/>
-        </w:rPr>
-        <w:t>Missing</w:t>
-      </w:r>
-      <w:r>
-        <w:rPr>
-          <w:u w:val="none"/>
-        </w:rPr>
-        <w:t>Information</w:t>
-      </w:r>
-      <w:proofErr w:type="spellEnd"/>
-      <w:r>
-        <w:rPr>
-          <w:u w:val="none"/>
-        </w:rPr>
-        <w:t>’</w:t>
-      </w:r>
+      <w:del w:id="46" w:author="Xavier Hoenner" w:date="2014-06-11T16:53:00Z">
+        <w:r>
+          <w:rPr>
+            <w:b w:val="0"/>
+          </w:rPr>
+          <w:delText>Filename:</w:delText>
+        </w:r>
+        <w:r>
+          <w:rPr>
+            <w:u w:val="none"/>
+          </w:rPr>
+          <w:delText xml:space="preserve"> ‘</w:delText>
+        </w:r>
+        <w:r>
+          <w:rPr>
+            <w:u w:val="none"/>
+          </w:rPr>
+          <w:delText>C</w:delText>
+        </w:r>
+        <w:r>
+          <w:rPr>
+            <w:u w:val="none"/>
+          </w:rPr>
+          <w:delText>_</w:delText>
+        </w:r>
+        <w:r>
+          <w:rPr>
+            <w:u w:val="none"/>
+          </w:rPr>
+          <w:delText xml:space="preserve"> </w:delText>
+        </w:r>
+        <w:r>
+          <w:rPr>
+            <w:u w:val="none"/>
+          </w:rPr>
+          <w:delText xml:space="preserve">Argo </w:delText>
+        </w:r>
+        <w:r>
+          <w:rPr>
+            <w:u w:val="none"/>
+          </w:rPr>
+          <w:delText>_Missing</w:delText>
+        </w:r>
+        <w:r>
+          <w:rPr>
+            <w:u w:val="none"/>
+          </w:rPr>
+          <w:delText>Information</w:delText>
+        </w:r>
+        <w:r>
+          <w:rPr>
+            <w:u w:val="none"/>
+          </w:rPr>
+          <w:delText>’</w:delText>
+        </w:r>
+      </w:del>
     </w:p>
     <w:p>
       <w:pPr>
         <w:pStyle w:val="Heading3"/>
-        <w:rPr>
+        <w:spacing w:line="360" w:lineRule="auto"/>
+        <w:ind w:left="720"/>
+        <w:rPr>
+          <w:del w:id="47" w:author="Xavier Hoenner" w:date="2014-06-11T16:53:00Z"/>
           <w:u w:val="none"/>
         </w:rPr>
+        <w:pPrChange w:id="48" w:author="Xavier Hoenner" w:date="2014-06-11T16:53:00Z">
+          <w:pPr>
+            <w:pStyle w:val="Heading3"/>
+          </w:pPr>
+        </w:pPrChange>
       </w:pPr>
-      <w:r>
-        <w:br/>
-      </w:r>
-      <w:r>
-        <w:rPr>
-          <w:b w:val="0"/>
-          <w:szCs w:val="26"/>
-        </w:rPr>
-        <w:t>Description:</w:t>
-      </w:r>
-      <w:r>
-        <w:rPr>
-          <w:u w:val="none"/>
-        </w:rPr>
-        <w:t xml:space="preserve"> </w:t>
-      </w:r>
-      <w:r>
-        <w:rPr>
-          <w:szCs w:val="26"/>
-          <w:u w:val="none"/>
-        </w:rPr>
-        <w:t>‘</w:t>
-      </w:r>
-      <w:r>
-        <w:rPr>
-          <w:szCs w:val="26"/>
-          <w:u w:val="none"/>
-        </w:rPr>
-        <w:t>Data</w:t>
-      </w:r>
-      <w:r>
-        <w:rPr>
-          <w:szCs w:val="26"/>
-          <w:u w:val="none"/>
-        </w:rPr>
-        <w:t xml:space="preserve"> with</w:t>
-      </w:r>
-      <w:r>
-        <w:rPr>
-          <w:szCs w:val="26"/>
-          <w:u w:val="none"/>
-        </w:rPr>
-        <w:t xml:space="preserve"> </w:t>
-      </w:r>
-      <w:r>
-        <w:rPr>
-          <w:szCs w:val="26"/>
-          <w:u w:val="none"/>
-        </w:rPr>
-        <w:t xml:space="preserve">missing </w:t>
-      </w:r>
-      <w:r>
-        <w:rPr>
-          <w:szCs w:val="26"/>
-          <w:u w:val="none"/>
-        </w:rPr>
-        <w:t>information</w:t>
-      </w:r>
-      <w:r>
-        <w:rPr>
-          <w:szCs w:val="26"/>
-          <w:u w:val="none"/>
-        </w:rPr>
-        <w:t>’</w:t>
-      </w:r>
+      <w:del w:id="49" w:author="Xavier Hoenner" w:date="2014-06-11T16:53:00Z">
+        <w:r>
+          <w:br/>
+        </w:r>
+        <w:r>
+          <w:rPr>
+            <w:b w:val="0"/>
+            <w:szCs w:val="26"/>
+          </w:rPr>
+          <w:delText>Description:</w:delText>
+        </w:r>
+        <w:r>
+          <w:rPr>
+            <w:u w:val="none"/>
+          </w:rPr>
+          <w:delText xml:space="preserve"> </w:delText>
+        </w:r>
+        <w:r>
+          <w:rPr>
+            <w:szCs w:val="26"/>
+            <w:u w:val="none"/>
+          </w:rPr>
+          <w:delText>‘</w:delText>
+        </w:r>
+        <w:r>
+          <w:rPr>
+            <w:szCs w:val="26"/>
+            <w:u w:val="none"/>
+          </w:rPr>
+          <w:delText>Data</w:delText>
+        </w:r>
+        <w:r>
+          <w:rPr>
+            <w:szCs w:val="26"/>
+            <w:u w:val="none"/>
+          </w:rPr>
+          <w:delText xml:space="preserve"> with</w:delText>
+        </w:r>
+        <w:r>
+          <w:rPr>
+            <w:szCs w:val="26"/>
+            <w:u w:val="none"/>
+          </w:rPr>
+          <w:delText xml:space="preserve"> </w:delText>
+        </w:r>
+        <w:r>
+          <w:rPr>
+            <w:szCs w:val="26"/>
+            <w:u w:val="none"/>
+          </w:rPr>
+          <w:delText xml:space="preserve">missing </w:delText>
+        </w:r>
+        <w:r>
+          <w:rPr>
+            <w:szCs w:val="26"/>
+            <w:u w:val="none"/>
+          </w:rPr>
+          <w:delText>information</w:delText>
+        </w:r>
+        <w:r>
+          <w:rPr>
+            <w:szCs w:val="26"/>
+            <w:u w:val="none"/>
+          </w:rPr>
+          <w:delText>’</w:delText>
+        </w:r>
+      </w:del>
     </w:p>
-    <w:p/>
     <w:p>
-      <w:r>
-        <w:rPr>
-          <w:u w:val="single"/>
-        </w:rPr>
-        <w:t>View to use:</w:t>
-      </w:r>
+      <w:pPr>
+        <w:keepNext/>
+        <w:keepLines/>
+        <w:spacing w:after="0" w:line="360" w:lineRule="auto"/>
+        <w:ind w:left="720"/>
+        <w:outlineLvl w:val="1"/>
+        <w:rPr>
+          <w:del w:id="50" w:author="Xavier Hoenner" w:date="2014-06-11T16:53:00Z"/>
+        </w:rPr>
+        <w:pPrChange w:id="51" w:author="Xavier Hoenner" w:date="2014-06-11T16:53:00Z">
+          <w:pPr/>
+        </w:pPrChange>
+      </w:pPr>
+    </w:p>
+    <w:p>
+      <w:pPr>
+        <w:keepNext/>
+        <w:keepLines/>
+        <w:spacing w:after="0" w:line="360" w:lineRule="auto"/>
+        <w:ind w:left="720"/>
+        <w:outlineLvl w:val="1"/>
+        <w:rPr>
+          <w:del w:id="52" w:author="Xavier Hoenner" w:date="2014-06-11T16:53:00Z"/>
+        </w:rPr>
+        <w:pPrChange w:id="53" w:author="Xavier Hoenner" w:date="2014-06-11T16:53:00Z">
+          <w:pPr/>
+        </w:pPrChange>
+      </w:pPr>
+      <w:del w:id="54" w:author="Xavier Hoenner" w:date="2014-06-11T16:53:00Z">
+        <w:r>
+          <w:rPr>
+            <w:u w:val="single"/>
+          </w:rPr>
+          <w:delText>View to use:</w:delText>
+        </w:r>
+      </w:del>
     </w:p>
     <w:tbl>
       <w:tblPr>
@@ -4722,62 +4506,69 @@
         <w:tblLook w:val="04A0" w:firstRow="1" w:lastRow="0" w:firstColumn="1" w:lastColumn="0" w:noHBand="0" w:noVBand="1"/>
       </w:tblPr>
       <w:tblGrid>
-        <w:gridCol w:w="1271"/>
-        <w:gridCol w:w="3872"/>
+        <w:gridCol w:w="1872"/>
+        <w:gridCol w:w="3686"/>
       </w:tblGrid>
       <w:tr>
+        <w:trPr>
+          <w:del w:id="55" w:author="Xavier Hoenner" w:date="2014-06-11T16:53:00Z"/>
+        </w:trPr>
         <w:tc>
           <w:tcPr>
             <w:tcW w:w="1271" w:type="dxa"/>
           </w:tcPr>
           <w:p>
             <w:pPr>
-              <w:rPr>
+              <w:keepNext/>
+              <w:keepLines/>
+              <w:spacing w:line="360" w:lineRule="auto"/>
+              <w:ind w:left="720"/>
+              <w:outlineLvl w:val="1"/>
+              <w:rPr>
+                <w:del w:id="56" w:author="Xavier Hoenner" w:date="2014-06-11T16:53:00Z"/>
                 <w:b/>
                 <w:sz w:val="24"/>
                 <w:szCs w:val="24"/>
               </w:rPr>
-            </w:pPr>
-            <w:r>
-              <w:rPr>
-                <w:b/>
-                <w:sz w:val="24"/>
-                <w:szCs w:val="24"/>
-              </w:rPr>
-              <w:t>Server</w:t>
-            </w:r>
-          </w:p>
-        </w:tc>
-        <w:tc>
-          <w:tcPr>
-            <w:tcW w:w="2966" w:type="dxa"/>
-          </w:tcPr>
-          <w:p>
-            <w:pPr>
-              <w:rPr>
-                <w:sz w:val="24"/>
-                <w:szCs w:val="24"/>
-              </w:rPr>
-            </w:pPr>
-            <w:proofErr w:type="gramStart"/>
-            <w:ins w:id="38" w:author="Xavier Hoenner" w:date="2014-05-01T12:04:00Z">
+              <w:pPrChange w:id="57" w:author="Xavier Hoenner" w:date="2014-06-11T16:53:00Z">
+                <w:pPr/>
+              </w:pPrChange>
+            </w:pPr>
+            <w:bookmarkStart w:id="58" w:name="_GoBack"/>
+            <w:bookmarkEnd w:id="58"/>
+            <w:del w:id="59" w:author="Xavier Hoenner" w:date="2014-06-11T16:53:00Z">
               <w:r>
                 <w:rPr>
+                  <w:b/>
                   <w:sz w:val="24"/>
                   <w:szCs w:val="24"/>
                 </w:rPr>
-                <w:t>dbprod</w:t>
+                <w:delText>Server</w:delText>
               </w:r>
-              <w:r>
-                <w:rPr>
-                  <w:sz w:val="24"/>
-                  <w:szCs w:val="24"/>
-                </w:rPr>
-                <w:t>.emii.org.au</w:t>
-              </w:r>
-            </w:ins>
-            <w:proofErr w:type="gramEnd"/>
-            <w:del w:id="39" w:author="Xavier Hoenner" w:date="2014-05-01T12:04:00Z">
+            </w:del>
+          </w:p>
+        </w:tc>
+        <w:tc>
+          <w:tcPr>
+            <w:tcW w:w="2966" w:type="dxa"/>
+          </w:tcPr>
+          <w:p>
+            <w:pPr>
+              <w:keepNext/>
+              <w:keepLines/>
+              <w:spacing w:line="360" w:lineRule="auto"/>
+              <w:ind w:left="720"/>
+              <w:outlineLvl w:val="1"/>
+              <w:rPr>
+                <w:del w:id="60" w:author="Xavier Hoenner" w:date="2014-06-11T16:53:00Z"/>
+                <w:sz w:val="24"/>
+                <w:szCs w:val="24"/>
+              </w:rPr>
+              <w:pPrChange w:id="61" w:author="Xavier Hoenner" w:date="2014-06-11T16:53:00Z">
+                <w:pPr/>
+              </w:pPrChange>
+            </w:pPr>
+            <w:del w:id="62" w:author="Xavier Hoenner" w:date="2014-05-01T12:04:00Z">
               <w:r>
                 <w:rPr>
                   <w:sz w:val="24"/>
@@ -4804,51 +4595,63 @@
         </w:tc>
       </w:tr>
       <w:tr>
+        <w:trPr>
+          <w:del w:id="63" w:author="Xavier Hoenner" w:date="2014-06-11T16:53:00Z"/>
+        </w:trPr>
         <w:tc>
           <w:tcPr>
             <w:tcW w:w="1271" w:type="dxa"/>
           </w:tcPr>
           <w:p>
             <w:pPr>
-              <w:rPr>
+              <w:keepNext/>
+              <w:keepLines/>
+              <w:spacing w:line="360" w:lineRule="auto"/>
+              <w:ind w:left="720"/>
+              <w:outlineLvl w:val="1"/>
+              <w:rPr>
+                <w:del w:id="64" w:author="Xavier Hoenner" w:date="2014-06-11T16:53:00Z"/>
                 <w:b/>
                 <w:sz w:val="24"/>
                 <w:szCs w:val="24"/>
               </w:rPr>
-            </w:pPr>
-            <w:r>
-              <w:rPr>
-                <w:b/>
-                <w:sz w:val="24"/>
-                <w:szCs w:val="24"/>
-              </w:rPr>
-              <w:t>Database</w:t>
-            </w:r>
-          </w:p>
-        </w:tc>
-        <w:tc>
-          <w:tcPr>
-            <w:tcW w:w="2966" w:type="dxa"/>
-          </w:tcPr>
-          <w:p>
-            <w:pPr>
-              <w:rPr>
-                <w:sz w:val="24"/>
-                <w:szCs w:val="24"/>
-              </w:rPr>
-            </w:pPr>
-            <w:proofErr w:type="gramStart"/>
-            <w:ins w:id="40" w:author="Xavier Hoenner" w:date="2014-05-01T12:04:00Z">
+              <w:pPrChange w:id="65" w:author="Xavier Hoenner" w:date="2014-06-11T16:53:00Z">
+                <w:pPr/>
+              </w:pPrChange>
+            </w:pPr>
+            <w:del w:id="66" w:author="Xavier Hoenner" w:date="2014-06-11T16:53:00Z">
               <w:r>
                 <w:rPr>
+                  <w:b/>
                   <w:sz w:val="24"/>
                   <w:szCs w:val="24"/>
                 </w:rPr>
-                <w:t>harvest</w:t>
+                <w:delText>Database</w:delText>
               </w:r>
-            </w:ins>
-            <w:proofErr w:type="gramEnd"/>
-            <w:del w:id="41" w:author="Xavier Hoenner" w:date="2014-05-01T12:04:00Z">
+            </w:del>
+          </w:p>
+        </w:tc>
+        <w:tc>
+          <w:tcPr>
+            <w:tcW w:w="2966" w:type="dxa"/>
+          </w:tcPr>
+          <w:p>
+            <w:pPr>
+              <w:keepNext/>
+              <w:keepLines/>
+              <w:spacing w:line="360" w:lineRule="auto"/>
+              <w:ind w:left="720"/>
+              <w:outlineLvl w:val="1"/>
+              <w:rPr>
+                <w:del w:id="67" w:author="Xavier Hoenner" w:date="2014-06-11T16:53:00Z"/>
+                <w:sz w:val="24"/>
+                <w:szCs w:val="24"/>
+              </w:rPr>
+              <w:pPrChange w:id="68" w:author="Xavier Hoenner" w:date="2014-06-11T16:53:00Z">
+                <w:pPr/>
+              </w:pPrChange>
+            </w:pPr>
+            <w:del w:id="69" w:author="Xavier Hoenner" w:date="2014-05-01T12:04:00Z">
               <w:r>
                 <w:rPr>
                   <w:sz w:val="24"/>
@@ -4861,51 +4664,63 @@
         </w:tc>
       </w:tr>
       <w:tr>
+        <w:trPr>
+          <w:del w:id="70" w:author="Xavier Hoenner" w:date="2014-06-11T16:53:00Z"/>
+        </w:trPr>
         <w:tc>
           <w:tcPr>
             <w:tcW w:w="1271" w:type="dxa"/>
           </w:tcPr>
           <w:p>
             <w:pPr>
-              <w:rPr>
+              <w:keepNext/>
+              <w:keepLines/>
+              <w:spacing w:line="360" w:lineRule="auto"/>
+              <w:ind w:left="720"/>
+              <w:outlineLvl w:val="1"/>
+              <w:rPr>
+                <w:del w:id="71" w:author="Xavier Hoenner" w:date="2014-06-11T16:53:00Z"/>
                 <w:b/>
                 <w:sz w:val="24"/>
                 <w:szCs w:val="24"/>
               </w:rPr>
-            </w:pPr>
-            <w:r>
-              <w:rPr>
-                <w:b/>
-                <w:sz w:val="24"/>
-                <w:szCs w:val="24"/>
-              </w:rPr>
-              <w:t>Schema</w:t>
-            </w:r>
-          </w:p>
-        </w:tc>
-        <w:tc>
-          <w:tcPr>
-            <w:tcW w:w="2966" w:type="dxa"/>
-          </w:tcPr>
-          <w:p>
-            <w:pPr>
-              <w:rPr>
-                <w:sz w:val="24"/>
-                <w:szCs w:val="24"/>
-              </w:rPr>
-            </w:pPr>
-            <w:proofErr w:type="gramStart"/>
-            <w:ins w:id="42" w:author="Xavier Hoenner" w:date="2014-05-01T12:04:00Z">
+              <w:pPrChange w:id="72" w:author="Xavier Hoenner" w:date="2014-06-11T16:53:00Z">
+                <w:pPr/>
+              </w:pPrChange>
+            </w:pPr>
+            <w:del w:id="73" w:author="Xavier Hoenner" w:date="2014-06-11T16:53:00Z">
               <w:r>
                 <w:rPr>
+                  <w:b/>
                   <w:sz w:val="24"/>
                   <w:szCs w:val="24"/>
                 </w:rPr>
-                <w:t>reporting</w:t>
+                <w:delText>Schema</w:delText>
               </w:r>
-            </w:ins>
-            <w:proofErr w:type="gramEnd"/>
-            <w:del w:id="43" w:author="Xavier Hoenner" w:date="2014-05-01T12:04:00Z">
+            </w:del>
+          </w:p>
+        </w:tc>
+        <w:tc>
+          <w:tcPr>
+            <w:tcW w:w="2966" w:type="dxa"/>
+          </w:tcPr>
+          <w:p>
+            <w:pPr>
+              <w:keepNext/>
+              <w:keepLines/>
+              <w:spacing w:line="360" w:lineRule="auto"/>
+              <w:ind w:left="720"/>
+              <w:outlineLvl w:val="1"/>
+              <w:rPr>
+                <w:del w:id="74" w:author="Xavier Hoenner" w:date="2014-06-11T16:53:00Z"/>
+                <w:sz w:val="24"/>
+                <w:szCs w:val="24"/>
+              </w:rPr>
+              <w:pPrChange w:id="75" w:author="Xavier Hoenner" w:date="2014-06-11T16:53:00Z">
+                <w:pPr/>
+              </w:pPrChange>
+            </w:pPr>
+            <w:del w:id="76" w:author="Xavier Hoenner" w:date="2014-05-01T12:04:00Z">
               <w:r>
                 <w:rPr>
                   <w:sz w:val="24"/>
@@ -4918,346 +4733,371 @@
         </w:tc>
       </w:tr>
       <w:tr>
+        <w:trPr>
+          <w:del w:id="77" w:author="Xavier Hoenner" w:date="2014-06-11T16:53:00Z"/>
+        </w:trPr>
         <w:tc>
           <w:tcPr>
             <w:tcW w:w="1271" w:type="dxa"/>
           </w:tcPr>
           <w:p>
             <w:pPr>
-              <w:rPr>
+              <w:keepNext/>
+              <w:keepLines/>
+              <w:spacing w:line="360" w:lineRule="auto"/>
+              <w:ind w:left="720"/>
+              <w:outlineLvl w:val="1"/>
+              <w:rPr>
+                <w:del w:id="78" w:author="Xavier Hoenner" w:date="2014-06-11T16:53:00Z"/>
                 <w:b/>
                 <w:sz w:val="24"/>
                 <w:szCs w:val="24"/>
               </w:rPr>
-            </w:pPr>
-            <w:r>
-              <w:rPr>
-                <w:b/>
+              <w:pPrChange w:id="79" w:author="Xavier Hoenner" w:date="2014-06-11T16:53:00Z">
+                <w:pPr/>
+              </w:pPrChange>
+            </w:pPr>
+            <w:del w:id="80" w:author="Xavier Hoenner" w:date="2014-06-11T16:53:00Z">
+              <w:r>
+                <w:rPr>
+                  <w:b/>
+                  <w:sz w:val="24"/>
+                  <w:szCs w:val="24"/>
+                </w:rPr>
+                <w:delText>View</w:delText>
+              </w:r>
+            </w:del>
+          </w:p>
+        </w:tc>
+        <w:tc>
+          <w:tcPr>
+            <w:tcW w:w="2966" w:type="dxa"/>
+          </w:tcPr>
+          <w:p>
+            <w:pPr>
+              <w:keepNext/>
+              <w:keepLines/>
+              <w:spacing w:line="360" w:lineRule="auto"/>
+              <w:ind w:left="720"/>
+              <w:outlineLvl w:val="1"/>
+              <w:rPr>
+                <w:del w:id="81" w:author="Xavier Hoenner" w:date="2014-06-11T16:53:00Z"/>
                 <w:sz w:val="24"/>
                 <w:szCs w:val="24"/>
               </w:rPr>
-              <w:t>View</w:t>
-            </w:r>
-          </w:p>
-        </w:tc>
-        <w:tc>
-          <w:tcPr>
-            <w:tcW w:w="2966" w:type="dxa"/>
-          </w:tcPr>
-          <w:p>
-            <w:pPr>
-              <w:rPr>
-                <w:sz w:val="24"/>
-                <w:szCs w:val="24"/>
-              </w:rPr>
-            </w:pPr>
-            <w:proofErr w:type="spellStart"/>
-            <w:proofErr w:type="gramStart"/>
-            <w:r>
-              <w:rPr>
-                <w:sz w:val="24"/>
-                <w:szCs w:val="24"/>
-              </w:rPr>
-              <w:t>argo</w:t>
-            </w:r>
-            <w:proofErr w:type="gramEnd"/>
-            <w:r>
-              <w:rPr>
-                <w:sz w:val="24"/>
-                <w:szCs w:val="24"/>
-              </w:rPr>
-              <w:t>_all_deployments_view</w:t>
-            </w:r>
-            <w:proofErr w:type="spellEnd"/>
+              <w:pPrChange w:id="82" w:author="Xavier Hoenner" w:date="2014-06-11T16:53:00Z">
+                <w:pPr/>
+              </w:pPrChange>
+            </w:pPr>
+            <w:del w:id="83" w:author="Xavier Hoenner" w:date="2014-06-11T16:53:00Z">
+              <w:r>
+                <w:rPr>
+                  <w:sz w:val="24"/>
+                  <w:szCs w:val="24"/>
+                </w:rPr>
+                <w:delText>argo</w:delText>
+              </w:r>
+              <w:r>
+                <w:rPr>
+                  <w:sz w:val="24"/>
+                  <w:szCs w:val="24"/>
+                </w:rPr>
+                <w:delText>_all_deployments_view</w:delText>
+              </w:r>
+            </w:del>
           </w:p>
         </w:tc>
       </w:tr>
     </w:tbl>
-    <w:p/>
     <w:p>
-      <w:r>
-        <w:rPr>
-          <w:u w:val="single"/>
-        </w:rPr>
-        <w:t xml:space="preserve">Filters: </w:t>
-      </w:r>
-      <w:r>
-        <w:t>List all data for which ‘</w:t>
-      </w:r>
-      <w:proofErr w:type="spellStart"/>
-      <w:r>
-        <w:t>missing_info</w:t>
-      </w:r>
-      <w:proofErr w:type="spellEnd"/>
-      <w:r>
-        <w:t xml:space="preserve">’ </w:t>
-      </w:r>
-      <w:r>
-        <w:t>IS NOT NULL</w:t>
-      </w:r>
-      <w:r>
-        <w:t>.</w:t>
-      </w:r>
+      <w:pPr>
+        <w:keepNext/>
+        <w:keepLines/>
+        <w:spacing w:after="0" w:line="360" w:lineRule="auto"/>
+        <w:ind w:left="720"/>
+        <w:outlineLvl w:val="1"/>
+        <w:rPr>
+          <w:del w:id="84" w:author="Xavier Hoenner" w:date="2014-06-11T16:53:00Z"/>
+        </w:rPr>
+        <w:pPrChange w:id="85" w:author="Xavier Hoenner" w:date="2014-06-11T16:53:00Z">
+          <w:pPr/>
+        </w:pPrChange>
+      </w:pPr>
     </w:p>
     <w:p>
       <w:pPr>
-        <w:ind w:left="1843" w:hanging="1843"/>
+        <w:keepNext/>
+        <w:keepLines/>
+        <w:spacing w:after="0" w:line="360" w:lineRule="auto"/>
+        <w:ind w:left="720"/>
+        <w:outlineLvl w:val="1"/>
+        <w:rPr>
+          <w:del w:id="86" w:author="Xavier Hoenner" w:date="2014-06-11T16:53:00Z"/>
+        </w:rPr>
+        <w:pPrChange w:id="87" w:author="Xavier Hoenner" w:date="2014-06-11T16:53:00Z">
+          <w:pPr/>
+        </w:pPrChange>
       </w:pPr>
-      <w:r>
-        <w:rPr>
-          <w:u w:val="single"/>
-        </w:rPr>
-        <w:t>Data sorting options:</w:t>
-      </w:r>
-      <w:r>
-        <w:t xml:space="preserve"> </w:t>
-      </w:r>
-      <w:r>
-        <w:t>Sort data</w:t>
-      </w:r>
-      <w:r>
-        <w:t xml:space="preserve"> by ASCENDING ‘organisation’, then by ASCENDING ‘</w:t>
-      </w:r>
-      <w:proofErr w:type="spellStart"/>
-      <w:r>
-        <w:t>missing_info</w:t>
-      </w:r>
-      <w:proofErr w:type="spellEnd"/>
-      <w:r>
-        <w:t>’, and then by ASCENDING ‘</w:t>
-      </w:r>
-      <w:proofErr w:type="spellStart"/>
-      <w:r>
-        <w:t>platform_code</w:t>
-      </w:r>
-      <w:proofErr w:type="spellEnd"/>
-      <w:r>
-        <w:t>’.</w:t>
-      </w:r>
+      <w:del w:id="88" w:author="Xavier Hoenner" w:date="2014-06-11T16:53:00Z">
+        <w:r>
+          <w:rPr>
+            <w:u w:val="single"/>
+          </w:rPr>
+          <w:delText xml:space="preserve">Filters: </w:delText>
+        </w:r>
+        <w:r>
+          <w:delText>List all data for which ‘</w:delText>
+        </w:r>
+        <w:r>
+          <w:delText>missing_info</w:delText>
+        </w:r>
+        <w:r>
+          <w:delText xml:space="preserve">’ </w:delText>
+        </w:r>
+        <w:r>
+          <w:delText>IS NOT NULL</w:delText>
+        </w:r>
+        <w:r>
+          <w:delText>.</w:delText>
+        </w:r>
+      </w:del>
     </w:p>
     <w:p>
       <w:pPr>
-        <w:ind w:left="1843" w:hanging="1843"/>
+        <w:keepNext/>
+        <w:keepLines/>
+        <w:spacing w:after="0" w:line="360" w:lineRule="auto"/>
+        <w:ind w:left="720"/>
+        <w:outlineLvl w:val="1"/>
+        <w:rPr>
+          <w:del w:id="89" w:author="Xavier Hoenner" w:date="2014-06-11T16:53:00Z"/>
+        </w:rPr>
+        <w:pPrChange w:id="90" w:author="Xavier Hoenner" w:date="2014-06-11T16:53:00Z">
+          <w:pPr>
+            <w:ind w:left="1843" w:hanging="1843"/>
+          </w:pPr>
+        </w:pPrChange>
       </w:pPr>
-      <w:r>
-        <w:rPr>
-          <w:u w:val="single"/>
-        </w:rPr>
-        <w:t>Data grouping options:</w:t>
-      </w:r>
-      <w:r>
-        <w:t xml:space="preserve"> Group by ‘organisation’, sub-group by ‘</w:t>
-      </w:r>
-      <w:proofErr w:type="spellStart"/>
-      <w:r>
-        <w:t>missing_info</w:t>
-      </w:r>
-      <w:proofErr w:type="spellEnd"/>
-      <w:r>
-        <w:t>’.</w:t>
-      </w:r>
+      <w:del w:id="91" w:author="Xavier Hoenner" w:date="2014-06-11T16:53:00Z">
+        <w:r>
+          <w:rPr>
+            <w:u w:val="single"/>
+          </w:rPr>
+          <w:delText>Data sorting options:</w:delText>
+        </w:r>
+        <w:r>
+          <w:delText xml:space="preserve"> </w:delText>
+        </w:r>
+        <w:r>
+          <w:delText>Sort data</w:delText>
+        </w:r>
+        <w:r>
+          <w:delText xml:space="preserve"> by ASCENDING ‘organisation’, then by ASCENDING ‘</w:delText>
+        </w:r>
+        <w:r>
+          <w:delText>missing_info</w:delText>
+        </w:r>
+        <w:r>
+          <w:delText>’, and then by ASCENDING ‘platform_code’.</w:delText>
+        </w:r>
+      </w:del>
     </w:p>
     <w:p>
       <w:pPr>
-        <w:ind w:left="993" w:hanging="993"/>
+        <w:keepNext/>
+        <w:keepLines/>
+        <w:spacing w:after="0" w:line="360" w:lineRule="auto"/>
+        <w:ind w:left="720"/>
+        <w:outlineLvl w:val="1"/>
+        <w:rPr>
+          <w:del w:id="92" w:author="Xavier Hoenner" w:date="2014-06-11T16:53:00Z"/>
+        </w:rPr>
+        <w:pPrChange w:id="93" w:author="Xavier Hoenner" w:date="2014-06-11T16:53:00Z">
+          <w:pPr>
+            <w:ind w:left="1843" w:hanging="1843"/>
+          </w:pPr>
+        </w:pPrChange>
       </w:pPr>
-      <w:r>
-        <w:rPr>
-          <w:u w:val="single"/>
-        </w:rPr>
-        <w:lastRenderedPageBreak/>
-        <w:t>Footnote:</w:t>
-      </w:r>
-      <w:r>
-        <w:t xml:space="preserve"> </w:t>
-      </w:r>
-      <w:r>
-        <w:rPr>
-          <w:b/>
-        </w:rPr>
-        <w:t xml:space="preserve">Headers: </w:t>
-      </w:r>
-      <w:r>
-        <w:t>Organisation in charge of the deployment.</w:t>
-      </w:r>
-      <w:r>
-        <w:br/>
-      </w:r>
-      <w:r>
-        <w:rPr>
-          <w:b/>
-        </w:rPr>
-        <w:t>Sub-headers</w:t>
-      </w:r>
-      <w:r>
-        <w:t xml:space="preserve">: </w:t>
-      </w:r>
-      <w:r>
-        <w:t>Type of missing information</w:t>
-      </w:r>
-      <w:r>
-        <w:br/>
-      </w:r>
-      <w:r>
-        <w:rPr>
-          <w:b/>
-        </w:rPr>
-        <w:t>‘</w:t>
-      </w:r>
-      <w:r>
-        <w:rPr>
-          <w:b/>
-        </w:rPr>
-        <w:t>Start’</w:t>
-      </w:r>
-      <w:r>
-        <w:t xml:space="preserve">: </w:t>
-      </w:r>
-      <w:r>
-        <w:t xml:space="preserve">Data transmission start date (format: </w:t>
-      </w:r>
-      <w:proofErr w:type="spellStart"/>
-      <w:r>
-        <w:t>dd</w:t>
-      </w:r>
-      <w:proofErr w:type="spellEnd"/>
-      <w:r>
-        <w:t>/mm/</w:t>
-      </w:r>
-      <w:proofErr w:type="spellStart"/>
-      <w:r>
-        <w:t>yyyy</w:t>
-      </w:r>
-      <w:proofErr w:type="spellEnd"/>
-      <w:r>
-        <w:t>).</w:t>
-      </w:r>
-      <w:r>
-        <w:br/>
-      </w:r>
-      <w:r>
-        <w:rPr>
-          <w:b/>
-        </w:rPr>
-        <w:t>‘End’</w:t>
-      </w:r>
-      <w:r>
-        <w:t xml:space="preserve">: </w:t>
-      </w:r>
-      <w:r>
-        <w:t>Last d</w:t>
-      </w:r>
-      <w:r>
-        <w:t xml:space="preserve">ata transmission date (format: </w:t>
-      </w:r>
-      <w:proofErr w:type="spellStart"/>
-      <w:r>
-        <w:t>dd</w:t>
-      </w:r>
-      <w:proofErr w:type="spellEnd"/>
-      <w:r>
-        <w:t>/mm/</w:t>
-      </w:r>
-      <w:proofErr w:type="spellStart"/>
-      <w:r>
-        <w:t>yyyy</w:t>
-      </w:r>
-      <w:proofErr w:type="spellEnd"/>
-      <w:r>
-        <w:t>).</w:t>
-      </w:r>
-      <w:r>
-        <w:br/>
-      </w:r>
-      <w:r>
-        <w:rPr>
-          <w:b/>
-        </w:rPr>
-        <w:t>‘</w:t>
-      </w:r>
-      <w:r>
-        <w:rPr>
-          <w:b/>
-        </w:rPr>
-        <w:t>T</w:t>
-      </w:r>
-      <w:r>
-        <w:rPr>
-          <w:b/>
-        </w:rPr>
-        <w:t xml:space="preserve">ime </w:t>
-      </w:r>
-      <w:r>
-        <w:rPr>
-          <w:b/>
-        </w:rPr>
-        <w:t>c</w:t>
-      </w:r>
-      <w:r>
-        <w:rPr>
-          <w:b/>
-        </w:rPr>
-        <w:t>overage’</w:t>
-      </w:r>
-      <w:r>
-        <w:t xml:space="preserve">: </w:t>
-      </w:r>
-      <w:r>
-        <w:t>N</w:t>
-      </w:r>
-      <w:r>
-        <w:t xml:space="preserve">umber of </w:t>
-      </w:r>
-      <w:r>
-        <w:t>years</w:t>
-      </w:r>
-      <w:r>
-        <w:t xml:space="preserve"> </w:t>
-      </w:r>
-      <w:r>
-        <w:t xml:space="preserve">between the data transmission </w:t>
-      </w:r>
-      <w:proofErr w:type="gramStart"/>
-      <w:r>
-        <w:t>start</w:t>
-      </w:r>
-      <w:proofErr w:type="gramEnd"/>
-      <w:r>
-        <w:t xml:space="preserve"> and last dates.</w:t>
-      </w:r>
-      <w:r>
-        <w:br/>
-      </w:r>
-      <w:ins w:id="44" w:author="Xavier Hoenner" w:date="2013-07-11T10:57:00Z">
+      <w:del w:id="94" w:author="Xavier Hoenner" w:date="2014-06-11T16:53:00Z">
+        <w:r>
+          <w:rPr>
+            <w:u w:val="single"/>
+          </w:rPr>
+          <w:delText>Data grouping options:</w:delText>
+        </w:r>
+        <w:r>
+          <w:delText xml:space="preserve"> Group by ‘organisation’, sub-group by ‘</w:delText>
+        </w:r>
+        <w:r>
+          <w:delText>missing_info</w:delText>
+        </w:r>
+        <w:r>
+          <w:delText>’.</w:delText>
+        </w:r>
+      </w:del>
+    </w:p>
+    <w:p>
+      <w:pPr>
+        <w:keepNext/>
+        <w:keepLines/>
+        <w:spacing w:after="0" w:line="360" w:lineRule="auto"/>
+        <w:ind w:left="720"/>
+        <w:outlineLvl w:val="1"/>
+        <w:rPr>
+          <w:del w:id="95" w:author="Xavier Hoenner" w:date="2014-06-11T16:53:00Z"/>
+        </w:rPr>
+        <w:pPrChange w:id="96" w:author="Xavier Hoenner" w:date="2014-06-11T16:53:00Z">
+          <w:pPr>
+            <w:ind w:left="993" w:hanging="993"/>
+          </w:pPr>
+        </w:pPrChange>
+      </w:pPr>
+      <w:del w:id="97" w:author="Xavier Hoenner" w:date="2014-06-11T16:53:00Z">
+        <w:r>
+          <w:rPr>
+            <w:u w:val="single"/>
+          </w:rPr>
+          <w:delText>Footnote:</w:delText>
+        </w:r>
+        <w:r>
+          <w:delText xml:space="preserve"> </w:delText>
+        </w:r>
         <w:r>
           <w:rPr>
             <w:b/>
           </w:rPr>
-          <w:t>Argo:</w:t>
-        </w:r>
-        <w:r>
-          <w:t xml:space="preserve"> Argo floats measure temperature and salinity from the surface </w:t>
-        </w:r>
-        <w:r>
-          <w:t xml:space="preserve">to a depth of 2,000 m </w:t>
-        </w:r>
-        <w:r>
-          <w:t xml:space="preserve">every </w:t>
-        </w:r>
-        <w:r>
-          <w:t>ten</w:t>
-        </w:r>
-        <w:r>
-          <w:t xml:space="preserve"> days</w:t>
-        </w:r>
-        <w:r>
-          <w:t xml:space="preserve"> (</w:t>
+          <w:delText xml:space="preserve">Headers: </w:delText>
+        </w:r>
+        <w:r>
+          <w:delText>Organisation in charge of the deployment.</w:delText>
+        </w:r>
+        <w:r>
+          <w:br/>
+        </w:r>
+        <w:r>
+          <w:rPr>
+            <w:b/>
+          </w:rPr>
+          <w:delText>Sub-headers</w:delText>
+        </w:r>
+        <w:r>
+          <w:delText xml:space="preserve">: </w:delText>
+        </w:r>
+        <w:r>
+          <w:delText>Type of missing information</w:delText>
+        </w:r>
+        <w:r>
+          <w:br/>
+        </w:r>
+        <w:r>
+          <w:rPr>
+            <w:b/>
+          </w:rPr>
+          <w:delText>‘</w:delText>
+        </w:r>
+        <w:r>
+          <w:rPr>
+            <w:b/>
+          </w:rPr>
+          <w:delText>Start’</w:delText>
+        </w:r>
+        <w:r>
+          <w:delText xml:space="preserve">: </w:delText>
+        </w:r>
+        <w:r>
+          <w:delText>Data transmission start date (format: dd/mm/yyyy).</w:delText>
+        </w:r>
+        <w:r>
+          <w:br/>
+        </w:r>
+        <w:r>
+          <w:rPr>
+            <w:b/>
+          </w:rPr>
+          <w:delText>‘End’</w:delText>
+        </w:r>
+        <w:r>
+          <w:delText xml:space="preserve">: </w:delText>
+        </w:r>
+        <w:r>
+          <w:delText>Last d</w:delText>
+        </w:r>
+        <w:r>
+          <w:delText>ata transmission date (format: dd/mm/yyyy).</w:delText>
+        </w:r>
+        <w:r>
+          <w:br/>
+        </w:r>
+        <w:r>
+          <w:rPr>
+            <w:b/>
+          </w:rPr>
+          <w:delText>‘</w:delText>
+        </w:r>
+        <w:r>
+          <w:rPr>
+            <w:b/>
+          </w:rPr>
+          <w:delText>T</w:delText>
+        </w:r>
+        <w:r>
+          <w:rPr>
+            <w:b/>
+          </w:rPr>
+          <w:delText xml:space="preserve">ime </w:delText>
+        </w:r>
+        <w:r>
+          <w:rPr>
+            <w:b/>
+          </w:rPr>
+          <w:delText>c</w:delText>
+        </w:r>
+        <w:r>
+          <w:rPr>
+            <w:b/>
+          </w:rPr>
+          <w:delText>overage’</w:delText>
+        </w:r>
+        <w:r>
+          <w:delText xml:space="preserve">: </w:delText>
+        </w:r>
+        <w:r>
+          <w:delText>N</w:delText>
+        </w:r>
+        <w:r>
+          <w:delText xml:space="preserve">umber of </w:delText>
+        </w:r>
+        <w:r>
+          <w:delText>years</w:delText>
+        </w:r>
+        <w:r>
+          <w:delText xml:space="preserve"> </w:delText>
+        </w:r>
+        <w:r>
+          <w:delText>between the data transmission start and last dates.</w:delText>
+        </w:r>
+        <w:r>
+          <w:br/>
+        </w:r>
+      </w:del>
+      <w:del w:id="98" w:author="Xavier Hoenner" w:date="2013-07-11T10:57:00Z">
+        <w:r>
+          <w:rPr>
+            <w:b/>
+          </w:rPr>
+          <w:delText>Argo:</w:delText>
+        </w:r>
+        <w:r>
+          <w:delText xml:space="preserve"> Argo floats measure temperature and salinity from 2000 m depth to the surface every 10 days</w:delText>
+        </w:r>
+        <w:r>
+          <w:delText xml:space="preserve"> (</w:delText>
         </w:r>
         <w:r>
           <w:fldChar w:fldCharType="begin"/>
         </w:r>
         <w:r>
-          <w:instrText xml:space="preserve"> HYPERLINK "http://imos.org.au/argo.html" </w:instrText>
+          <w:delInstrText xml:space="preserve"> HYPERLINK "http://imos.org.au/argo.html" </w:delInstrText>
         </w:r>
         <w:r>
           <w:fldChar w:fldCharType="separate"/>
@@ -5266,7 +5106,7 @@
           <w:rPr>
             <w:rStyle w:val="Hyperlink"/>
           </w:rPr>
-          <w:t>http://imos.org.au/argo.html</w:t>
+          <w:delText>http://imos.org.au/argo.html</w:delText>
         </w:r>
         <w:r>
           <w:rPr>
@@ -5275,56 +5115,44 @@
           <w:fldChar w:fldCharType="end"/>
         </w:r>
         <w:r>
-          <w:t>).</w:t>
-        </w:r>
-      </w:ins>
-      <w:del w:id="45" w:author="Xavier Hoenner" w:date="2013-07-11T10:57:00Z">
-        <w:r>
-          <w:rPr>
-            <w:b/>
-          </w:rPr>
-          <w:delText>Argo:</w:delText>
-        </w:r>
-        <w:r>
-          <w:delText xml:space="preserve"> Argo floats measure temperature and salinity from 2000 m depth to the surface every 10 days</w:delText>
-        </w:r>
-        <w:r>
-          <w:delText xml:space="preserve"> (</w:delText>
-        </w:r>
-        <w:r>
-          <w:fldChar w:fldCharType="begin"/>
-        </w:r>
-        <w:r>
-          <w:delInstrText xml:space="preserve"> HYPERLINK "http://imos.org.au/argo.html" </w:delInstrText>
-        </w:r>
-        <w:r>
-          <w:fldChar w:fldCharType="separate"/>
-        </w:r>
-        <w:r>
-          <w:rPr>
-            <w:rStyle w:val="Hyperlink"/>
-          </w:rPr>
-          <w:delText>http://imos.org.au/argo.html</w:delText>
-        </w:r>
-        <w:r>
-          <w:rPr>
-            <w:rStyle w:val="Hyperlink"/>
-          </w:rPr>
-          <w:fldChar w:fldCharType="end"/>
-        </w:r>
-        <w:r>
           <w:delText>).</w:delText>
         </w:r>
       </w:del>
     </w:p>
-    <w:p/>
+    <w:p>
+      <w:pPr>
+        <w:keepNext/>
+        <w:keepLines/>
+        <w:spacing w:after="0" w:line="360" w:lineRule="auto"/>
+        <w:ind w:left="720"/>
+        <w:outlineLvl w:val="1"/>
+        <w:rPr>
+          <w:del w:id="99" w:author="Xavier Hoenner" w:date="2014-06-11T16:53:00Z"/>
+        </w:rPr>
+        <w:pPrChange w:id="100" w:author="Xavier Hoenner" w:date="2014-06-11T16:53:00Z">
+          <w:pPr/>
+        </w:pPrChange>
+      </w:pPr>
+    </w:p>
     <w:p>
       <w:pPr>
         <w:pStyle w:val="Heading3"/>
+        <w:spacing w:line="360" w:lineRule="auto"/>
+        <w:ind w:left="720"/>
+        <w:rPr>
+          <w:del w:id="101" w:author="Xavier Hoenner" w:date="2014-06-11T16:53:00Z"/>
+        </w:rPr>
+        <w:pPrChange w:id="102" w:author="Xavier Hoenner" w:date="2014-06-11T16:53:00Z">
+          <w:pPr>
+            <w:pStyle w:val="Heading3"/>
+          </w:pPr>
+        </w:pPrChange>
       </w:pPr>
-      <w:r>
-        <w:t>Template</w:t>
-      </w:r>
+      <w:del w:id="103" w:author="Xavier Hoenner" w:date="2014-06-11T16:53:00Z">
+        <w:r>
+          <w:delText>Template</w:delText>
+        </w:r>
+      </w:del>
     </w:p>
     <w:tbl>
       <w:tblPr>
@@ -5346,6 +5174,7 @@
       <w:tr>
         <w:trPr>
           <w:jc w:val="center"/>
+          <w:del w:id="104" w:author="Xavier Hoenner" w:date="2014-06-11T16:53:00Z"/>
         </w:trPr>
         <w:tc>
           <w:tcPr>
@@ -5354,27 +5183,30 @@
           </w:tcPr>
           <w:p>
             <w:pPr>
-              <w:jc w:val="center"/>
-              <w:rPr>
-                <w:b/>
-              </w:rPr>
-            </w:pPr>
-            <w:proofErr w:type="spellStart"/>
-            <w:proofErr w:type="gramStart"/>
-            <w:r>
-              <w:rPr>
-                <w:b/>
-              </w:rPr>
-              <w:t>platform</w:t>
-            </w:r>
-            <w:proofErr w:type="gramEnd"/>
-            <w:r>
-              <w:rPr>
-                <w:b/>
-              </w:rPr>
-              <w:t>_code</w:t>
-            </w:r>
-            <w:proofErr w:type="spellEnd"/>
+              <w:keepNext/>
+              <w:keepLines/>
+              <w:spacing w:line="360" w:lineRule="auto"/>
+              <w:ind w:left="720"/>
+              <w:jc w:val="center"/>
+              <w:outlineLvl w:val="1"/>
+              <w:rPr>
+                <w:del w:id="105" w:author="Xavier Hoenner" w:date="2014-06-11T16:53:00Z"/>
+                <w:b/>
+              </w:rPr>
+              <w:pPrChange w:id="106" w:author="Xavier Hoenner" w:date="2014-06-11T16:53:00Z">
+                <w:pPr>
+                  <w:jc w:val="center"/>
+                </w:pPr>
+              </w:pPrChange>
+            </w:pPr>
+            <w:del w:id="107" w:author="Xavier Hoenner" w:date="2014-06-11T16:53:00Z">
+              <w:r>
+                <w:rPr>
+                  <w:b/>
+                </w:rPr>
+                <w:delText>platform_code</w:delText>
+              </w:r>
+            </w:del>
           </w:p>
         </w:tc>
         <w:tc>
@@ -5384,27 +5216,30 @@
           </w:tcPr>
           <w:p>
             <w:pPr>
-              <w:jc w:val="center"/>
-              <w:rPr>
-                <w:b/>
-              </w:rPr>
-            </w:pPr>
-            <w:proofErr w:type="spellStart"/>
-            <w:proofErr w:type="gramStart"/>
-            <w:r>
-              <w:rPr>
-                <w:b/>
-              </w:rPr>
-              <w:t>lat</w:t>
-            </w:r>
-            <w:proofErr w:type="gramEnd"/>
-            <w:r>
-              <w:rPr>
-                <w:b/>
-              </w:rPr>
-              <w:t>_range</w:t>
-            </w:r>
-            <w:proofErr w:type="spellEnd"/>
+              <w:keepNext/>
+              <w:keepLines/>
+              <w:spacing w:line="360" w:lineRule="auto"/>
+              <w:ind w:left="720"/>
+              <w:jc w:val="center"/>
+              <w:outlineLvl w:val="1"/>
+              <w:rPr>
+                <w:del w:id="108" w:author="Xavier Hoenner" w:date="2014-06-11T16:53:00Z"/>
+                <w:b/>
+              </w:rPr>
+              <w:pPrChange w:id="109" w:author="Xavier Hoenner" w:date="2014-06-11T16:53:00Z">
+                <w:pPr>
+                  <w:jc w:val="center"/>
+                </w:pPr>
+              </w:pPrChange>
+            </w:pPr>
+            <w:del w:id="110" w:author="Xavier Hoenner" w:date="2014-06-11T16:53:00Z">
+              <w:r>
+                <w:rPr>
+                  <w:b/>
+                </w:rPr>
+                <w:delText>lat_range</w:delText>
+              </w:r>
+            </w:del>
           </w:p>
         </w:tc>
         <w:tc>
@@ -5414,27 +5249,30 @@
           </w:tcPr>
           <w:p>
             <w:pPr>
-              <w:jc w:val="center"/>
-              <w:rPr>
-                <w:b/>
-              </w:rPr>
-            </w:pPr>
-            <w:proofErr w:type="spellStart"/>
-            <w:proofErr w:type="gramStart"/>
-            <w:r>
-              <w:rPr>
-                <w:b/>
-              </w:rPr>
-              <w:t>lon</w:t>
-            </w:r>
-            <w:proofErr w:type="gramEnd"/>
-            <w:r>
-              <w:rPr>
-                <w:b/>
-              </w:rPr>
-              <w:t>_range</w:t>
-            </w:r>
-            <w:proofErr w:type="spellEnd"/>
+              <w:keepNext/>
+              <w:keepLines/>
+              <w:spacing w:line="360" w:lineRule="auto"/>
+              <w:ind w:left="720"/>
+              <w:jc w:val="center"/>
+              <w:outlineLvl w:val="1"/>
+              <w:rPr>
+                <w:del w:id="111" w:author="Xavier Hoenner" w:date="2014-06-11T16:53:00Z"/>
+                <w:b/>
+              </w:rPr>
+              <w:pPrChange w:id="112" w:author="Xavier Hoenner" w:date="2014-06-11T16:53:00Z">
+                <w:pPr>
+                  <w:jc w:val="center"/>
+                </w:pPr>
+              </w:pPrChange>
+            </w:pPr>
+            <w:del w:id="113" w:author="Xavier Hoenner" w:date="2014-06-11T16:53:00Z">
+              <w:r>
+                <w:rPr>
+                  <w:b/>
+                </w:rPr>
+                <w:delText>lon_range</w:delText>
+              </w:r>
+            </w:del>
           </w:p>
         </w:tc>
         <w:tc>
@@ -5444,27 +5282,30 @@
           </w:tcPr>
           <w:p>
             <w:pPr>
-              <w:jc w:val="center"/>
-              <w:rPr>
-                <w:b/>
-              </w:rPr>
-            </w:pPr>
-            <w:proofErr w:type="spellStart"/>
-            <w:proofErr w:type="gramStart"/>
-            <w:r>
-              <w:rPr>
-                <w:b/>
-              </w:rPr>
-              <w:t>start</w:t>
-            </w:r>
-            <w:proofErr w:type="gramEnd"/>
-            <w:r>
-              <w:rPr>
-                <w:b/>
-              </w:rPr>
-              <w:t>_date</w:t>
-            </w:r>
-            <w:proofErr w:type="spellEnd"/>
+              <w:keepNext/>
+              <w:keepLines/>
+              <w:spacing w:line="360" w:lineRule="auto"/>
+              <w:ind w:left="720"/>
+              <w:jc w:val="center"/>
+              <w:outlineLvl w:val="1"/>
+              <w:rPr>
+                <w:del w:id="114" w:author="Xavier Hoenner" w:date="2014-06-11T16:53:00Z"/>
+                <w:b/>
+              </w:rPr>
+              <w:pPrChange w:id="115" w:author="Xavier Hoenner" w:date="2014-06-11T16:53:00Z">
+                <w:pPr>
+                  <w:jc w:val="center"/>
+                </w:pPr>
+              </w:pPrChange>
+            </w:pPr>
+            <w:del w:id="116" w:author="Xavier Hoenner" w:date="2014-06-11T16:53:00Z">
+              <w:r>
+                <w:rPr>
+                  <w:b/>
+                </w:rPr>
+                <w:delText>start_date</w:delText>
+              </w:r>
+            </w:del>
           </w:p>
         </w:tc>
         <w:tc>
@@ -5474,27 +5315,30 @@
           </w:tcPr>
           <w:p>
             <w:pPr>
-              <w:jc w:val="center"/>
-              <w:rPr>
-                <w:b/>
-              </w:rPr>
-            </w:pPr>
-            <w:proofErr w:type="spellStart"/>
-            <w:proofErr w:type="gramStart"/>
-            <w:r>
-              <w:rPr>
-                <w:b/>
-              </w:rPr>
-              <w:t>end</w:t>
-            </w:r>
-            <w:proofErr w:type="gramEnd"/>
-            <w:r>
-              <w:rPr>
-                <w:b/>
-              </w:rPr>
-              <w:t>_date</w:t>
-            </w:r>
-            <w:proofErr w:type="spellEnd"/>
+              <w:keepNext/>
+              <w:keepLines/>
+              <w:spacing w:line="360" w:lineRule="auto"/>
+              <w:ind w:left="720"/>
+              <w:jc w:val="center"/>
+              <w:outlineLvl w:val="1"/>
+              <w:rPr>
+                <w:del w:id="117" w:author="Xavier Hoenner" w:date="2014-06-11T16:53:00Z"/>
+                <w:b/>
+              </w:rPr>
+              <w:pPrChange w:id="118" w:author="Xavier Hoenner" w:date="2014-06-11T16:53:00Z">
+                <w:pPr>
+                  <w:jc w:val="center"/>
+                </w:pPr>
+              </w:pPrChange>
+            </w:pPr>
+            <w:del w:id="119" w:author="Xavier Hoenner" w:date="2014-06-11T16:53:00Z">
+              <w:r>
+                <w:rPr>
+                  <w:b/>
+                </w:rPr>
+                <w:delText>end_date</w:delText>
+              </w:r>
+            </w:del>
           </w:p>
         </w:tc>
         <w:tc>
@@ -5504,27 +5348,30 @@
           </w:tcPr>
           <w:p>
             <w:pPr>
-              <w:jc w:val="center"/>
-              <w:rPr>
-                <w:b/>
-              </w:rPr>
-            </w:pPr>
-            <w:proofErr w:type="spellStart"/>
-            <w:proofErr w:type="gramStart"/>
-            <w:r>
-              <w:rPr>
-                <w:b/>
-              </w:rPr>
-              <w:t>coverage</w:t>
-            </w:r>
-            <w:proofErr w:type="gramEnd"/>
-            <w:r>
-              <w:rPr>
-                <w:b/>
-              </w:rPr>
-              <w:t>_duration</w:t>
-            </w:r>
-            <w:proofErr w:type="spellEnd"/>
+              <w:keepNext/>
+              <w:keepLines/>
+              <w:spacing w:line="360" w:lineRule="auto"/>
+              <w:ind w:left="720"/>
+              <w:jc w:val="center"/>
+              <w:outlineLvl w:val="1"/>
+              <w:rPr>
+                <w:del w:id="120" w:author="Xavier Hoenner" w:date="2014-06-11T16:53:00Z"/>
+                <w:b/>
+              </w:rPr>
+              <w:pPrChange w:id="121" w:author="Xavier Hoenner" w:date="2014-06-11T16:53:00Z">
+                <w:pPr>
+                  <w:jc w:val="center"/>
+                </w:pPr>
+              </w:pPrChange>
+            </w:pPr>
+            <w:del w:id="122" w:author="Xavier Hoenner" w:date="2014-06-11T16:53:00Z">
+              <w:r>
+                <w:rPr>
+                  <w:b/>
+                </w:rPr>
+                <w:delText>coverage_duration</w:delText>
+              </w:r>
+            </w:del>
           </w:p>
         </w:tc>
         <w:tc>
@@ -5534,33 +5381,37 @@
           </w:tcPr>
           <w:p>
             <w:pPr>
-              <w:jc w:val="center"/>
-              <w:rPr>
-                <w:b/>
-              </w:rPr>
-            </w:pPr>
-            <w:proofErr w:type="spellStart"/>
-            <w:proofErr w:type="gramStart"/>
-            <w:r>
-              <w:rPr>
-                <w:b/>
-              </w:rPr>
-              <w:t>pi</w:t>
-            </w:r>
-            <w:proofErr w:type="gramEnd"/>
-            <w:r>
-              <w:rPr>
-                <w:b/>
-              </w:rPr>
-              <w:t>_name</w:t>
-            </w:r>
-            <w:proofErr w:type="spellEnd"/>
+              <w:keepNext/>
+              <w:keepLines/>
+              <w:spacing w:line="360" w:lineRule="auto"/>
+              <w:ind w:left="720"/>
+              <w:jc w:val="center"/>
+              <w:outlineLvl w:val="1"/>
+              <w:rPr>
+                <w:del w:id="123" w:author="Xavier Hoenner" w:date="2014-06-11T16:53:00Z"/>
+                <w:b/>
+              </w:rPr>
+              <w:pPrChange w:id="124" w:author="Xavier Hoenner" w:date="2014-06-11T16:53:00Z">
+                <w:pPr>
+                  <w:jc w:val="center"/>
+                </w:pPr>
+              </w:pPrChange>
+            </w:pPr>
+            <w:del w:id="125" w:author="Xavier Hoenner" w:date="2014-06-11T16:53:00Z">
+              <w:r>
+                <w:rPr>
+                  <w:b/>
+                </w:rPr>
+                <w:delText>pi_name</w:delText>
+              </w:r>
+            </w:del>
           </w:p>
         </w:tc>
       </w:tr>
       <w:tr>
         <w:trPr>
           <w:jc w:val="center"/>
+          <w:del w:id="126" w:author="Xavier Hoenner" w:date="2014-06-11T16:53:00Z"/>
         </w:trPr>
         <w:tc>
           <w:tcPr>
@@ -5569,11 +5420,26 @@
           </w:tcPr>
           <w:p>
             <w:pPr>
-              <w:jc w:val="center"/>
-            </w:pPr>
-            <w:r>
-              <w:t>Platform code</w:t>
-            </w:r>
+              <w:keepNext/>
+              <w:keepLines/>
+              <w:spacing w:line="360" w:lineRule="auto"/>
+              <w:ind w:left="720"/>
+              <w:jc w:val="center"/>
+              <w:outlineLvl w:val="1"/>
+              <w:rPr>
+                <w:del w:id="127" w:author="Xavier Hoenner" w:date="2014-06-11T16:53:00Z"/>
+              </w:rPr>
+              <w:pPrChange w:id="128" w:author="Xavier Hoenner" w:date="2014-06-11T16:53:00Z">
+                <w:pPr>
+                  <w:jc w:val="center"/>
+                </w:pPr>
+              </w:pPrChange>
+            </w:pPr>
+            <w:del w:id="129" w:author="Xavier Hoenner" w:date="2014-06-11T16:53:00Z">
+              <w:r>
+                <w:delText>Platform code</w:delText>
+              </w:r>
+            </w:del>
           </w:p>
         </w:tc>
         <w:tc>
@@ -5583,11 +5449,26 @@
           </w:tcPr>
           <w:p>
             <w:pPr>
-              <w:jc w:val="center"/>
-            </w:pPr>
-            <w:r>
-              <w:t>Latitudinal range</w:t>
-            </w:r>
+              <w:keepNext/>
+              <w:keepLines/>
+              <w:spacing w:line="360" w:lineRule="auto"/>
+              <w:ind w:left="720"/>
+              <w:jc w:val="center"/>
+              <w:outlineLvl w:val="1"/>
+              <w:rPr>
+                <w:del w:id="130" w:author="Xavier Hoenner" w:date="2014-06-11T16:53:00Z"/>
+              </w:rPr>
+              <w:pPrChange w:id="131" w:author="Xavier Hoenner" w:date="2014-06-11T16:53:00Z">
+                <w:pPr>
+                  <w:jc w:val="center"/>
+                </w:pPr>
+              </w:pPrChange>
+            </w:pPr>
+            <w:del w:id="132" w:author="Xavier Hoenner" w:date="2014-06-11T16:53:00Z">
+              <w:r>
+                <w:delText>Latitudinal range</w:delText>
+              </w:r>
+            </w:del>
           </w:p>
         </w:tc>
         <w:tc>
@@ -5597,11 +5478,26 @@
           </w:tcPr>
           <w:p>
             <w:pPr>
-              <w:jc w:val="center"/>
-            </w:pPr>
-            <w:r>
-              <w:t>Longitudinal range</w:t>
-            </w:r>
+              <w:keepNext/>
+              <w:keepLines/>
+              <w:spacing w:line="360" w:lineRule="auto"/>
+              <w:ind w:left="720"/>
+              <w:jc w:val="center"/>
+              <w:outlineLvl w:val="1"/>
+              <w:rPr>
+                <w:del w:id="133" w:author="Xavier Hoenner" w:date="2014-06-11T16:53:00Z"/>
+              </w:rPr>
+              <w:pPrChange w:id="134" w:author="Xavier Hoenner" w:date="2014-06-11T16:53:00Z">
+                <w:pPr>
+                  <w:jc w:val="center"/>
+                </w:pPr>
+              </w:pPrChange>
+            </w:pPr>
+            <w:del w:id="135" w:author="Xavier Hoenner" w:date="2014-06-11T16:53:00Z">
+              <w:r>
+                <w:delText>Longitudinal range</w:delText>
+              </w:r>
+            </w:del>
           </w:p>
         </w:tc>
         <w:tc>
@@ -5611,11 +5507,26 @@
           </w:tcPr>
           <w:p>
             <w:pPr>
-              <w:jc w:val="center"/>
-            </w:pPr>
-            <w:r>
-              <w:t>Start</w:t>
-            </w:r>
+              <w:keepNext/>
+              <w:keepLines/>
+              <w:spacing w:line="360" w:lineRule="auto"/>
+              <w:ind w:left="720"/>
+              <w:jc w:val="center"/>
+              <w:outlineLvl w:val="1"/>
+              <w:rPr>
+                <w:del w:id="136" w:author="Xavier Hoenner" w:date="2014-06-11T16:53:00Z"/>
+              </w:rPr>
+              <w:pPrChange w:id="137" w:author="Xavier Hoenner" w:date="2014-06-11T16:53:00Z">
+                <w:pPr>
+                  <w:jc w:val="center"/>
+                </w:pPr>
+              </w:pPrChange>
+            </w:pPr>
+            <w:del w:id="138" w:author="Xavier Hoenner" w:date="2014-06-11T16:53:00Z">
+              <w:r>
+                <w:delText>Start</w:delText>
+              </w:r>
+            </w:del>
           </w:p>
         </w:tc>
         <w:tc>
@@ -5625,11 +5536,26 @@
           </w:tcPr>
           <w:p>
             <w:pPr>
-              <w:jc w:val="center"/>
-            </w:pPr>
-            <w:r>
-              <w:t>End</w:t>
-            </w:r>
+              <w:keepNext/>
+              <w:keepLines/>
+              <w:spacing w:line="360" w:lineRule="auto"/>
+              <w:ind w:left="720"/>
+              <w:jc w:val="center"/>
+              <w:outlineLvl w:val="1"/>
+              <w:rPr>
+                <w:del w:id="139" w:author="Xavier Hoenner" w:date="2014-06-11T16:53:00Z"/>
+              </w:rPr>
+              <w:pPrChange w:id="140" w:author="Xavier Hoenner" w:date="2014-06-11T16:53:00Z">
+                <w:pPr>
+                  <w:jc w:val="center"/>
+                </w:pPr>
+              </w:pPrChange>
+            </w:pPr>
+            <w:del w:id="141" w:author="Xavier Hoenner" w:date="2014-06-11T16:53:00Z">
+              <w:r>
+                <w:delText>End</w:delText>
+              </w:r>
+            </w:del>
           </w:p>
         </w:tc>
         <w:tc>
@@ -5639,17 +5565,32 @@
           </w:tcPr>
           <w:p>
             <w:pPr>
-              <w:jc w:val="center"/>
-            </w:pPr>
-            <w:r>
-              <w:t>Time coverage (</w:t>
-            </w:r>
-            <w:r>
-              <w:t>years</w:t>
-            </w:r>
-            <w:r>
-              <w:t>)</w:t>
-            </w:r>
+              <w:keepNext/>
+              <w:keepLines/>
+              <w:spacing w:line="360" w:lineRule="auto"/>
+              <w:ind w:left="720"/>
+              <w:jc w:val="center"/>
+              <w:outlineLvl w:val="1"/>
+              <w:rPr>
+                <w:del w:id="142" w:author="Xavier Hoenner" w:date="2014-06-11T16:53:00Z"/>
+              </w:rPr>
+              <w:pPrChange w:id="143" w:author="Xavier Hoenner" w:date="2014-06-11T16:53:00Z">
+                <w:pPr>
+                  <w:jc w:val="center"/>
+                </w:pPr>
+              </w:pPrChange>
+            </w:pPr>
+            <w:del w:id="144" w:author="Xavier Hoenner" w:date="2014-06-11T16:53:00Z">
+              <w:r>
+                <w:delText>Time coverage (</w:delText>
+              </w:r>
+              <w:r>
+                <w:delText>years</w:delText>
+              </w:r>
+              <w:r>
+                <w:delText>)</w:delText>
+              </w:r>
+            </w:del>
           </w:p>
         </w:tc>
         <w:tc>
@@ -5659,17 +5600,33 @@
           </w:tcPr>
           <w:p>
             <w:pPr>
-              <w:jc w:val="center"/>
-            </w:pPr>
-            <w:r>
-              <w:t>Principal investigator</w:t>
-            </w:r>
+              <w:keepNext/>
+              <w:keepLines/>
+              <w:spacing w:line="360" w:lineRule="auto"/>
+              <w:ind w:left="720"/>
+              <w:jc w:val="center"/>
+              <w:outlineLvl w:val="1"/>
+              <w:rPr>
+                <w:del w:id="145" w:author="Xavier Hoenner" w:date="2014-06-11T16:53:00Z"/>
+              </w:rPr>
+              <w:pPrChange w:id="146" w:author="Xavier Hoenner" w:date="2014-06-11T16:53:00Z">
+                <w:pPr>
+                  <w:jc w:val="center"/>
+                </w:pPr>
+              </w:pPrChange>
+            </w:pPr>
+            <w:del w:id="147" w:author="Xavier Hoenner" w:date="2014-06-11T16:53:00Z">
+              <w:r>
+                <w:delText>Principal investigator</w:delText>
+              </w:r>
+            </w:del>
           </w:p>
         </w:tc>
       </w:tr>
       <w:tr>
         <w:trPr>
           <w:jc w:val="center"/>
+          <w:del w:id="148" w:author="Xavier Hoenner" w:date="2014-06-11T16:53:00Z"/>
         </w:trPr>
         <w:tc>
           <w:tcPr>
@@ -5680,17 +5637,33 @@
           </w:tcPr>
           <w:p>
             <w:pPr>
-              <w:jc w:val="center"/>
-            </w:pPr>
-            <w:r>
-              <w:t>Headers = ‘organisation’</w:t>
-            </w:r>
+              <w:keepNext/>
+              <w:keepLines/>
+              <w:spacing w:line="360" w:lineRule="auto"/>
+              <w:ind w:left="720"/>
+              <w:jc w:val="center"/>
+              <w:outlineLvl w:val="1"/>
+              <w:rPr>
+                <w:del w:id="149" w:author="Xavier Hoenner" w:date="2014-06-11T16:53:00Z"/>
+              </w:rPr>
+              <w:pPrChange w:id="150" w:author="Xavier Hoenner" w:date="2014-06-11T16:53:00Z">
+                <w:pPr>
+                  <w:jc w:val="center"/>
+                </w:pPr>
+              </w:pPrChange>
+            </w:pPr>
+            <w:del w:id="151" w:author="Xavier Hoenner" w:date="2014-06-11T16:53:00Z">
+              <w:r>
+                <w:delText>Headers = ‘organisation’</w:delText>
+              </w:r>
+            </w:del>
           </w:p>
         </w:tc>
       </w:tr>
       <w:tr>
         <w:trPr>
           <w:jc w:val="center"/>
+          <w:del w:id="152" w:author="Xavier Hoenner" w:date="2014-06-11T16:53:00Z"/>
         </w:trPr>
         <w:tc>
           <w:tcPr>
@@ -5700,23 +5673,37 @@
             <w:vAlign w:val="center"/>
           </w:tcPr>
           <w:p>
-            <w:r>
-              <w:t>Sub-headers = ‘</w:t>
-            </w:r>
-            <w:proofErr w:type="spellStart"/>
-            <w:r>
-              <w:t>missing_info</w:t>
-            </w:r>
-            <w:proofErr w:type="spellEnd"/>
-            <w:r>
-              <w:t>’</w:t>
-            </w:r>
+            <w:pPr>
+              <w:keepNext/>
+              <w:keepLines/>
+              <w:spacing w:line="360" w:lineRule="auto"/>
+              <w:ind w:left="720"/>
+              <w:outlineLvl w:val="1"/>
+              <w:rPr>
+                <w:del w:id="153" w:author="Xavier Hoenner" w:date="2014-06-11T16:53:00Z"/>
+              </w:rPr>
+              <w:pPrChange w:id="154" w:author="Xavier Hoenner" w:date="2014-06-11T16:53:00Z">
+                <w:pPr/>
+              </w:pPrChange>
+            </w:pPr>
+            <w:del w:id="155" w:author="Xavier Hoenner" w:date="2014-06-11T16:53:00Z">
+              <w:r>
+                <w:delText>Sub-headers = ‘</w:delText>
+              </w:r>
+              <w:r>
+                <w:delText>missing_info</w:delText>
+              </w:r>
+              <w:r>
+                <w:delText>’</w:delText>
+              </w:r>
+            </w:del>
           </w:p>
         </w:tc>
       </w:tr>
       <w:tr>
         <w:trPr>
           <w:jc w:val="center"/>
+          <w:del w:id="156" w:author="Xavier Hoenner" w:date="2014-06-11T16:53:00Z"/>
         </w:trPr>
         <w:tc>
           <w:tcPr>
@@ -5725,7 +5712,20 @@
           </w:tcPr>
           <w:p>
             <w:pPr>
-              <w:jc w:val="center"/>
+              <w:keepNext/>
+              <w:keepLines/>
+              <w:spacing w:line="360" w:lineRule="auto"/>
+              <w:ind w:left="720"/>
+              <w:jc w:val="center"/>
+              <w:outlineLvl w:val="1"/>
+              <w:rPr>
+                <w:del w:id="157" w:author="Xavier Hoenner" w:date="2014-06-11T16:53:00Z"/>
+              </w:rPr>
+              <w:pPrChange w:id="158" w:author="Xavier Hoenner" w:date="2014-06-11T16:53:00Z">
+                <w:pPr>
+                  <w:jc w:val="center"/>
+                </w:pPr>
+              </w:pPrChange>
             </w:pPr>
           </w:p>
         </w:tc>
@@ -5736,7 +5736,20 @@
           </w:tcPr>
           <w:p>
             <w:pPr>
-              <w:jc w:val="center"/>
+              <w:keepNext/>
+              <w:keepLines/>
+              <w:spacing w:line="360" w:lineRule="auto"/>
+              <w:ind w:left="720"/>
+              <w:jc w:val="center"/>
+              <w:outlineLvl w:val="1"/>
+              <w:rPr>
+                <w:del w:id="159" w:author="Xavier Hoenner" w:date="2014-06-11T16:53:00Z"/>
+              </w:rPr>
+              <w:pPrChange w:id="160" w:author="Xavier Hoenner" w:date="2014-06-11T16:53:00Z">
+                <w:pPr>
+                  <w:jc w:val="center"/>
+                </w:pPr>
+              </w:pPrChange>
             </w:pPr>
           </w:p>
         </w:tc>
@@ -5747,7 +5760,20 @@
           </w:tcPr>
           <w:p>
             <w:pPr>
-              <w:jc w:val="center"/>
+              <w:keepNext/>
+              <w:keepLines/>
+              <w:spacing w:line="360" w:lineRule="auto"/>
+              <w:ind w:left="720"/>
+              <w:jc w:val="center"/>
+              <w:outlineLvl w:val="1"/>
+              <w:rPr>
+                <w:del w:id="161" w:author="Xavier Hoenner" w:date="2014-06-11T16:53:00Z"/>
+              </w:rPr>
+              <w:pPrChange w:id="162" w:author="Xavier Hoenner" w:date="2014-06-11T16:53:00Z">
+                <w:pPr>
+                  <w:jc w:val="center"/>
+                </w:pPr>
+              </w:pPrChange>
             </w:pPr>
           </w:p>
         </w:tc>
@@ -5758,7 +5784,20 @@
           </w:tcPr>
           <w:p>
             <w:pPr>
-              <w:jc w:val="center"/>
+              <w:keepNext/>
+              <w:keepLines/>
+              <w:spacing w:line="360" w:lineRule="auto"/>
+              <w:ind w:left="720"/>
+              <w:jc w:val="center"/>
+              <w:outlineLvl w:val="1"/>
+              <w:rPr>
+                <w:del w:id="163" w:author="Xavier Hoenner" w:date="2014-06-11T16:53:00Z"/>
+              </w:rPr>
+              <w:pPrChange w:id="164" w:author="Xavier Hoenner" w:date="2014-06-11T16:53:00Z">
+                <w:pPr>
+                  <w:jc w:val="center"/>
+                </w:pPr>
+              </w:pPrChange>
             </w:pPr>
           </w:p>
         </w:tc>
@@ -5769,7 +5808,20 @@
           </w:tcPr>
           <w:p>
             <w:pPr>
-              <w:jc w:val="center"/>
+              <w:keepNext/>
+              <w:keepLines/>
+              <w:spacing w:line="360" w:lineRule="auto"/>
+              <w:ind w:left="720"/>
+              <w:jc w:val="center"/>
+              <w:outlineLvl w:val="1"/>
+              <w:rPr>
+                <w:del w:id="165" w:author="Xavier Hoenner" w:date="2014-06-11T16:53:00Z"/>
+              </w:rPr>
+              <w:pPrChange w:id="166" w:author="Xavier Hoenner" w:date="2014-06-11T16:53:00Z">
+                <w:pPr>
+                  <w:jc w:val="center"/>
+                </w:pPr>
+              </w:pPrChange>
             </w:pPr>
           </w:p>
         </w:tc>
@@ -5779,7 +5831,20 @@
           </w:tcPr>
           <w:p>
             <w:pPr>
-              <w:jc w:val="center"/>
+              <w:keepNext/>
+              <w:keepLines/>
+              <w:spacing w:line="360" w:lineRule="auto"/>
+              <w:ind w:left="720"/>
+              <w:jc w:val="center"/>
+              <w:outlineLvl w:val="1"/>
+              <w:rPr>
+                <w:del w:id="167" w:author="Xavier Hoenner" w:date="2014-06-11T16:53:00Z"/>
+              </w:rPr>
+              <w:pPrChange w:id="168" w:author="Xavier Hoenner" w:date="2014-06-11T16:53:00Z">
+                <w:pPr>
+                  <w:jc w:val="center"/>
+                </w:pPr>
+              </w:pPrChange>
             </w:pPr>
           </w:p>
         </w:tc>
@@ -5789,7 +5854,20 @@
           </w:tcPr>
           <w:p>
             <w:pPr>
-              <w:jc w:val="center"/>
+              <w:keepNext/>
+              <w:keepLines/>
+              <w:spacing w:line="360" w:lineRule="auto"/>
+              <w:ind w:left="720"/>
+              <w:jc w:val="center"/>
+              <w:outlineLvl w:val="1"/>
+              <w:rPr>
+                <w:del w:id="169" w:author="Xavier Hoenner" w:date="2014-06-11T16:53:00Z"/>
+              </w:rPr>
+              <w:pPrChange w:id="170" w:author="Xavier Hoenner" w:date="2014-06-11T16:53:00Z">
+                <w:pPr>
+                  <w:jc w:val="center"/>
+                </w:pPr>
+              </w:pPrChange>
             </w:pPr>
           </w:p>
         </w:tc>
@@ -5797,13 +5875,19 @@
     </w:tbl>
     <w:p>
       <w:pPr>
-        <w:ind w:left="1843" w:hanging="1843"/>
+        <w:keepNext/>
+        <w:keepLines/>
+        <w:spacing w:after="0" w:line="360" w:lineRule="auto"/>
+        <w:outlineLvl w:val="1"/>
         <w:rPr>
           <w:szCs w:val="24"/>
         </w:rPr>
+        <w:pPrChange w:id="171" w:author="Xavier Hoenner" w:date="2014-06-11T16:53:00Z">
+          <w:pPr>
+            <w:ind w:left="1843" w:hanging="1843"/>
+          </w:pPr>
+        </w:pPrChange>
       </w:pPr>
-      <w:bookmarkStart w:id="46" w:name="_GoBack"/>
-      <w:bookmarkEnd w:id="46"/>
     </w:p>
     <w:sectPr>
       <w:headerReference w:type="default" r:id="rId8"/>
@@ -5881,17 +5965,17 @@
     <w:r>
       <w:t xml:space="preserve">– Report templates – </w:t>
     </w:r>
-    <w:del w:id="47" w:author="Xavier Hoenner" w:date="2013-07-11T10:56:00Z">
+    <w:del w:id="172" w:author="Xavier Hoenner" w:date="2013-07-11T10:56:00Z">
       <w:r>
         <w:delText>05/06</w:delText>
       </w:r>
     </w:del>
-    <w:ins w:id="48" w:author="Xavier Hoenner" w:date="2014-05-01T12:03:00Z">
+    <w:ins w:id="173" w:author="Xavier Hoenner" w:date="2014-05-01T12:03:00Z">
       <w:r>
         <w:t>01/05/2014</w:t>
       </w:r>
     </w:ins>
-    <w:del w:id="49" w:author="Xavier Hoenner" w:date="2014-05-01T12:03:00Z">
+    <w:del w:id="174" w:author="Xavier Hoenner" w:date="2014-05-01T12:03:00Z">
       <w:r>
         <w:delText>/2013</w:delText>
       </w:r>

</xml_diff>

<commit_message>
Modified header in Argo reports
</commit_message>
<xml_diff>
--- a/report/Argo_ReportTemplates_v2.0.docx
+++ b/report/Argo_ReportTemplates_v2.0.docx
@@ -150,6 +150,7 @@
         </w:rPr>
         <w:t>‘</w:t>
       </w:r>
+      <w:proofErr w:type="spellStart"/>
       <w:r>
         <w:rPr>
           <w:u w:val="none"/>
@@ -160,7 +161,14 @@
         <w:rPr>
           <w:u w:val="none"/>
         </w:rPr>
-        <w:t>_Summary’</w:t>
+        <w:t>_Summary</w:t>
+      </w:r>
+      <w:proofErr w:type="spellEnd"/>
+      <w:r>
+        <w:rPr>
+          <w:u w:val="none"/>
+        </w:rPr>
+        <w:t>’</w:t>
       </w:r>
     </w:p>
     <w:p/>
@@ -274,6 +282,7 @@
                 <w:delText>dev</w:delText>
               </w:r>
             </w:del>
+            <w:proofErr w:type="gramStart"/>
             <w:ins w:id="5" w:author="Xavier Hoenner" w:date="2014-05-01T12:04:00Z">
               <w:r>
                 <w:rPr>
@@ -290,6 +299,7 @@
               </w:rPr>
               <w:t>.emii.org.au</w:t>
             </w:r>
+            <w:proofErr w:type="gramEnd"/>
           </w:p>
         </w:tc>
       </w:tr>
@@ -332,6 +342,7 @@
                 </w:pPr>
               </w:pPrChange>
             </w:pPr>
+            <w:proofErr w:type="gramStart"/>
             <w:ins w:id="7" w:author="Xavier Hoenner" w:date="2014-05-01T12:04:00Z">
               <w:r>
                 <w:rPr>
@@ -341,6 +352,7 @@
                 <w:t>harvest</w:t>
               </w:r>
             </w:ins>
+            <w:proofErr w:type="gramEnd"/>
             <w:del w:id="8" w:author="Xavier Hoenner" w:date="2014-05-01T12:04:00Z">
               <w:r>
                 <w:rPr>
@@ -387,6 +399,7 @@
                 <w:szCs w:val="24"/>
               </w:rPr>
             </w:pPr>
+            <w:proofErr w:type="gramStart"/>
             <w:r>
               <w:rPr>
                 <w:sz w:val="24"/>
@@ -403,6 +416,7 @@
                 <w:t>ing</w:t>
               </w:r>
             </w:ins>
+            <w:proofErr w:type="gramEnd"/>
           </w:p>
         </w:tc>
       </w:tr>
@@ -440,6 +454,8 @@
                 <w:szCs w:val="24"/>
               </w:rPr>
             </w:pPr>
+            <w:proofErr w:type="spellStart"/>
+            <w:proofErr w:type="gramStart"/>
             <w:r>
               <w:rPr>
                 <w:sz w:val="24"/>
@@ -447,6 +463,7 @@
               </w:rPr>
               <w:t>argo</w:t>
             </w:r>
+            <w:proofErr w:type="gramEnd"/>
             <w:r>
               <w:rPr>
                 <w:sz w:val="24"/>
@@ -468,6 +485,7 @@
               </w:rPr>
               <w:t>_view</w:t>
             </w:r>
+            <w:proofErr w:type="spellEnd"/>
           </w:p>
         </w:tc>
       </w:tr>
@@ -585,7 +603,21 @@
         <w:rPr>
           <w:i/>
         </w:rPr>
-        <w:t>Use the following view: ‘totals_view’; filter by: ‘facility’ = ‘Argo’.</w:t>
+        <w:t>Use the following view: ‘</w:t>
+      </w:r>
+      <w:proofErr w:type="spellStart"/>
+      <w:r>
+        <w:rPr>
+          <w:i/>
+        </w:rPr>
+        <w:t>totals_view</w:t>
+      </w:r>
+      <w:proofErr w:type="spellEnd"/>
+      <w:r>
+        <w:rPr>
+          <w:i/>
+        </w:rPr>
+        <w:t>’; filter by: ‘facility’ = ‘Argo’.</w:t>
       </w:r>
     </w:p>
     <w:p>
@@ -632,7 +664,23 @@
           <w:b/>
           <w:i/>
         </w:rPr>
-        <w:t>‘no_projects’</w:t>
+        <w:t>‘</w:t>
+      </w:r>
+      <w:proofErr w:type="spellStart"/>
+      <w:r>
+        <w:rPr>
+          <w:b/>
+          <w:i/>
+        </w:rPr>
+        <w:t>no_projects</w:t>
+      </w:r>
+      <w:proofErr w:type="spellEnd"/>
+      <w:r>
+        <w:rPr>
+          <w:b/>
+          <w:i/>
+        </w:rPr>
+        <w:t>’</w:t>
       </w:r>
       <w:r>
         <w:rPr>
@@ -670,6 +718,7 @@
         </w:rPr>
         <w:t xml:space="preserve"> (‘</w:t>
       </w:r>
+      <w:proofErr w:type="spellStart"/>
       <w:r>
         <w:rPr>
           <w:b/>
@@ -684,6 +733,7 @@
         </w:rPr>
         <w:t>platforms</w:t>
       </w:r>
+      <w:proofErr w:type="spellEnd"/>
       <w:r>
         <w:rPr>
           <w:b/>
@@ -697,7 +747,23 @@
           <w:i/>
         </w:rPr>
         <w:br/>
-        <w:t>Total number of active Argo floats (‘no_deployments’): XX</w:t>
+        <w:t>Total number of active Argo floats (‘</w:t>
+      </w:r>
+      <w:proofErr w:type="spellStart"/>
+      <w:r>
+        <w:rPr>
+          <w:b/>
+          <w:i/>
+        </w:rPr>
+        <w:t>no_deployments</w:t>
+      </w:r>
+      <w:proofErr w:type="spellEnd"/>
+      <w:r>
+        <w:rPr>
+          <w:b/>
+          <w:i/>
+        </w:rPr>
+        <w:t>’): XX</w:t>
       </w:r>
       <w:r>
         <w:rPr>
@@ -719,15 +785,24 @@
           <w:b/>
           <w:i/>
         </w:rPr>
-        <w:t>‘no_</w:t>
-      </w:r>
+        <w:t>‘</w:t>
+      </w:r>
+      <w:proofErr w:type="spellStart"/>
       <w:r>
         <w:rPr>
           <w:b/>
           <w:i/>
         </w:rPr>
+        <w:t>no_</w:t>
+      </w:r>
+      <w:r>
+        <w:rPr>
+          <w:b/>
+          <w:i/>
+        </w:rPr>
         <w:t>instruments</w:t>
       </w:r>
+      <w:proofErr w:type="spellEnd"/>
       <w:r>
         <w:rPr>
           <w:b/>
@@ -761,13 +836,29 @@
           <w:b/>
           <w:i/>
         </w:rPr>
-        <w:t>‘no_data’): XX</w:t>
-      </w:r>
+        <w:t>‘</w:t>
+      </w:r>
+      <w:proofErr w:type="spellStart"/>
       <w:r>
         <w:rPr>
           <w:b/>
           <w:i/>
         </w:rPr>
+        <w:t>no_data</w:t>
+      </w:r>
+      <w:proofErr w:type="spellEnd"/>
+      <w:r>
+        <w:rPr>
+          <w:b/>
+          <w:i/>
+        </w:rPr>
+        <w:t>’): XX</w:t>
+      </w:r>
+      <w:r>
+        <w:rPr>
+          <w:b/>
+          <w:i/>
+        </w:rPr>
         <w:t xml:space="preserve"> </w:t>
       </w:r>
       <w:r>
@@ -776,13 +867,29 @@
           <w:i/>
         </w:rPr>
         <w:br/>
-        <w:t>Temporal range (‘temporal_range’)</w:t>
-      </w:r>
+        <w:t>Temporal range (‘</w:t>
+      </w:r>
+      <w:proofErr w:type="spellStart"/>
       <w:r>
         <w:rPr>
           <w:b/>
           <w:i/>
         </w:rPr>
+        <w:t>temporal_range</w:t>
+      </w:r>
+      <w:proofErr w:type="spellEnd"/>
+      <w:r>
+        <w:rPr>
+          <w:b/>
+          <w:i/>
+        </w:rPr>
+        <w:t>’)</w:t>
+      </w:r>
+      <w:r>
+        <w:rPr>
+          <w:b/>
+          <w:i/>
+        </w:rPr>
         <w:t>: XX</w:t>
       </w:r>
       <w:r>
@@ -791,13 +898,29 @@
           <w:i/>
         </w:rPr>
         <w:br/>
-        <w:t>Latitudinal range (‘lat_range’): XX</w:t>
-      </w:r>
+        <w:t>Latitudinal range (‘</w:t>
+      </w:r>
+      <w:proofErr w:type="spellStart"/>
       <w:r>
         <w:rPr>
           <w:b/>
           <w:i/>
         </w:rPr>
+        <w:t>lat_range</w:t>
+      </w:r>
+      <w:proofErr w:type="spellEnd"/>
+      <w:r>
+        <w:rPr>
+          <w:b/>
+          <w:i/>
+        </w:rPr>
+        <w:t>’): XX</w:t>
+      </w:r>
+      <w:r>
+        <w:rPr>
+          <w:b/>
+          <w:i/>
+        </w:rPr>
         <w:br/>
       </w:r>
       <w:r>
@@ -806,7 +929,23 @@
           <w:i/>
         </w:rPr>
         <w:lastRenderedPageBreak/>
-        <w:t>Longitudinal range (‘lon_range’): XX</w:t>
+        <w:t>Longitudinal range (‘</w:t>
+      </w:r>
+      <w:proofErr w:type="spellStart"/>
+      <w:r>
+        <w:rPr>
+          <w:b/>
+          <w:i/>
+        </w:rPr>
+        <w:t>lon_range</w:t>
+      </w:r>
+      <w:proofErr w:type="spellEnd"/>
+      <w:r>
+        <w:rPr>
+          <w:b/>
+          <w:i/>
+        </w:rPr>
+        <w:t>’): XX</w:t>
       </w:r>
       <w:r>
         <w:rPr>
@@ -819,6 +958,11 @@
     <w:p>
       <w:pPr>
         <w:ind w:left="993" w:hanging="993"/>
+        <w:rPr>
+          <w:rPrChange w:id="11" w:author="Xavier Hoenner" w:date="2014-07-02T11:17:00Z">
+            <w:rPr/>
+          </w:rPrChange>
+        </w:rPr>
       </w:pPr>
       <w:r>
         <w:rPr>
@@ -853,20 +997,34 @@
       <w:r>
         <w:br/>
       </w:r>
-      <w:ins w:id="11" w:author="Xavier Hoenner" w:date="2013-07-11T10:56:00Z">
+      <w:ins w:id="12" w:author="Xavier Hoenner" w:date="2013-07-11T10:56:00Z">
         <w:r>
           <w:rPr>
             <w:b/>
           </w:rPr>
-          <w:t># active platforms</w:t>
-        </w:r>
-        <w:r>
-          <w:t xml:space="preserve">: Number of Argo floats that have been transmitting data </w:t>
-        </w:r>
+          <w:t xml:space="preserve"># </w:t>
+        </w:r>
+        <w:proofErr w:type="gramStart"/>
         <w:r>
           <w:rPr>
             <w:b/>
-            <w:rPrChange w:id="12" w:author="Xavier Hoenner" w:date="2013-07-11T15:03:00Z">
+          </w:rPr>
+          <w:t>active</w:t>
+        </w:r>
+        <w:proofErr w:type="gramEnd"/>
+        <w:r>
+          <w:rPr>
+            <w:b/>
+          </w:rPr>
+          <w:t xml:space="preserve"> platforms</w:t>
+        </w:r>
+        <w:r>
+          <w:t xml:space="preserve">: Number of Argo floats that have been transmitting data </w:t>
+        </w:r>
+        <w:r>
+          <w:rPr>
+            <w:b/>
+            <w:rPrChange w:id="13" w:author="Xavier Hoenner" w:date="2013-07-11T15:03:00Z">
               <w:rPr/>
             </w:rPrChange>
           </w:rPr>
@@ -888,11 +1046,19 @@
         </w:rPr>
         <w:t xml:space="preserve"># </w:t>
       </w:r>
-      <w:r>
-        <w:rPr>
-          <w:b/>
-        </w:rPr>
-        <w:t>oxygen platforms</w:t>
+      <w:proofErr w:type="gramStart"/>
+      <w:r>
+        <w:rPr>
+          <w:b/>
+        </w:rPr>
+        <w:t>oxygen</w:t>
+      </w:r>
+      <w:proofErr w:type="gramEnd"/>
+      <w:r>
+        <w:rPr>
+          <w:b/>
+        </w:rPr>
+        <w:t xml:space="preserve"> platforms</w:t>
       </w:r>
       <w:r>
         <w:t xml:space="preserve">: </w:t>
@@ -906,7 +1072,7 @@
       <w:r>
         <w:br/>
       </w:r>
-      <w:del w:id="13" w:author="Xavier Hoenner" w:date="2013-07-11T10:56:00Z">
+      <w:del w:id="14" w:author="Xavier Hoenner" w:date="2013-07-11T10:56:00Z">
         <w:r>
           <w:rPr>
             <w:b/>
@@ -945,7 +1111,23 @@
         <w:t>transmission</w:t>
       </w:r>
       <w:r>
-        <w:t xml:space="preserve"> start date (format: dd/mm/yyyy).</w:t>
+        <w:t xml:space="preserve"> start date (format: </w:t>
+      </w:r>
+      <w:proofErr w:type="spellStart"/>
+      <w:r>
+        <w:t>dd</w:t>
+      </w:r>
+      <w:proofErr w:type="spellEnd"/>
+      <w:r>
+        <w:t>/mm/</w:t>
+      </w:r>
+      <w:proofErr w:type="spellStart"/>
+      <w:r>
+        <w:t>yyyy</w:t>
+      </w:r>
+      <w:proofErr w:type="spellEnd"/>
+      <w:r>
+        <w:t>).</w:t>
       </w:r>
       <w:r>
         <w:br/>
@@ -969,7 +1151,23 @@
         <w:t>transmission date</w:t>
       </w:r>
       <w:r>
-        <w:t xml:space="preserve"> (format: dd/mm/yyyy).</w:t>
+        <w:t xml:space="preserve"> (format: </w:t>
+      </w:r>
+      <w:proofErr w:type="spellStart"/>
+      <w:r>
+        <w:t>dd</w:t>
+      </w:r>
+      <w:proofErr w:type="spellEnd"/>
+      <w:r>
+        <w:t>/mm/</w:t>
+      </w:r>
+      <w:proofErr w:type="spellStart"/>
+      <w:r>
+        <w:t>yyyy</w:t>
+      </w:r>
+      <w:proofErr w:type="spellEnd"/>
+      <w:r>
+        <w:t>).</w:t>
       </w:r>
       <w:r>
         <w:br/>
@@ -1008,7 +1206,11 @@
         <w:t xml:space="preserve">: </w:t>
       </w:r>
       <w:r>
-        <w:t>Mean n</w:t>
+        <w:t xml:space="preserve">Mean </w:t>
+      </w:r>
+      <w:proofErr w:type="gramStart"/>
+      <w:r>
+        <w:t>n</w:t>
       </w:r>
       <w:r>
         <w:t xml:space="preserve">umber of </w:t>
@@ -1023,7 +1225,11 @@
         <w:t xml:space="preserve">between </w:t>
       </w:r>
       <w:r>
-        <w:t>the data transmission start and last dates</w:t>
+        <w:t>the data transmission start</w:t>
+      </w:r>
+      <w:proofErr w:type="gramEnd"/>
+      <w:r>
+        <w:t xml:space="preserve"> and last dates</w:t>
       </w:r>
       <w:r>
         <w:t>.</w:t>
@@ -1040,7 +1246,7 @@
       <w:r>
         <w:t xml:space="preserve"> Argo floats measure temperature and salinity from </w:t>
       </w:r>
-      <w:del w:id="14" w:author="Xavier Hoenner" w:date="2013-07-11T10:57:00Z">
+      <w:del w:id="15" w:author="Xavier Hoenner" w:date="2013-07-11T10:57:00Z">
         <w:r>
           <w:delText xml:space="preserve">2000 m depth to </w:delText>
         </w:r>
@@ -1048,7 +1254,7 @@
       <w:r>
         <w:t xml:space="preserve">the surface </w:t>
       </w:r>
-      <w:ins w:id="15" w:author="Xavier Hoenner" w:date="2013-07-11T10:57:00Z">
+      <w:ins w:id="16" w:author="Xavier Hoenner" w:date="2013-07-11T10:57:00Z">
         <w:r>
           <w:t xml:space="preserve">to a depth of 2,000 m </w:t>
         </w:r>
@@ -1056,12 +1262,12 @@
       <w:r>
         <w:t xml:space="preserve">every </w:t>
       </w:r>
-      <w:del w:id="16" w:author="Xavier Hoenner" w:date="2013-07-11T10:58:00Z">
+      <w:del w:id="17" w:author="Xavier Hoenner" w:date="2013-07-11T10:58:00Z">
         <w:r>
           <w:delText xml:space="preserve">10 </w:delText>
         </w:r>
       </w:del>
-      <w:ins w:id="17" w:author="Xavier Hoenner" w:date="2013-07-11T10:58:00Z">
+      <w:ins w:id="18" w:author="Xavier Hoenner" w:date="2013-07-11T10:58:00Z">
         <w:r>
           <w:t>ten</w:t>
         </w:r>
@@ -1086,6 +1292,65 @@
       <w:r>
         <w:t>).</w:t>
       </w:r>
+      <w:ins w:id="19" w:author="Xavier Hoenner" w:date="2014-07-02T11:15:00Z">
+        <w:r>
+          <w:t xml:space="preserve"> This report shows Argo floats deployed by the CSIRO and floats that went through the Australian region</w:t>
+        </w:r>
+      </w:ins>
+      <w:ins w:id="20" w:author="Xavier Hoenner" w:date="2014-07-02T11:17:00Z">
+        <w:r>
+          <w:t xml:space="preserve"> (</w:t>
+        </w:r>
+        <w:r>
+          <w:rPr>
+            <w:i/>
+          </w:rPr>
+          <w:t xml:space="preserve">i.e. </w:t>
+        </w:r>
+        <w:r>
+          <w:t>longitud</w:t>
+        </w:r>
+      </w:ins>
+      <w:ins w:id="21" w:author="Xavier Hoenner" w:date="2014-07-02T11:19:00Z">
+        <w:r>
+          <w:t>inal</w:t>
+        </w:r>
+      </w:ins>
+      <w:ins w:id="22" w:author="Xavier Hoenner" w:date="2014-07-02T11:17:00Z">
+        <w:r>
+          <w:t xml:space="preserve"> range: 20 </w:t>
+        </w:r>
+      </w:ins>
+      <w:ins w:id="23" w:author="Xavier Hoenner" w:date="2014-07-02T11:18:00Z">
+        <w:r>
+          <w:t>–</w:t>
+        </w:r>
+      </w:ins>
+      <w:ins w:id="24" w:author="Xavier Hoenner" w:date="2014-07-02T11:17:00Z">
+        <w:r>
+          <w:t xml:space="preserve"> 180;</w:t>
+        </w:r>
+      </w:ins>
+      <w:ins w:id="25" w:author="Xavier Hoenner" w:date="2014-07-02T11:18:00Z">
+        <w:r>
+          <w:t xml:space="preserve"> latitud</w:t>
+        </w:r>
+      </w:ins>
+      <w:ins w:id="26" w:author="Xavier Hoenner" w:date="2014-07-02T11:19:00Z">
+        <w:r>
+          <w:t>inal</w:t>
+        </w:r>
+      </w:ins>
+      <w:ins w:id="27" w:author="Xavier Hoenner" w:date="2014-07-02T11:18:00Z">
+        <w:r>
+          <w:t xml:space="preserve"> range: 5 – -65)</w:t>
+        </w:r>
+      </w:ins>
+      <w:ins w:id="28" w:author="Xavier Hoenner" w:date="2014-07-02T11:19:00Z">
+        <w:r>
+          <w:t>.</w:t>
+        </w:r>
+      </w:ins>
     </w:p>
     <w:p>
       <w:pPr>
@@ -1142,12 +1407,14 @@
                 <w:szCs w:val="20"/>
               </w:rPr>
             </w:pPr>
+            <w:proofErr w:type="gramStart"/>
             <w:r>
               <w:rPr>
                 <w:b/>
               </w:rPr>
               <w:t>organisation</w:t>
             </w:r>
+            <w:proofErr w:type="gramEnd"/>
           </w:p>
         </w:tc>
         <w:tc>
@@ -1168,12 +1435,22 @@
                 <w:szCs w:val="20"/>
               </w:rPr>
             </w:pPr>
-            <w:r>
-              <w:rPr>
-                <w:b/>
-              </w:rPr>
-              <w:t>no_platforms</w:t>
-            </w:r>
+            <w:proofErr w:type="spellStart"/>
+            <w:proofErr w:type="gramStart"/>
+            <w:r>
+              <w:rPr>
+                <w:b/>
+              </w:rPr>
+              <w:t>no</w:t>
+            </w:r>
+            <w:proofErr w:type="gramEnd"/>
+            <w:r>
+              <w:rPr>
+                <w:b/>
+              </w:rPr>
+              <w:t>_platforms</w:t>
+            </w:r>
+            <w:proofErr w:type="spellEnd"/>
           </w:p>
         </w:tc>
         <w:tc>
@@ -1188,12 +1465,22 @@
                 <w:b/>
               </w:rPr>
             </w:pPr>
-            <w:r>
-              <w:rPr>
-                <w:b/>
-              </w:rPr>
-              <w:t>no_active_floats</w:t>
-            </w:r>
+            <w:proofErr w:type="spellStart"/>
+            <w:proofErr w:type="gramStart"/>
+            <w:r>
+              <w:rPr>
+                <w:b/>
+              </w:rPr>
+              <w:t>no</w:t>
+            </w:r>
+            <w:proofErr w:type="gramEnd"/>
+            <w:r>
+              <w:rPr>
+                <w:b/>
+              </w:rPr>
+              <w:t>_active_floats</w:t>
+            </w:r>
+            <w:proofErr w:type="spellEnd"/>
           </w:p>
         </w:tc>
         <w:tc>
@@ -1214,12 +1501,22 @@
                 <w:szCs w:val="20"/>
               </w:rPr>
             </w:pPr>
-            <w:r>
-              <w:rPr>
-                <w:b/>
-              </w:rPr>
-              <w:t>no_oxygen_platforms</w:t>
-            </w:r>
+            <w:proofErr w:type="spellStart"/>
+            <w:proofErr w:type="gramStart"/>
+            <w:r>
+              <w:rPr>
+                <w:b/>
+              </w:rPr>
+              <w:t>no</w:t>
+            </w:r>
+            <w:proofErr w:type="gramEnd"/>
+            <w:r>
+              <w:rPr>
+                <w:b/>
+              </w:rPr>
+              <w:t>_oxygen_platforms</w:t>
+            </w:r>
+            <w:proofErr w:type="spellEnd"/>
           </w:p>
         </w:tc>
         <w:tc>
@@ -1240,12 +1537,22 @@
                 <w:szCs w:val="20"/>
               </w:rPr>
             </w:pPr>
-            <w:r>
-              <w:rPr>
-                <w:b/>
-              </w:rPr>
-              <w:t>no_active_oxygen_platforms</w:t>
-            </w:r>
+            <w:proofErr w:type="spellStart"/>
+            <w:proofErr w:type="gramStart"/>
+            <w:r>
+              <w:rPr>
+                <w:b/>
+              </w:rPr>
+              <w:t>no</w:t>
+            </w:r>
+            <w:proofErr w:type="gramEnd"/>
+            <w:r>
+              <w:rPr>
+                <w:b/>
+              </w:rPr>
+              <w:t>_active_oxygen_platforms</w:t>
+            </w:r>
+            <w:proofErr w:type="spellEnd"/>
           </w:p>
         </w:tc>
         <w:tc>
@@ -1266,12 +1573,22 @@
                 <w:szCs w:val="20"/>
               </w:rPr>
             </w:pPr>
-            <w:r>
-              <w:rPr>
-                <w:b/>
-              </w:rPr>
-              <w:t>lat_range</w:t>
-            </w:r>
+            <w:proofErr w:type="spellStart"/>
+            <w:proofErr w:type="gramStart"/>
+            <w:r>
+              <w:rPr>
+                <w:b/>
+              </w:rPr>
+              <w:t>lat</w:t>
+            </w:r>
+            <w:proofErr w:type="gramEnd"/>
+            <w:r>
+              <w:rPr>
+                <w:b/>
+              </w:rPr>
+              <w:t>_range</w:t>
+            </w:r>
+            <w:proofErr w:type="spellEnd"/>
           </w:p>
         </w:tc>
         <w:tc>
@@ -1292,12 +1609,22 @@
                 <w:szCs w:val="20"/>
               </w:rPr>
             </w:pPr>
-            <w:r>
-              <w:rPr>
-                <w:b/>
-              </w:rPr>
-              <w:t>lon_range</w:t>
-            </w:r>
+            <w:proofErr w:type="spellStart"/>
+            <w:proofErr w:type="gramStart"/>
+            <w:r>
+              <w:rPr>
+                <w:b/>
+              </w:rPr>
+              <w:t>lon</w:t>
+            </w:r>
+            <w:proofErr w:type="gramEnd"/>
+            <w:r>
+              <w:rPr>
+                <w:b/>
+              </w:rPr>
+              <w:t>_range</w:t>
+            </w:r>
+            <w:proofErr w:type="spellEnd"/>
           </w:p>
         </w:tc>
         <w:tc>
@@ -1318,12 +1645,22 @@
                 <w:szCs w:val="20"/>
               </w:rPr>
             </w:pPr>
-            <w:r>
-              <w:rPr>
-                <w:b/>
-              </w:rPr>
-              <w:t>earliest_date</w:t>
-            </w:r>
+            <w:proofErr w:type="spellStart"/>
+            <w:proofErr w:type="gramStart"/>
+            <w:r>
+              <w:rPr>
+                <w:b/>
+              </w:rPr>
+              <w:t>earliest</w:t>
+            </w:r>
+            <w:proofErr w:type="gramEnd"/>
+            <w:r>
+              <w:rPr>
+                <w:b/>
+              </w:rPr>
+              <w:t>_date</w:t>
+            </w:r>
+            <w:proofErr w:type="spellEnd"/>
           </w:p>
         </w:tc>
         <w:tc>
@@ -1344,12 +1681,22 @@
                 <w:szCs w:val="20"/>
               </w:rPr>
             </w:pPr>
-            <w:r>
-              <w:rPr>
-                <w:b/>
-              </w:rPr>
-              <w:t>latest_date</w:t>
-            </w:r>
+            <w:proofErr w:type="spellStart"/>
+            <w:proofErr w:type="gramStart"/>
+            <w:r>
+              <w:rPr>
+                <w:b/>
+              </w:rPr>
+              <w:t>latest</w:t>
+            </w:r>
+            <w:proofErr w:type="gramEnd"/>
+            <w:r>
+              <w:rPr>
+                <w:b/>
+              </w:rPr>
+              <w:t>_date</w:t>
+            </w:r>
+            <w:proofErr w:type="spellEnd"/>
           </w:p>
         </w:tc>
         <w:tc>
@@ -1370,12 +1717,22 @@
                 <w:szCs w:val="20"/>
               </w:rPr>
             </w:pPr>
-            <w:r>
-              <w:rPr>
-                <w:b/>
-              </w:rPr>
-              <w:t>mean_coverage_duration</w:t>
-            </w:r>
+            <w:proofErr w:type="spellStart"/>
+            <w:proofErr w:type="gramStart"/>
+            <w:r>
+              <w:rPr>
+                <w:b/>
+              </w:rPr>
+              <w:t>mean</w:t>
+            </w:r>
+            <w:proofErr w:type="gramEnd"/>
+            <w:r>
+              <w:rPr>
+                <w:b/>
+              </w:rPr>
+              <w:t>_coverage_duration</w:t>
+            </w:r>
+            <w:proofErr w:type="spellEnd"/>
           </w:p>
         </w:tc>
       </w:tr>
@@ -1425,16 +1782,18 @@
             <w:r>
               <w:t xml:space="preserve"># </w:t>
             </w:r>
-            <w:del w:id="18" w:author="Xavier Hoenner" w:date="2013-07-11T10:56:00Z">
+            <w:del w:id="29" w:author="Xavier Hoenner" w:date="2013-07-11T10:56:00Z">
               <w:r>
                 <w:delText>Platforms</w:delText>
               </w:r>
             </w:del>
-            <w:ins w:id="19" w:author="Xavier Hoenner" w:date="2013-07-11T10:56:00Z">
+            <w:proofErr w:type="gramStart"/>
+            <w:ins w:id="30" w:author="Xavier Hoenner" w:date="2013-07-11T10:56:00Z">
               <w:r>
                 <w:t>platforms</w:t>
               </w:r>
             </w:ins>
+            <w:proofErr w:type="gramEnd"/>
           </w:p>
         </w:tc>
         <w:tc>
@@ -1447,7 +1806,15 @@
               <w:jc w:val="center"/>
             </w:pPr>
             <w:r>
-              <w:t># active platforms</w:t>
+              <w:t xml:space="preserve"># </w:t>
+            </w:r>
+            <w:proofErr w:type="gramStart"/>
+            <w:r>
+              <w:t>active</w:t>
+            </w:r>
+            <w:proofErr w:type="gramEnd"/>
+            <w:r>
+              <w:t xml:space="preserve"> platforms</w:t>
             </w:r>
           </w:p>
         </w:tc>
@@ -1469,7 +1836,15 @@
               </w:rPr>
             </w:pPr>
             <w:r>
-              <w:t># oxygen platforms</w:t>
+              <w:t xml:space="preserve"># </w:t>
+            </w:r>
+            <w:proofErr w:type="gramStart"/>
+            <w:r>
+              <w:t>oxygen</w:t>
+            </w:r>
+            <w:proofErr w:type="gramEnd"/>
+            <w:r>
+              <w:t xml:space="preserve"> platforms</w:t>
             </w:r>
           </w:p>
         </w:tc>
@@ -1491,7 +1866,15 @@
               </w:rPr>
             </w:pPr>
             <w:r>
-              <w:t># active oxygen platforms</w:t>
+              <w:t xml:space="preserve"># </w:t>
+            </w:r>
+            <w:proofErr w:type="gramStart"/>
+            <w:r>
+              <w:t>active</w:t>
+            </w:r>
+            <w:proofErr w:type="gramEnd"/>
+            <w:r>
+              <w:t xml:space="preserve"> oxygen platforms</w:t>
             </w:r>
           </w:p>
         </w:tc>
@@ -1790,19 +2173,33 @@
         <w:rPr>
           <w:u w:val="none"/>
         </w:rPr>
-        <w:t xml:space="preserve"> ‘A_</w:t>
-      </w:r>
+        <w:t xml:space="preserve"> ‘</w:t>
+      </w:r>
+      <w:proofErr w:type="spellStart"/>
       <w:r>
         <w:rPr>
           <w:u w:val="none"/>
         </w:rPr>
+        <w:t>A_</w:t>
+      </w:r>
+      <w:r>
+        <w:rPr>
+          <w:u w:val="none"/>
+        </w:rPr>
         <w:t>Argo</w:t>
       </w:r>
       <w:r>
         <w:rPr>
           <w:u w:val="none"/>
         </w:rPr>
-        <w:t>_allData_dataOnPortal’</w:t>
+        <w:t>_allData_dataOnPortal</w:t>
+      </w:r>
+      <w:proofErr w:type="spellEnd"/>
+      <w:r>
+        <w:rPr>
+          <w:u w:val="none"/>
+        </w:rPr>
+        <w:t>’</w:t>
       </w:r>
     </w:p>
     <w:p/>
@@ -1882,7 +2279,8 @@
                 <w:szCs w:val="24"/>
               </w:rPr>
             </w:pPr>
-            <w:ins w:id="20" w:author="Xavier Hoenner" w:date="2014-05-01T12:04:00Z">
+            <w:proofErr w:type="gramStart"/>
+            <w:ins w:id="31" w:author="Xavier Hoenner" w:date="2014-05-01T12:04:00Z">
               <w:r>
                 <w:rPr>
                   <w:sz w:val="24"/>
@@ -1898,7 +2296,8 @@
                 <w:t>.emii.org.au</w:t>
               </w:r>
             </w:ins>
-            <w:del w:id="21" w:author="Xavier Hoenner" w:date="2014-05-01T12:04:00Z">
+            <w:proofErr w:type="gramEnd"/>
+            <w:del w:id="32" w:author="Xavier Hoenner" w:date="2014-05-01T12:04:00Z">
               <w:r>
                 <w:rPr>
                   <w:sz w:val="24"/>
@@ -1958,7 +2357,8 @@
                 <w:szCs w:val="24"/>
               </w:rPr>
             </w:pPr>
-            <w:ins w:id="22" w:author="Xavier Hoenner" w:date="2014-05-01T12:04:00Z">
+            <w:proofErr w:type="gramStart"/>
+            <w:ins w:id="33" w:author="Xavier Hoenner" w:date="2014-05-01T12:04:00Z">
               <w:r>
                 <w:rPr>
                   <w:sz w:val="24"/>
@@ -1967,7 +2367,8 @@
                 <w:t>harvest</w:t>
               </w:r>
             </w:ins>
-            <w:del w:id="23" w:author="Xavier Hoenner" w:date="2014-05-01T12:04:00Z">
+            <w:proofErr w:type="gramEnd"/>
+            <w:del w:id="34" w:author="Xavier Hoenner" w:date="2014-05-01T12:04:00Z">
               <w:r>
                 <w:rPr>
                   <w:sz w:val="24"/>
@@ -2013,7 +2414,8 @@
                 <w:szCs w:val="24"/>
               </w:rPr>
             </w:pPr>
-            <w:ins w:id="24" w:author="Xavier Hoenner" w:date="2014-05-01T12:04:00Z">
+            <w:proofErr w:type="gramStart"/>
+            <w:ins w:id="35" w:author="Xavier Hoenner" w:date="2014-05-01T12:04:00Z">
               <w:r>
                 <w:rPr>
                   <w:sz w:val="24"/>
@@ -2022,7 +2424,8 @@
                 <w:t>reporting</w:t>
               </w:r>
             </w:ins>
-            <w:del w:id="25" w:author="Xavier Hoenner" w:date="2014-05-01T12:04:00Z">
+            <w:proofErr w:type="gramEnd"/>
+            <w:del w:id="36" w:author="Xavier Hoenner" w:date="2014-05-01T12:04:00Z">
               <w:r>
                 <w:rPr>
                   <w:sz w:val="24"/>
@@ -2068,6 +2471,8 @@
                 <w:szCs w:val="24"/>
               </w:rPr>
             </w:pPr>
+            <w:proofErr w:type="spellStart"/>
+            <w:proofErr w:type="gramStart"/>
             <w:r>
               <w:rPr>
                 <w:sz w:val="24"/>
@@ -2075,6 +2480,7 @@
               </w:rPr>
               <w:t>argo</w:t>
             </w:r>
+            <w:proofErr w:type="gramEnd"/>
             <w:r>
               <w:rPr>
                 <w:sz w:val="24"/>
@@ -2082,6 +2488,7 @@
               </w:rPr>
               <w:t>_all_deployments_view</w:t>
             </w:r>
+            <w:proofErr w:type="spellEnd"/>
           </w:p>
         </w:tc>
       </w:tr>
@@ -2118,7 +2525,7 @@
       <w:r>
         <w:t>None, data are already sorted</w:t>
       </w:r>
-      <w:del w:id="26" w:author="Xavier Hoenner" w:date="2014-05-01T12:06:00Z">
+      <w:del w:id="37" w:author="Xavier Hoenner" w:date="2014-05-01T12:06:00Z">
         <w:r>
           <w:delText xml:space="preserve"> by ASCENDING ‘</w:delText>
         </w:r>
@@ -2194,9 +2601,11 @@
       <w:r>
         <w:t>’, sub-group by ‘</w:t>
       </w:r>
+      <w:proofErr w:type="spellStart"/>
       <w:r>
         <w:t>oxygen_sensor</w:t>
       </w:r>
+      <w:proofErr w:type="spellEnd"/>
       <w:r>
         <w:t>’</w:t>
       </w:r>
@@ -2275,7 +2684,23 @@
         <w:t xml:space="preserve"> </w:t>
       </w:r>
       <w:r>
-        <w:t>(format: dd/mm/yyyy).</w:t>
+        <w:t xml:space="preserve">(format: </w:t>
+      </w:r>
+      <w:proofErr w:type="spellStart"/>
+      <w:r>
+        <w:t>dd</w:t>
+      </w:r>
+      <w:proofErr w:type="spellEnd"/>
+      <w:r>
+        <w:t>/mm/</w:t>
+      </w:r>
+      <w:proofErr w:type="spellStart"/>
+      <w:r>
+        <w:t>yyyy</w:t>
+      </w:r>
+      <w:proofErr w:type="spellEnd"/>
+      <w:r>
+        <w:t>).</w:t>
       </w:r>
       <w:r>
         <w:br/>
@@ -2302,7 +2727,23 @@
         <w:t xml:space="preserve"> date </w:t>
       </w:r>
       <w:r>
-        <w:t>(format: dd/mm/yyyy).</w:t>
+        <w:t xml:space="preserve">(format: </w:t>
+      </w:r>
+      <w:proofErr w:type="spellStart"/>
+      <w:r>
+        <w:t>dd</w:t>
+      </w:r>
+      <w:proofErr w:type="spellEnd"/>
+      <w:r>
+        <w:t>/mm/</w:t>
+      </w:r>
+      <w:proofErr w:type="spellStart"/>
+      <w:r>
+        <w:t>yyyy</w:t>
+      </w:r>
+      <w:proofErr w:type="spellEnd"/>
+      <w:r>
+        <w:t>).</w:t>
       </w:r>
       <w:r>
         <w:br/>
@@ -2356,7 +2797,15 @@
         <w:t xml:space="preserve">between the </w:t>
       </w:r>
       <w:r>
-        <w:t>data transmission start and last</w:t>
+        <w:t xml:space="preserve">data transmission </w:t>
+      </w:r>
+      <w:proofErr w:type="gramStart"/>
+      <w:r>
+        <w:t>start</w:t>
+      </w:r>
+      <w:proofErr w:type="gramEnd"/>
+      <w:r>
+        <w:t xml:space="preserve"> and last</w:t>
       </w:r>
       <w:r>
         <w:t xml:space="preserve"> dates</w:t>
@@ -2367,7 +2816,7 @@
       <w:r>
         <w:br/>
       </w:r>
-      <w:ins w:id="27" w:author="Xavier Hoenner" w:date="2013-07-11T10:57:00Z">
+      <w:ins w:id="38" w:author="Xavier Hoenner" w:date="2013-07-11T10:57:00Z">
         <w:r>
           <w:rPr>
             <w:b/>
@@ -2384,12 +2833,12 @@
           <w:t xml:space="preserve">every </w:t>
         </w:r>
       </w:ins>
-      <w:ins w:id="28" w:author="Xavier Hoenner" w:date="2013-07-11T10:58:00Z">
+      <w:ins w:id="39" w:author="Xavier Hoenner" w:date="2013-07-11T10:58:00Z">
         <w:r>
           <w:t>ten</w:t>
         </w:r>
       </w:ins>
-      <w:ins w:id="29" w:author="Xavier Hoenner" w:date="2013-07-11T10:57:00Z">
+      <w:ins w:id="40" w:author="Xavier Hoenner" w:date="2013-07-11T10:57:00Z">
         <w:r>
           <w:t xml:space="preserve"> days</w:t>
         </w:r>
@@ -2421,7 +2870,24 @@
           <w:t>).</w:t>
         </w:r>
       </w:ins>
-      <w:del w:id="30" w:author="Xavier Hoenner" w:date="2013-07-11T10:57:00Z">
+      <w:ins w:id="41" w:author="Xavier Hoenner" w:date="2014-07-02T11:19:00Z">
+        <w:r>
+          <w:t xml:space="preserve"> </w:t>
+        </w:r>
+        <w:r>
+          <w:t>This report shows Argo floats deployed by the CSIRO and floats that went through the Australian region (</w:t>
+        </w:r>
+        <w:r>
+          <w:rPr>
+            <w:i/>
+          </w:rPr>
+          <w:t xml:space="preserve">i.e. </w:t>
+        </w:r>
+        <w:r>
+          <w:t>longitudinal range: 20 – 180; latitudinal range: 5 – -65).</w:t>
+        </w:r>
+      </w:ins>
+      <w:del w:id="42" w:author="Xavier Hoenner" w:date="2013-07-11T10:57:00Z">
         <w:r>
           <w:rPr>
             <w:b/>
@@ -2514,12 +2980,22 @@
                 <w:b/>
               </w:rPr>
             </w:pPr>
-            <w:r>
-              <w:rPr>
-                <w:b/>
-              </w:rPr>
-              <w:t>platform_code</w:t>
-            </w:r>
+            <w:proofErr w:type="spellStart"/>
+            <w:proofErr w:type="gramStart"/>
+            <w:r>
+              <w:rPr>
+                <w:b/>
+              </w:rPr>
+              <w:t>platform</w:t>
+            </w:r>
+            <w:proofErr w:type="gramEnd"/>
+            <w:r>
+              <w:rPr>
+                <w:b/>
+              </w:rPr>
+              <w:t>_code</w:t>
+            </w:r>
+            <w:proofErr w:type="spellEnd"/>
           </w:p>
         </w:tc>
         <w:tc>
@@ -2534,12 +3010,22 @@
                 <w:b/>
               </w:rPr>
             </w:pPr>
-            <w:r>
-              <w:rPr>
-                <w:b/>
-              </w:rPr>
-              <w:t>lat_range</w:t>
-            </w:r>
+            <w:proofErr w:type="spellStart"/>
+            <w:proofErr w:type="gramStart"/>
+            <w:r>
+              <w:rPr>
+                <w:b/>
+              </w:rPr>
+              <w:t>lat</w:t>
+            </w:r>
+            <w:proofErr w:type="gramEnd"/>
+            <w:r>
+              <w:rPr>
+                <w:b/>
+              </w:rPr>
+              <w:t>_range</w:t>
+            </w:r>
+            <w:proofErr w:type="spellEnd"/>
           </w:p>
         </w:tc>
         <w:tc>
@@ -2554,12 +3040,22 @@
                 <w:b/>
               </w:rPr>
             </w:pPr>
-            <w:r>
-              <w:rPr>
-                <w:b/>
-              </w:rPr>
-              <w:t>lon_range</w:t>
-            </w:r>
+            <w:proofErr w:type="spellStart"/>
+            <w:proofErr w:type="gramStart"/>
+            <w:r>
+              <w:rPr>
+                <w:b/>
+              </w:rPr>
+              <w:t>lon</w:t>
+            </w:r>
+            <w:proofErr w:type="gramEnd"/>
+            <w:r>
+              <w:rPr>
+                <w:b/>
+              </w:rPr>
+              <w:t>_range</w:t>
+            </w:r>
+            <w:proofErr w:type="spellEnd"/>
           </w:p>
         </w:tc>
         <w:tc>
@@ -2574,12 +3070,22 @@
                 <w:b/>
               </w:rPr>
             </w:pPr>
-            <w:r>
-              <w:rPr>
-                <w:b/>
-              </w:rPr>
-              <w:t>start_date</w:t>
-            </w:r>
+            <w:proofErr w:type="spellStart"/>
+            <w:proofErr w:type="gramStart"/>
+            <w:r>
+              <w:rPr>
+                <w:b/>
+              </w:rPr>
+              <w:t>start</w:t>
+            </w:r>
+            <w:proofErr w:type="gramEnd"/>
+            <w:r>
+              <w:rPr>
+                <w:b/>
+              </w:rPr>
+              <w:t>_date</w:t>
+            </w:r>
+            <w:proofErr w:type="spellEnd"/>
           </w:p>
         </w:tc>
         <w:tc>
@@ -2594,12 +3100,22 @@
                 <w:b/>
               </w:rPr>
             </w:pPr>
-            <w:r>
-              <w:rPr>
-                <w:b/>
-              </w:rPr>
-              <w:t>end_date</w:t>
-            </w:r>
+            <w:proofErr w:type="spellStart"/>
+            <w:proofErr w:type="gramStart"/>
+            <w:r>
+              <w:rPr>
+                <w:b/>
+              </w:rPr>
+              <w:t>end</w:t>
+            </w:r>
+            <w:proofErr w:type="gramEnd"/>
+            <w:r>
+              <w:rPr>
+                <w:b/>
+              </w:rPr>
+              <w:t>_date</w:t>
+            </w:r>
+            <w:proofErr w:type="spellEnd"/>
           </w:p>
         </w:tc>
         <w:tc>
@@ -2614,12 +3130,22 @@
                 <w:b/>
               </w:rPr>
             </w:pPr>
-            <w:r>
-              <w:rPr>
-                <w:b/>
-              </w:rPr>
-              <w:t>coverage_duration</w:t>
-            </w:r>
+            <w:proofErr w:type="spellStart"/>
+            <w:proofErr w:type="gramStart"/>
+            <w:r>
+              <w:rPr>
+                <w:b/>
+              </w:rPr>
+              <w:t>coverage</w:t>
+            </w:r>
+            <w:proofErr w:type="gramEnd"/>
+            <w:r>
+              <w:rPr>
+                <w:b/>
+              </w:rPr>
+              <w:t>_duration</w:t>
+            </w:r>
+            <w:proofErr w:type="spellEnd"/>
           </w:p>
         </w:tc>
         <w:tc>
@@ -2634,12 +3160,22 @@
                 <w:b/>
               </w:rPr>
             </w:pPr>
-            <w:r>
-              <w:rPr>
-                <w:b/>
-              </w:rPr>
-              <w:t>pi_name</w:t>
-            </w:r>
+            <w:proofErr w:type="spellStart"/>
+            <w:proofErr w:type="gramStart"/>
+            <w:r>
+              <w:rPr>
+                <w:b/>
+              </w:rPr>
+              <w:t>pi</w:t>
+            </w:r>
+            <w:proofErr w:type="gramEnd"/>
+            <w:r>
+              <w:rPr>
+                <w:b/>
+              </w:rPr>
+              <w:t>_name</w:t>
+            </w:r>
+            <w:proofErr w:type="spellEnd"/>
           </w:p>
         </w:tc>
       </w:tr>
@@ -2786,7 +3322,15 @@
           </w:tcPr>
           <w:p>
             <w:r>
-              <w:t>Sub-headers = ‘oxygen_sensor’</w:t>
+              <w:t>Sub-headers = ‘</w:t>
+            </w:r>
+            <w:proofErr w:type="spellStart"/>
+            <w:r>
+              <w:t>oxygen_sensor</w:t>
+            </w:r>
+            <w:proofErr w:type="spellEnd"/>
+            <w:r>
+              <w:t>’</w:t>
             </w:r>
           </w:p>
         </w:tc>
@@ -2936,7 +3480,7 @@
         </w:rPr>
         <w:t>_</w:t>
       </w:r>
-      <w:del w:id="31" w:author="Xavier Hoenner" w:date="2014-06-16T14:48:00Z">
+      <w:del w:id="43" w:author="Xavier Hoenner" w:date="2014-06-16T14:48:00Z">
         <w:r>
           <w:rPr>
             <w:u w:val="none"/>
@@ -2944,7 +3488,8 @@
           <w:delText>newDeployments’</w:delText>
         </w:r>
       </w:del>
-      <w:ins w:id="32" w:author="Xavier Hoenner" w:date="2014-06-16T14:48:00Z">
+      <w:proofErr w:type="spellStart"/>
+      <w:ins w:id="44" w:author="Xavier Hoenner" w:date="2014-06-16T14:48:00Z">
         <w:r>
           <w:rPr>
             <w:u w:val="none"/>
@@ -2957,8 +3502,7 @@
           </w:rPr>
           <w:t>ata</w:t>
         </w:r>
-        <w:bookmarkStart w:id="33" w:name="_GoBack"/>
-        <w:bookmarkEnd w:id="33"/>
+        <w:proofErr w:type="spellEnd"/>
         <w:r>
           <w:rPr>
             <w:u w:val="none"/>
@@ -3070,7 +3614,8 @@
                 <w:szCs w:val="24"/>
               </w:rPr>
             </w:pPr>
-            <w:ins w:id="34" w:author="Xavier Hoenner" w:date="2014-05-01T12:04:00Z">
+            <w:proofErr w:type="gramStart"/>
+            <w:ins w:id="45" w:author="Xavier Hoenner" w:date="2014-05-01T12:04:00Z">
               <w:r>
                 <w:rPr>
                   <w:sz w:val="24"/>
@@ -3086,7 +3631,8 @@
                 <w:t>.emii.org.au</w:t>
               </w:r>
             </w:ins>
-            <w:del w:id="35" w:author="Xavier Hoenner" w:date="2014-05-01T12:04:00Z">
+            <w:proofErr w:type="gramEnd"/>
+            <w:del w:id="46" w:author="Xavier Hoenner" w:date="2014-05-01T12:04:00Z">
               <w:r>
                 <w:rPr>
                   <w:sz w:val="24"/>
@@ -3146,7 +3692,8 @@
                 <w:szCs w:val="24"/>
               </w:rPr>
             </w:pPr>
-            <w:ins w:id="36" w:author="Xavier Hoenner" w:date="2014-05-01T12:04:00Z">
+            <w:proofErr w:type="gramStart"/>
+            <w:ins w:id="47" w:author="Xavier Hoenner" w:date="2014-05-01T12:04:00Z">
               <w:r>
                 <w:rPr>
                   <w:sz w:val="24"/>
@@ -3155,7 +3702,8 @@
                 <w:t>harvest</w:t>
               </w:r>
             </w:ins>
-            <w:del w:id="37" w:author="Xavier Hoenner" w:date="2014-05-01T12:04:00Z">
+            <w:proofErr w:type="gramEnd"/>
+            <w:del w:id="48" w:author="Xavier Hoenner" w:date="2014-05-01T12:04:00Z">
               <w:r>
                 <w:rPr>
                   <w:sz w:val="24"/>
@@ -3201,7 +3749,8 @@
                 <w:szCs w:val="24"/>
               </w:rPr>
             </w:pPr>
-            <w:ins w:id="38" w:author="Xavier Hoenner" w:date="2014-05-01T12:04:00Z">
+            <w:proofErr w:type="gramStart"/>
+            <w:ins w:id="49" w:author="Xavier Hoenner" w:date="2014-05-01T12:04:00Z">
               <w:r>
                 <w:rPr>
                   <w:sz w:val="24"/>
@@ -3210,7 +3759,8 @@
                 <w:t>reporting</w:t>
               </w:r>
             </w:ins>
-            <w:del w:id="39" w:author="Xavier Hoenner" w:date="2014-05-01T12:04:00Z">
+            <w:proofErr w:type="gramEnd"/>
+            <w:del w:id="50" w:author="Xavier Hoenner" w:date="2014-05-01T12:04:00Z">
               <w:r>
                 <w:rPr>
                   <w:sz w:val="24"/>
@@ -3256,6 +3806,8 @@
                 <w:szCs w:val="24"/>
               </w:rPr>
             </w:pPr>
+            <w:proofErr w:type="spellStart"/>
+            <w:proofErr w:type="gramStart"/>
             <w:r>
               <w:rPr>
                 <w:sz w:val="24"/>
@@ -3263,6 +3815,7 @@
               </w:rPr>
               <w:t>argo</w:t>
             </w:r>
+            <w:proofErr w:type="gramEnd"/>
             <w:r>
               <w:rPr>
                 <w:sz w:val="24"/>
@@ -3270,6 +3823,7 @@
               </w:rPr>
               <w:t>_all_deployments_view</w:t>
             </w:r>
+            <w:proofErr w:type="spellEnd"/>
           </w:p>
         </w:tc>
       </w:tr>
@@ -3288,9 +3842,11 @@
       <w:r>
         <w:t>List all data for which ‘</w:t>
       </w:r>
+      <w:proofErr w:type="spellStart"/>
       <w:r>
         <w:t>end_date</w:t>
       </w:r>
+      <w:proofErr w:type="spellEnd"/>
       <w:r>
         <w:t>’ is less than one month</w:t>
       </w:r>
@@ -3311,7 +3867,7 @@
       <w:r>
         <w:t xml:space="preserve"> None, data are already sorted</w:t>
       </w:r>
-      <w:del w:id="40" w:author="Xavier Hoenner" w:date="2014-05-01T12:07:00Z">
+      <w:del w:id="51" w:author="Xavier Hoenner" w:date="2014-05-01T12:07:00Z">
         <w:r>
           <w:delText xml:space="preserve"> by ASCENDING ‘organisation’, then by ASCENDING ‘oxygen_sensor’, and then by ASCENDING ‘platform_code’</w:delText>
         </w:r>
@@ -3331,7 +3887,15 @@
         <w:t>Data grouping options:</w:t>
       </w:r>
       <w:r>
-        <w:t xml:space="preserve"> Group by ‘organisation’, sub-group by ‘oxygen_sensor’.</w:t>
+        <w:t xml:space="preserve"> Group by ‘organisation’, sub-group by ‘</w:t>
+      </w:r>
+      <w:proofErr w:type="spellStart"/>
+      <w:r>
+        <w:t>oxygen_sensor</w:t>
+      </w:r>
+      <w:proofErr w:type="spellEnd"/>
+      <w:r>
+        <w:t>’.</w:t>
       </w:r>
     </w:p>
     <w:p>
@@ -3391,7 +3955,23 @@
         <w:t xml:space="preserve">: </w:t>
       </w:r>
       <w:r>
-        <w:t>Data transmission start date (format: dd/mm/yyyy).</w:t>
+        <w:t xml:space="preserve">Data transmission start date (format: </w:t>
+      </w:r>
+      <w:proofErr w:type="spellStart"/>
+      <w:r>
+        <w:t>dd</w:t>
+      </w:r>
+      <w:proofErr w:type="spellEnd"/>
+      <w:r>
+        <w:t>/mm/</w:t>
+      </w:r>
+      <w:proofErr w:type="spellStart"/>
+      <w:r>
+        <w:t>yyyy</w:t>
+      </w:r>
+      <w:proofErr w:type="spellEnd"/>
+      <w:r>
+        <w:t>).</w:t>
       </w:r>
       <w:r>
         <w:br/>
@@ -3409,7 +3989,23 @@
         <w:t>Last d</w:t>
       </w:r>
       <w:r>
-        <w:t>ata transmission date (format: dd/mm/yyyy).</w:t>
+        <w:t xml:space="preserve">ata transmission date (format: </w:t>
+      </w:r>
+      <w:proofErr w:type="spellStart"/>
+      <w:r>
+        <w:t>dd</w:t>
+      </w:r>
+      <w:proofErr w:type="spellEnd"/>
+      <w:r>
+        <w:t>/mm/</w:t>
+      </w:r>
+      <w:proofErr w:type="spellStart"/>
+      <w:r>
+        <w:t>yyyy</w:t>
+      </w:r>
+      <w:proofErr w:type="spellEnd"/>
+      <w:r>
+        <w:t>).</w:t>
       </w:r>
       <w:r>
         <w:br/>
@@ -3460,7 +4056,15 @@
         <w:t xml:space="preserve"> </w:t>
       </w:r>
       <w:r>
-        <w:t>between the data transmission start and last dates</w:t>
+        <w:t xml:space="preserve">between the data transmission </w:t>
+      </w:r>
+      <w:proofErr w:type="gramStart"/>
+      <w:r>
+        <w:t>start</w:t>
+      </w:r>
+      <w:proofErr w:type="gramEnd"/>
+      <w:r>
+        <w:t xml:space="preserve"> and last dates</w:t>
       </w:r>
       <w:r>
         <w:t>.</w:t>
@@ -3468,7 +4072,7 @@
       <w:r>
         <w:br/>
       </w:r>
-      <w:ins w:id="41" w:author="Xavier Hoenner" w:date="2013-07-11T10:57:00Z">
+      <w:ins w:id="52" w:author="Xavier Hoenner" w:date="2013-07-11T10:57:00Z">
         <w:r>
           <w:rPr>
             <w:b/>
@@ -3518,7 +4122,26 @@
           <w:t>).</w:t>
         </w:r>
       </w:ins>
-      <w:del w:id="42" w:author="Xavier Hoenner" w:date="2013-07-11T10:57:00Z">
+      <w:ins w:id="53" w:author="Xavier Hoenner" w:date="2014-07-02T11:19:00Z">
+        <w:r>
+          <w:t xml:space="preserve"> </w:t>
+        </w:r>
+        <w:r>
+          <w:t>This report shows Argo floats deployed by the CSIRO and floats that went through the Australian region (</w:t>
+        </w:r>
+        <w:r>
+          <w:rPr>
+            <w:i/>
+          </w:rPr>
+          <w:t xml:space="preserve">i.e. </w:t>
+        </w:r>
+        <w:r>
+          <w:t>longitudinal range: 20 – 180; latitudinal range: 5 – -65).</w:t>
+        </w:r>
+      </w:ins>
+      <w:bookmarkStart w:id="54" w:name="_GoBack"/>
+      <w:bookmarkEnd w:id="54"/>
+      <w:del w:id="55" w:author="Xavier Hoenner" w:date="2013-07-11T10:57:00Z">
         <w:r>
           <w:rPr>
             <w:b/>
@@ -3599,12 +4222,22 @@
                 <w:b/>
               </w:rPr>
             </w:pPr>
-            <w:r>
-              <w:rPr>
-                <w:b/>
-              </w:rPr>
-              <w:t>platform_code</w:t>
-            </w:r>
+            <w:proofErr w:type="spellStart"/>
+            <w:proofErr w:type="gramStart"/>
+            <w:r>
+              <w:rPr>
+                <w:b/>
+              </w:rPr>
+              <w:t>platform</w:t>
+            </w:r>
+            <w:proofErr w:type="gramEnd"/>
+            <w:r>
+              <w:rPr>
+                <w:b/>
+              </w:rPr>
+              <w:t>_code</w:t>
+            </w:r>
+            <w:proofErr w:type="spellEnd"/>
           </w:p>
         </w:tc>
         <w:tc>
@@ -3619,12 +4252,22 @@
                 <w:b/>
               </w:rPr>
             </w:pPr>
-            <w:r>
-              <w:rPr>
-                <w:b/>
-              </w:rPr>
-              <w:t>lat_range</w:t>
-            </w:r>
+            <w:proofErr w:type="spellStart"/>
+            <w:proofErr w:type="gramStart"/>
+            <w:r>
+              <w:rPr>
+                <w:b/>
+              </w:rPr>
+              <w:t>lat</w:t>
+            </w:r>
+            <w:proofErr w:type="gramEnd"/>
+            <w:r>
+              <w:rPr>
+                <w:b/>
+              </w:rPr>
+              <w:t>_range</w:t>
+            </w:r>
+            <w:proofErr w:type="spellEnd"/>
           </w:p>
         </w:tc>
         <w:tc>
@@ -3639,12 +4282,22 @@
                 <w:b/>
               </w:rPr>
             </w:pPr>
-            <w:r>
-              <w:rPr>
-                <w:b/>
-              </w:rPr>
-              <w:t>lon_range</w:t>
-            </w:r>
+            <w:proofErr w:type="spellStart"/>
+            <w:proofErr w:type="gramStart"/>
+            <w:r>
+              <w:rPr>
+                <w:b/>
+              </w:rPr>
+              <w:t>lon</w:t>
+            </w:r>
+            <w:proofErr w:type="gramEnd"/>
+            <w:r>
+              <w:rPr>
+                <w:b/>
+              </w:rPr>
+              <w:t>_range</w:t>
+            </w:r>
+            <w:proofErr w:type="spellEnd"/>
           </w:p>
         </w:tc>
         <w:tc>
@@ -3659,12 +4312,22 @@
                 <w:b/>
               </w:rPr>
             </w:pPr>
-            <w:r>
-              <w:rPr>
-                <w:b/>
-              </w:rPr>
-              <w:t>start_date</w:t>
-            </w:r>
+            <w:proofErr w:type="spellStart"/>
+            <w:proofErr w:type="gramStart"/>
+            <w:r>
+              <w:rPr>
+                <w:b/>
+              </w:rPr>
+              <w:t>start</w:t>
+            </w:r>
+            <w:proofErr w:type="gramEnd"/>
+            <w:r>
+              <w:rPr>
+                <w:b/>
+              </w:rPr>
+              <w:t>_date</w:t>
+            </w:r>
+            <w:proofErr w:type="spellEnd"/>
           </w:p>
         </w:tc>
         <w:tc>
@@ -3679,12 +4342,22 @@
                 <w:b/>
               </w:rPr>
             </w:pPr>
-            <w:r>
-              <w:rPr>
-                <w:b/>
-              </w:rPr>
-              <w:t>end_date</w:t>
-            </w:r>
+            <w:proofErr w:type="spellStart"/>
+            <w:proofErr w:type="gramStart"/>
+            <w:r>
+              <w:rPr>
+                <w:b/>
+              </w:rPr>
+              <w:t>end</w:t>
+            </w:r>
+            <w:proofErr w:type="gramEnd"/>
+            <w:r>
+              <w:rPr>
+                <w:b/>
+              </w:rPr>
+              <w:t>_date</w:t>
+            </w:r>
+            <w:proofErr w:type="spellEnd"/>
           </w:p>
         </w:tc>
         <w:tc>
@@ -3699,12 +4372,22 @@
                 <w:b/>
               </w:rPr>
             </w:pPr>
-            <w:r>
-              <w:rPr>
-                <w:b/>
-              </w:rPr>
-              <w:t>coverage_duration</w:t>
-            </w:r>
+            <w:proofErr w:type="spellStart"/>
+            <w:proofErr w:type="gramStart"/>
+            <w:r>
+              <w:rPr>
+                <w:b/>
+              </w:rPr>
+              <w:t>coverage</w:t>
+            </w:r>
+            <w:proofErr w:type="gramEnd"/>
+            <w:r>
+              <w:rPr>
+                <w:b/>
+              </w:rPr>
+              <w:t>_duration</w:t>
+            </w:r>
+            <w:proofErr w:type="spellEnd"/>
           </w:p>
         </w:tc>
         <w:tc>
@@ -3719,12 +4402,22 @@
                 <w:b/>
               </w:rPr>
             </w:pPr>
-            <w:r>
-              <w:rPr>
-                <w:b/>
-              </w:rPr>
-              <w:t>pi_name</w:t>
-            </w:r>
+            <w:proofErr w:type="spellStart"/>
+            <w:proofErr w:type="gramStart"/>
+            <w:r>
+              <w:rPr>
+                <w:b/>
+              </w:rPr>
+              <w:t>pi</w:t>
+            </w:r>
+            <w:proofErr w:type="gramEnd"/>
+            <w:r>
+              <w:rPr>
+                <w:b/>
+              </w:rPr>
+              <w:t>_name</w:t>
+            </w:r>
+            <w:proofErr w:type="spellEnd"/>
           </w:p>
         </w:tc>
       </w:tr>
@@ -3871,7 +4564,15 @@
           </w:tcPr>
           <w:p>
             <w:r>
-              <w:t>Sub-headers = ‘oxygen_sensor’</w:t>
+              <w:t>Sub-headers = ‘</w:t>
+            </w:r>
+            <w:proofErr w:type="spellStart"/>
+            <w:r>
+              <w:t>oxygen_sensor</w:t>
+            </w:r>
+            <w:proofErr w:type="spellEnd"/>
+            <w:r>
+              <w:t>’</w:t>
             </w:r>
           </w:p>
         </w:tc>
@@ -3960,7 +4661,7 @@
     <w:p>
       <w:pPr>
         <w:rPr>
-          <w:del w:id="43" w:author="Xavier Hoenner" w:date="2014-06-11T16:53:00Z"/>
+          <w:del w:id="56" w:author="Xavier Hoenner" w:date="2014-06-11T16:53:00Z"/>
           <w:szCs w:val="24"/>
         </w:rPr>
       </w:pPr>
@@ -3969,10 +4670,10 @@
       <w:pPr>
         <w:pStyle w:val="Heading2"/>
         <w:rPr>
-          <w:del w:id="44" w:author="Xavier Hoenner" w:date="2014-06-11T16:53:00Z"/>
+          <w:del w:id="57" w:author="Xavier Hoenner" w:date="2014-06-11T16:53:00Z"/>
         </w:rPr>
       </w:pPr>
-      <w:del w:id="45" w:author="Xavier Hoenner" w:date="2014-06-11T16:53:00Z">
+      <w:del w:id="58" w:author="Xavier Hoenner" w:date="2014-06-11T16:53:00Z">
         <w:r>
           <w:delText>1.</w:delText>
         </w:r>
@@ -3999,15 +4700,15 @@
         <w:spacing w:line="360" w:lineRule="auto"/>
         <w:ind w:left="720"/>
         <w:rPr>
-          <w:del w:id="46" w:author="Xavier Hoenner" w:date="2014-06-11T16:53:00Z"/>
-        </w:rPr>
-        <w:pPrChange w:id="47" w:author="Xavier Hoenner" w:date="2014-06-11T16:53:00Z">
+          <w:del w:id="59" w:author="Xavier Hoenner" w:date="2014-06-11T16:53:00Z"/>
+        </w:rPr>
+        <w:pPrChange w:id="60" w:author="Xavier Hoenner" w:date="2014-06-11T16:53:00Z">
           <w:pPr>
             <w:pStyle w:val="Heading3"/>
           </w:pPr>
         </w:pPrChange>
       </w:pPr>
-      <w:del w:id="48" w:author="Xavier Hoenner" w:date="2014-06-11T16:53:00Z">
+      <w:del w:id="61" w:author="Xavier Hoenner" w:date="2014-06-11T16:53:00Z">
         <w:r>
           <w:rPr>
             <w:b w:val="0"/>
@@ -4070,16 +4771,16 @@
         <w:spacing w:line="360" w:lineRule="auto"/>
         <w:ind w:left="720"/>
         <w:rPr>
-          <w:del w:id="49" w:author="Xavier Hoenner" w:date="2014-06-11T16:53:00Z"/>
+          <w:del w:id="62" w:author="Xavier Hoenner" w:date="2014-06-11T16:53:00Z"/>
           <w:u w:val="none"/>
         </w:rPr>
-        <w:pPrChange w:id="50" w:author="Xavier Hoenner" w:date="2014-06-11T16:53:00Z">
+        <w:pPrChange w:id="63" w:author="Xavier Hoenner" w:date="2014-06-11T16:53:00Z">
           <w:pPr>
             <w:pStyle w:val="Heading3"/>
           </w:pPr>
         </w:pPrChange>
       </w:pPr>
-      <w:del w:id="51" w:author="Xavier Hoenner" w:date="2014-06-11T16:53:00Z">
+      <w:del w:id="64" w:author="Xavier Hoenner" w:date="2014-06-11T16:53:00Z">
         <w:r>
           <w:br/>
         </w:r>
@@ -4155,9 +4856,9 @@
         <w:ind w:left="720"/>
         <w:outlineLvl w:val="1"/>
         <w:rPr>
-          <w:del w:id="52" w:author="Xavier Hoenner" w:date="2014-06-11T16:53:00Z"/>
-        </w:rPr>
-        <w:pPrChange w:id="53" w:author="Xavier Hoenner" w:date="2014-06-11T16:53:00Z">
+          <w:del w:id="65" w:author="Xavier Hoenner" w:date="2014-06-11T16:53:00Z"/>
+        </w:rPr>
+        <w:pPrChange w:id="66" w:author="Xavier Hoenner" w:date="2014-06-11T16:53:00Z">
           <w:pPr/>
         </w:pPrChange>
       </w:pPr>
@@ -4170,13 +4871,13 @@
         <w:ind w:left="720"/>
         <w:outlineLvl w:val="1"/>
         <w:rPr>
-          <w:del w:id="54" w:author="Xavier Hoenner" w:date="2014-06-11T16:53:00Z"/>
-        </w:rPr>
-        <w:pPrChange w:id="55" w:author="Xavier Hoenner" w:date="2014-06-11T16:53:00Z">
+          <w:del w:id="67" w:author="Xavier Hoenner" w:date="2014-06-11T16:53:00Z"/>
+        </w:rPr>
+        <w:pPrChange w:id="68" w:author="Xavier Hoenner" w:date="2014-06-11T16:53:00Z">
           <w:pPr/>
         </w:pPrChange>
       </w:pPr>
-      <w:del w:id="56" w:author="Xavier Hoenner" w:date="2014-06-11T16:53:00Z">
+      <w:del w:id="69" w:author="Xavier Hoenner" w:date="2014-06-11T16:53:00Z">
         <w:r>
           <w:rPr>
             <w:u w:val="single"/>
@@ -4197,7 +4898,7 @@
       </w:tblGrid>
       <w:tr>
         <w:trPr>
-          <w:del w:id="57" w:author="Xavier Hoenner" w:date="2014-06-11T16:53:00Z"/>
+          <w:del w:id="70" w:author="Xavier Hoenner" w:date="2014-06-11T16:53:00Z"/>
         </w:trPr>
         <w:tc>
           <w:tcPr>
@@ -4211,18 +4912,18 @@
               <w:ind w:left="720"/>
               <w:outlineLvl w:val="1"/>
               <w:rPr>
-                <w:del w:id="58" w:author="Xavier Hoenner" w:date="2014-06-11T16:53:00Z"/>
+                <w:del w:id="71" w:author="Xavier Hoenner" w:date="2014-06-11T16:53:00Z"/>
                 <w:b/>
                 <w:sz w:val="24"/>
                 <w:szCs w:val="24"/>
               </w:rPr>
-              <w:pPrChange w:id="59" w:author="Xavier Hoenner" w:date="2014-06-11T16:53:00Z">
+              <w:pPrChange w:id="72" w:author="Xavier Hoenner" w:date="2014-06-11T16:53:00Z">
                 <w:pPr>
                   <w:spacing w:after="200" w:line="276" w:lineRule="auto"/>
                 </w:pPr>
               </w:pPrChange>
             </w:pPr>
-            <w:del w:id="60" w:author="Xavier Hoenner" w:date="2014-06-11T16:53:00Z">
+            <w:del w:id="73" w:author="Xavier Hoenner" w:date="2014-06-11T16:53:00Z">
               <w:r>
                 <w:rPr>
                   <w:b/>
@@ -4246,17 +4947,17 @@
               <w:ind w:left="720"/>
               <w:outlineLvl w:val="1"/>
               <w:rPr>
-                <w:del w:id="61" w:author="Xavier Hoenner" w:date="2014-06-11T16:53:00Z"/>
+                <w:del w:id="74" w:author="Xavier Hoenner" w:date="2014-06-11T16:53:00Z"/>
                 <w:sz w:val="24"/>
                 <w:szCs w:val="24"/>
               </w:rPr>
-              <w:pPrChange w:id="62" w:author="Xavier Hoenner" w:date="2014-06-11T16:53:00Z">
+              <w:pPrChange w:id="75" w:author="Xavier Hoenner" w:date="2014-06-11T16:53:00Z">
                 <w:pPr>
                   <w:spacing w:after="200" w:line="276" w:lineRule="auto"/>
                 </w:pPr>
               </w:pPrChange>
             </w:pPr>
-            <w:del w:id="63" w:author="Xavier Hoenner" w:date="2014-05-01T12:04:00Z">
+            <w:del w:id="76" w:author="Xavier Hoenner" w:date="2014-05-01T12:04:00Z">
               <w:r>
                 <w:rPr>
                   <w:sz w:val="24"/>
@@ -4284,7 +4985,7 @@
       </w:tr>
       <w:tr>
         <w:trPr>
-          <w:del w:id="64" w:author="Xavier Hoenner" w:date="2014-06-11T16:53:00Z"/>
+          <w:del w:id="77" w:author="Xavier Hoenner" w:date="2014-06-11T16:53:00Z"/>
         </w:trPr>
         <w:tc>
           <w:tcPr>
@@ -4298,18 +4999,18 @@
               <w:ind w:left="720"/>
               <w:outlineLvl w:val="1"/>
               <w:rPr>
-                <w:del w:id="65" w:author="Xavier Hoenner" w:date="2014-06-11T16:53:00Z"/>
+                <w:del w:id="78" w:author="Xavier Hoenner" w:date="2014-06-11T16:53:00Z"/>
                 <w:b/>
                 <w:sz w:val="24"/>
                 <w:szCs w:val="24"/>
               </w:rPr>
-              <w:pPrChange w:id="66" w:author="Xavier Hoenner" w:date="2014-06-11T16:53:00Z">
+              <w:pPrChange w:id="79" w:author="Xavier Hoenner" w:date="2014-06-11T16:53:00Z">
                 <w:pPr>
                   <w:spacing w:after="200" w:line="276" w:lineRule="auto"/>
                 </w:pPr>
               </w:pPrChange>
             </w:pPr>
-            <w:del w:id="67" w:author="Xavier Hoenner" w:date="2014-06-11T16:53:00Z">
+            <w:del w:id="80" w:author="Xavier Hoenner" w:date="2014-06-11T16:53:00Z">
               <w:r>
                 <w:rPr>
                   <w:b/>
@@ -4333,17 +5034,17 @@
               <w:ind w:left="720"/>
               <w:outlineLvl w:val="1"/>
               <w:rPr>
-                <w:del w:id="68" w:author="Xavier Hoenner" w:date="2014-06-11T16:53:00Z"/>
+                <w:del w:id="81" w:author="Xavier Hoenner" w:date="2014-06-11T16:53:00Z"/>
                 <w:sz w:val="24"/>
                 <w:szCs w:val="24"/>
               </w:rPr>
-              <w:pPrChange w:id="69" w:author="Xavier Hoenner" w:date="2014-06-11T16:53:00Z">
+              <w:pPrChange w:id="82" w:author="Xavier Hoenner" w:date="2014-06-11T16:53:00Z">
                 <w:pPr>
                   <w:spacing w:after="200" w:line="276" w:lineRule="auto"/>
                 </w:pPr>
               </w:pPrChange>
             </w:pPr>
-            <w:del w:id="70" w:author="Xavier Hoenner" w:date="2014-05-01T12:04:00Z">
+            <w:del w:id="83" w:author="Xavier Hoenner" w:date="2014-05-01T12:04:00Z">
               <w:r>
                 <w:rPr>
                   <w:sz w:val="24"/>
@@ -4357,7 +5058,7 @@
       </w:tr>
       <w:tr>
         <w:trPr>
-          <w:del w:id="71" w:author="Xavier Hoenner" w:date="2014-06-11T16:53:00Z"/>
+          <w:del w:id="84" w:author="Xavier Hoenner" w:date="2014-06-11T16:53:00Z"/>
         </w:trPr>
         <w:tc>
           <w:tcPr>
@@ -4371,18 +5072,18 @@
               <w:ind w:left="720"/>
               <w:outlineLvl w:val="1"/>
               <w:rPr>
-                <w:del w:id="72" w:author="Xavier Hoenner" w:date="2014-06-11T16:53:00Z"/>
+                <w:del w:id="85" w:author="Xavier Hoenner" w:date="2014-06-11T16:53:00Z"/>
                 <w:b/>
                 <w:sz w:val="24"/>
                 <w:szCs w:val="24"/>
               </w:rPr>
-              <w:pPrChange w:id="73" w:author="Xavier Hoenner" w:date="2014-06-11T16:53:00Z">
+              <w:pPrChange w:id="86" w:author="Xavier Hoenner" w:date="2014-06-11T16:53:00Z">
                 <w:pPr>
                   <w:spacing w:after="200" w:line="276" w:lineRule="auto"/>
                 </w:pPr>
               </w:pPrChange>
             </w:pPr>
-            <w:del w:id="74" w:author="Xavier Hoenner" w:date="2014-06-11T16:53:00Z">
+            <w:del w:id="87" w:author="Xavier Hoenner" w:date="2014-06-11T16:53:00Z">
               <w:r>
                 <w:rPr>
                   <w:b/>
@@ -4406,17 +5107,17 @@
               <w:ind w:left="720"/>
               <w:outlineLvl w:val="1"/>
               <w:rPr>
-                <w:del w:id="75" w:author="Xavier Hoenner" w:date="2014-06-11T16:53:00Z"/>
+                <w:del w:id="88" w:author="Xavier Hoenner" w:date="2014-06-11T16:53:00Z"/>
                 <w:sz w:val="24"/>
                 <w:szCs w:val="24"/>
               </w:rPr>
-              <w:pPrChange w:id="76" w:author="Xavier Hoenner" w:date="2014-06-11T16:53:00Z">
+              <w:pPrChange w:id="89" w:author="Xavier Hoenner" w:date="2014-06-11T16:53:00Z">
                 <w:pPr>
                   <w:spacing w:after="200" w:line="276" w:lineRule="auto"/>
                 </w:pPr>
               </w:pPrChange>
             </w:pPr>
-            <w:del w:id="77" w:author="Xavier Hoenner" w:date="2014-05-01T12:04:00Z">
+            <w:del w:id="90" w:author="Xavier Hoenner" w:date="2014-05-01T12:04:00Z">
               <w:r>
                 <w:rPr>
                   <w:sz w:val="24"/>
@@ -4430,7 +5131,7 @@
       </w:tr>
       <w:tr>
         <w:trPr>
-          <w:del w:id="78" w:author="Xavier Hoenner" w:date="2014-06-11T16:53:00Z"/>
+          <w:del w:id="91" w:author="Xavier Hoenner" w:date="2014-06-11T16:53:00Z"/>
         </w:trPr>
         <w:tc>
           <w:tcPr>
@@ -4444,18 +5145,18 @@
               <w:ind w:left="720"/>
               <w:outlineLvl w:val="1"/>
               <w:rPr>
-                <w:del w:id="79" w:author="Xavier Hoenner" w:date="2014-06-11T16:53:00Z"/>
+                <w:del w:id="92" w:author="Xavier Hoenner" w:date="2014-06-11T16:53:00Z"/>
                 <w:b/>
                 <w:sz w:val="24"/>
                 <w:szCs w:val="24"/>
               </w:rPr>
-              <w:pPrChange w:id="80" w:author="Xavier Hoenner" w:date="2014-06-11T16:53:00Z">
+              <w:pPrChange w:id="93" w:author="Xavier Hoenner" w:date="2014-06-11T16:53:00Z">
                 <w:pPr>
                   <w:spacing w:after="200" w:line="276" w:lineRule="auto"/>
                 </w:pPr>
               </w:pPrChange>
             </w:pPr>
-            <w:del w:id="81" w:author="Xavier Hoenner" w:date="2014-06-11T16:53:00Z">
+            <w:del w:id="94" w:author="Xavier Hoenner" w:date="2014-06-11T16:53:00Z">
               <w:r>
                 <w:rPr>
                   <w:b/>
@@ -4479,17 +5180,17 @@
               <w:ind w:left="720"/>
               <w:outlineLvl w:val="1"/>
               <w:rPr>
-                <w:del w:id="82" w:author="Xavier Hoenner" w:date="2014-06-11T16:53:00Z"/>
+                <w:del w:id="95" w:author="Xavier Hoenner" w:date="2014-06-11T16:53:00Z"/>
                 <w:sz w:val="24"/>
                 <w:szCs w:val="24"/>
               </w:rPr>
-              <w:pPrChange w:id="83" w:author="Xavier Hoenner" w:date="2014-06-11T16:53:00Z">
+              <w:pPrChange w:id="96" w:author="Xavier Hoenner" w:date="2014-06-11T16:53:00Z">
                 <w:pPr>
                   <w:spacing w:after="200" w:line="276" w:lineRule="auto"/>
                 </w:pPr>
               </w:pPrChange>
             </w:pPr>
-            <w:del w:id="84" w:author="Xavier Hoenner" w:date="2014-06-11T16:53:00Z">
+            <w:del w:id="97" w:author="Xavier Hoenner" w:date="2014-06-11T16:53:00Z">
               <w:r>
                 <w:rPr>
                   <w:sz w:val="24"/>
@@ -4517,9 +5218,9 @@
         <w:ind w:left="720"/>
         <w:outlineLvl w:val="1"/>
         <w:rPr>
-          <w:del w:id="85" w:author="Xavier Hoenner" w:date="2014-06-11T16:53:00Z"/>
-        </w:rPr>
-        <w:pPrChange w:id="86" w:author="Xavier Hoenner" w:date="2014-06-11T16:53:00Z">
+          <w:del w:id="98" w:author="Xavier Hoenner" w:date="2014-06-11T16:53:00Z"/>
+        </w:rPr>
+        <w:pPrChange w:id="99" w:author="Xavier Hoenner" w:date="2014-06-11T16:53:00Z">
           <w:pPr/>
         </w:pPrChange>
       </w:pPr>
@@ -4532,13 +5233,13 @@
         <w:ind w:left="720"/>
         <w:outlineLvl w:val="1"/>
         <w:rPr>
-          <w:del w:id="87" w:author="Xavier Hoenner" w:date="2014-06-11T16:53:00Z"/>
-        </w:rPr>
-        <w:pPrChange w:id="88" w:author="Xavier Hoenner" w:date="2014-06-11T16:53:00Z">
+          <w:del w:id="100" w:author="Xavier Hoenner" w:date="2014-06-11T16:53:00Z"/>
+        </w:rPr>
+        <w:pPrChange w:id="101" w:author="Xavier Hoenner" w:date="2014-06-11T16:53:00Z">
           <w:pPr/>
         </w:pPrChange>
       </w:pPr>
-      <w:del w:id="89" w:author="Xavier Hoenner" w:date="2014-06-11T16:53:00Z">
+      <w:del w:id="102" w:author="Xavier Hoenner" w:date="2014-06-11T16:53:00Z">
         <w:r>
           <w:rPr>
             <w:u w:val="single"/>
@@ -4570,15 +5271,15 @@
         <w:ind w:left="720"/>
         <w:outlineLvl w:val="1"/>
         <w:rPr>
-          <w:del w:id="90" w:author="Xavier Hoenner" w:date="2014-06-11T16:53:00Z"/>
-        </w:rPr>
-        <w:pPrChange w:id="91" w:author="Xavier Hoenner" w:date="2014-06-11T16:53:00Z">
+          <w:del w:id="103" w:author="Xavier Hoenner" w:date="2014-06-11T16:53:00Z"/>
+        </w:rPr>
+        <w:pPrChange w:id="104" w:author="Xavier Hoenner" w:date="2014-06-11T16:53:00Z">
           <w:pPr>
             <w:ind w:left="1843" w:hanging="1843"/>
           </w:pPr>
         </w:pPrChange>
       </w:pPr>
-      <w:del w:id="92" w:author="Xavier Hoenner" w:date="2014-06-11T16:53:00Z">
+      <w:del w:id="105" w:author="Xavier Hoenner" w:date="2014-06-11T16:53:00Z">
         <w:r>
           <w:rPr>
             <w:u w:val="single"/>
@@ -4610,15 +5311,15 @@
         <w:ind w:left="720"/>
         <w:outlineLvl w:val="1"/>
         <w:rPr>
-          <w:del w:id="93" w:author="Xavier Hoenner" w:date="2014-06-11T16:53:00Z"/>
-        </w:rPr>
-        <w:pPrChange w:id="94" w:author="Xavier Hoenner" w:date="2014-06-11T16:53:00Z">
+          <w:del w:id="106" w:author="Xavier Hoenner" w:date="2014-06-11T16:53:00Z"/>
+        </w:rPr>
+        <w:pPrChange w:id="107" w:author="Xavier Hoenner" w:date="2014-06-11T16:53:00Z">
           <w:pPr>
             <w:ind w:left="1843" w:hanging="1843"/>
           </w:pPr>
         </w:pPrChange>
       </w:pPr>
-      <w:del w:id="95" w:author="Xavier Hoenner" w:date="2014-06-11T16:53:00Z">
+      <w:del w:id="108" w:author="Xavier Hoenner" w:date="2014-06-11T16:53:00Z">
         <w:r>
           <w:rPr>
             <w:u w:val="single"/>
@@ -4644,15 +5345,15 @@
         <w:ind w:left="720"/>
         <w:outlineLvl w:val="1"/>
         <w:rPr>
-          <w:del w:id="96" w:author="Xavier Hoenner" w:date="2014-06-11T16:53:00Z"/>
-        </w:rPr>
-        <w:pPrChange w:id="97" w:author="Xavier Hoenner" w:date="2014-06-11T16:53:00Z">
+          <w:del w:id="109" w:author="Xavier Hoenner" w:date="2014-06-11T16:53:00Z"/>
+        </w:rPr>
+        <w:pPrChange w:id="110" w:author="Xavier Hoenner" w:date="2014-06-11T16:53:00Z">
           <w:pPr>
             <w:ind w:left="993" w:hanging="993"/>
           </w:pPr>
         </w:pPrChange>
       </w:pPr>
-      <w:del w:id="98" w:author="Xavier Hoenner" w:date="2014-06-11T16:53:00Z">
+      <w:del w:id="111" w:author="Xavier Hoenner" w:date="2014-06-11T16:53:00Z">
         <w:r>
           <w:rPr>
             <w:u w:val="single"/>
@@ -4780,7 +5481,7 @@
           <w:br/>
         </w:r>
       </w:del>
-      <w:del w:id="99" w:author="Xavier Hoenner" w:date="2013-07-11T10:57:00Z">
+      <w:del w:id="112" w:author="Xavier Hoenner" w:date="2013-07-11T10:57:00Z">
         <w:r>
           <w:rPr>
             <w:b/>
@@ -4827,9 +5528,9 @@
         <w:ind w:left="720"/>
         <w:outlineLvl w:val="1"/>
         <w:rPr>
-          <w:del w:id="100" w:author="Xavier Hoenner" w:date="2014-06-11T16:53:00Z"/>
-        </w:rPr>
-        <w:pPrChange w:id="101" w:author="Xavier Hoenner" w:date="2014-06-11T16:53:00Z">
+          <w:del w:id="113" w:author="Xavier Hoenner" w:date="2014-06-11T16:53:00Z"/>
+        </w:rPr>
+        <w:pPrChange w:id="114" w:author="Xavier Hoenner" w:date="2014-06-11T16:53:00Z">
           <w:pPr/>
         </w:pPrChange>
       </w:pPr>
@@ -4840,15 +5541,15 @@
         <w:spacing w:line="360" w:lineRule="auto"/>
         <w:ind w:left="720"/>
         <w:rPr>
-          <w:del w:id="102" w:author="Xavier Hoenner" w:date="2014-06-11T16:53:00Z"/>
-        </w:rPr>
-        <w:pPrChange w:id="103" w:author="Xavier Hoenner" w:date="2014-06-11T16:53:00Z">
+          <w:del w:id="115" w:author="Xavier Hoenner" w:date="2014-06-11T16:53:00Z"/>
+        </w:rPr>
+        <w:pPrChange w:id="116" w:author="Xavier Hoenner" w:date="2014-06-11T16:53:00Z">
           <w:pPr>
             <w:pStyle w:val="Heading3"/>
           </w:pPr>
         </w:pPrChange>
       </w:pPr>
-      <w:del w:id="104" w:author="Xavier Hoenner" w:date="2014-06-11T16:53:00Z">
+      <w:del w:id="117" w:author="Xavier Hoenner" w:date="2014-06-11T16:53:00Z">
         <w:r>
           <w:delText>Template</w:delText>
         </w:r>
@@ -4874,7 +5575,7 @@
       <w:tr>
         <w:trPr>
           <w:jc w:val="center"/>
-          <w:del w:id="105" w:author="Xavier Hoenner" w:date="2014-06-11T16:53:00Z"/>
+          <w:del w:id="118" w:author="Xavier Hoenner" w:date="2014-06-11T16:53:00Z"/>
         </w:trPr>
         <w:tc>
           <w:tcPr>
@@ -4890,18 +5591,18 @@
               <w:jc w:val="center"/>
               <w:outlineLvl w:val="1"/>
               <w:rPr>
-                <w:del w:id="106" w:author="Xavier Hoenner" w:date="2014-06-11T16:53:00Z"/>
-                <w:b/>
-                <w:sz w:val="24"/>
-              </w:rPr>
-              <w:pPrChange w:id="107" w:author="Xavier Hoenner" w:date="2014-06-11T16:53:00Z">
+                <w:del w:id="119" w:author="Xavier Hoenner" w:date="2014-06-11T16:53:00Z"/>
+                <w:b/>
+                <w:sz w:val="24"/>
+              </w:rPr>
+              <w:pPrChange w:id="120" w:author="Xavier Hoenner" w:date="2014-06-11T16:53:00Z">
                 <w:pPr>
                   <w:spacing w:after="200" w:line="276" w:lineRule="auto"/>
                   <w:jc w:val="center"/>
                 </w:pPr>
               </w:pPrChange>
             </w:pPr>
-            <w:del w:id="108" w:author="Xavier Hoenner" w:date="2014-06-11T16:53:00Z">
+            <w:del w:id="121" w:author="Xavier Hoenner" w:date="2014-06-11T16:53:00Z">
               <w:r>
                 <w:rPr>
                   <w:b/>
@@ -4925,18 +5626,18 @@
               <w:jc w:val="center"/>
               <w:outlineLvl w:val="1"/>
               <w:rPr>
-                <w:del w:id="109" w:author="Xavier Hoenner" w:date="2014-06-11T16:53:00Z"/>
-                <w:b/>
-                <w:sz w:val="24"/>
-              </w:rPr>
-              <w:pPrChange w:id="110" w:author="Xavier Hoenner" w:date="2014-06-11T16:53:00Z">
+                <w:del w:id="122" w:author="Xavier Hoenner" w:date="2014-06-11T16:53:00Z"/>
+                <w:b/>
+                <w:sz w:val="24"/>
+              </w:rPr>
+              <w:pPrChange w:id="123" w:author="Xavier Hoenner" w:date="2014-06-11T16:53:00Z">
                 <w:pPr>
                   <w:spacing w:after="200" w:line="276" w:lineRule="auto"/>
                   <w:jc w:val="center"/>
                 </w:pPr>
               </w:pPrChange>
             </w:pPr>
-            <w:del w:id="111" w:author="Xavier Hoenner" w:date="2014-06-11T16:53:00Z">
+            <w:del w:id="124" w:author="Xavier Hoenner" w:date="2014-06-11T16:53:00Z">
               <w:r>
                 <w:rPr>
                   <w:b/>
@@ -4960,17 +5661,17 @@
               <w:jc w:val="center"/>
               <w:outlineLvl w:val="1"/>
               <w:rPr>
-                <w:del w:id="112" w:author="Xavier Hoenner" w:date="2014-06-11T16:53:00Z"/>
-                <w:b/>
-              </w:rPr>
-              <w:pPrChange w:id="113" w:author="Xavier Hoenner" w:date="2014-06-11T16:53:00Z">
+                <w:del w:id="125" w:author="Xavier Hoenner" w:date="2014-06-11T16:53:00Z"/>
+                <w:b/>
+              </w:rPr>
+              <w:pPrChange w:id="126" w:author="Xavier Hoenner" w:date="2014-06-11T16:53:00Z">
                 <w:pPr>
                   <w:spacing w:after="200" w:line="276" w:lineRule="auto"/>
                   <w:jc w:val="center"/>
                 </w:pPr>
               </w:pPrChange>
             </w:pPr>
-            <w:del w:id="114" w:author="Xavier Hoenner" w:date="2014-06-11T16:53:00Z">
+            <w:del w:id="127" w:author="Xavier Hoenner" w:date="2014-06-11T16:53:00Z">
               <w:r>
                 <w:rPr>
                   <w:b/>
@@ -4994,17 +5695,17 @@
               <w:jc w:val="center"/>
               <w:outlineLvl w:val="1"/>
               <w:rPr>
-                <w:del w:id="115" w:author="Xavier Hoenner" w:date="2014-06-11T16:53:00Z"/>
-                <w:b/>
-              </w:rPr>
-              <w:pPrChange w:id="116" w:author="Xavier Hoenner" w:date="2014-06-11T16:53:00Z">
+                <w:del w:id="128" w:author="Xavier Hoenner" w:date="2014-06-11T16:53:00Z"/>
+                <w:b/>
+              </w:rPr>
+              <w:pPrChange w:id="129" w:author="Xavier Hoenner" w:date="2014-06-11T16:53:00Z">
                 <w:pPr>
                   <w:spacing w:after="200" w:line="276" w:lineRule="auto"/>
                   <w:jc w:val="center"/>
                 </w:pPr>
               </w:pPrChange>
             </w:pPr>
-            <w:del w:id="117" w:author="Xavier Hoenner" w:date="2014-06-11T16:53:00Z">
+            <w:del w:id="130" w:author="Xavier Hoenner" w:date="2014-06-11T16:53:00Z">
               <w:r>
                 <w:rPr>
                   <w:b/>
@@ -5028,17 +5729,17 @@
               <w:jc w:val="center"/>
               <w:outlineLvl w:val="1"/>
               <w:rPr>
-                <w:del w:id="118" w:author="Xavier Hoenner" w:date="2014-06-11T16:53:00Z"/>
-                <w:b/>
-              </w:rPr>
-              <w:pPrChange w:id="119" w:author="Xavier Hoenner" w:date="2014-06-11T16:53:00Z">
+                <w:del w:id="131" w:author="Xavier Hoenner" w:date="2014-06-11T16:53:00Z"/>
+                <w:b/>
+              </w:rPr>
+              <w:pPrChange w:id="132" w:author="Xavier Hoenner" w:date="2014-06-11T16:53:00Z">
                 <w:pPr>
                   <w:spacing w:after="200" w:line="276" w:lineRule="auto"/>
                   <w:jc w:val="center"/>
                 </w:pPr>
               </w:pPrChange>
             </w:pPr>
-            <w:del w:id="120" w:author="Xavier Hoenner" w:date="2014-06-11T16:53:00Z">
+            <w:del w:id="133" w:author="Xavier Hoenner" w:date="2014-06-11T16:53:00Z">
               <w:r>
                 <w:rPr>
                   <w:b/>
@@ -5062,18 +5763,18 @@
               <w:jc w:val="center"/>
               <w:outlineLvl w:val="1"/>
               <w:rPr>
-                <w:del w:id="121" w:author="Xavier Hoenner" w:date="2014-06-11T16:53:00Z"/>
-                <w:b/>
-                <w:sz w:val="24"/>
-              </w:rPr>
-              <w:pPrChange w:id="122" w:author="Xavier Hoenner" w:date="2014-06-11T16:53:00Z">
+                <w:del w:id="134" w:author="Xavier Hoenner" w:date="2014-06-11T16:53:00Z"/>
+                <w:b/>
+                <w:sz w:val="24"/>
+              </w:rPr>
+              <w:pPrChange w:id="135" w:author="Xavier Hoenner" w:date="2014-06-11T16:53:00Z">
                 <w:pPr>
                   <w:spacing w:after="200" w:line="276" w:lineRule="auto"/>
                   <w:jc w:val="center"/>
                 </w:pPr>
               </w:pPrChange>
             </w:pPr>
-            <w:del w:id="123" w:author="Xavier Hoenner" w:date="2014-06-11T16:53:00Z">
+            <w:del w:id="136" w:author="Xavier Hoenner" w:date="2014-06-11T16:53:00Z">
               <w:r>
                 <w:rPr>
                   <w:b/>
@@ -5097,18 +5798,18 @@
               <w:jc w:val="center"/>
               <w:outlineLvl w:val="1"/>
               <w:rPr>
-                <w:del w:id="124" w:author="Xavier Hoenner" w:date="2014-06-11T16:53:00Z"/>
-                <w:b/>
-                <w:sz w:val="24"/>
-              </w:rPr>
-              <w:pPrChange w:id="125" w:author="Xavier Hoenner" w:date="2014-06-11T16:53:00Z">
+                <w:del w:id="137" w:author="Xavier Hoenner" w:date="2014-06-11T16:53:00Z"/>
+                <w:b/>
+                <w:sz w:val="24"/>
+              </w:rPr>
+              <w:pPrChange w:id="138" w:author="Xavier Hoenner" w:date="2014-06-11T16:53:00Z">
                 <w:pPr>
                   <w:spacing w:after="200" w:line="276" w:lineRule="auto"/>
                   <w:jc w:val="center"/>
                 </w:pPr>
               </w:pPrChange>
             </w:pPr>
-            <w:del w:id="126" w:author="Xavier Hoenner" w:date="2014-06-11T16:53:00Z">
+            <w:del w:id="139" w:author="Xavier Hoenner" w:date="2014-06-11T16:53:00Z">
               <w:r>
                 <w:rPr>
                   <w:b/>
@@ -5122,7 +5823,7 @@
       <w:tr>
         <w:trPr>
           <w:jc w:val="center"/>
-          <w:del w:id="127" w:author="Xavier Hoenner" w:date="2014-06-11T16:53:00Z"/>
+          <w:del w:id="140" w:author="Xavier Hoenner" w:date="2014-06-11T16:53:00Z"/>
         </w:trPr>
         <w:tc>
           <w:tcPr>
@@ -5138,16 +5839,16 @@
               <w:jc w:val="center"/>
               <w:outlineLvl w:val="1"/>
               <w:rPr>
-                <w:del w:id="128" w:author="Xavier Hoenner" w:date="2014-06-11T16:53:00Z"/>
-              </w:rPr>
-              <w:pPrChange w:id="129" w:author="Xavier Hoenner" w:date="2014-06-11T16:53:00Z">
+                <w:del w:id="141" w:author="Xavier Hoenner" w:date="2014-06-11T16:53:00Z"/>
+              </w:rPr>
+              <w:pPrChange w:id="142" w:author="Xavier Hoenner" w:date="2014-06-11T16:53:00Z">
                 <w:pPr>
                   <w:spacing w:after="200" w:line="276" w:lineRule="auto"/>
                   <w:jc w:val="center"/>
                 </w:pPr>
               </w:pPrChange>
             </w:pPr>
-            <w:del w:id="130" w:author="Xavier Hoenner" w:date="2014-06-11T16:53:00Z">
+            <w:del w:id="143" w:author="Xavier Hoenner" w:date="2014-06-11T16:53:00Z">
               <w:r>
                 <w:delText>Platform code</w:delText>
               </w:r>
@@ -5168,16 +5869,16 @@
               <w:jc w:val="center"/>
               <w:outlineLvl w:val="1"/>
               <w:rPr>
-                <w:del w:id="131" w:author="Xavier Hoenner" w:date="2014-06-11T16:53:00Z"/>
-              </w:rPr>
-              <w:pPrChange w:id="132" w:author="Xavier Hoenner" w:date="2014-06-11T16:53:00Z">
+                <w:del w:id="144" w:author="Xavier Hoenner" w:date="2014-06-11T16:53:00Z"/>
+              </w:rPr>
+              <w:pPrChange w:id="145" w:author="Xavier Hoenner" w:date="2014-06-11T16:53:00Z">
                 <w:pPr>
                   <w:spacing w:after="200" w:line="276" w:lineRule="auto"/>
                   <w:jc w:val="center"/>
                 </w:pPr>
               </w:pPrChange>
             </w:pPr>
-            <w:del w:id="133" w:author="Xavier Hoenner" w:date="2014-06-11T16:53:00Z">
+            <w:del w:id="146" w:author="Xavier Hoenner" w:date="2014-06-11T16:53:00Z">
               <w:r>
                 <w:delText>Latitudinal range</w:delText>
               </w:r>
@@ -5198,16 +5899,16 @@
               <w:jc w:val="center"/>
               <w:outlineLvl w:val="1"/>
               <w:rPr>
-                <w:del w:id="134" w:author="Xavier Hoenner" w:date="2014-06-11T16:53:00Z"/>
-              </w:rPr>
-              <w:pPrChange w:id="135" w:author="Xavier Hoenner" w:date="2014-06-11T16:53:00Z">
+                <w:del w:id="147" w:author="Xavier Hoenner" w:date="2014-06-11T16:53:00Z"/>
+              </w:rPr>
+              <w:pPrChange w:id="148" w:author="Xavier Hoenner" w:date="2014-06-11T16:53:00Z">
                 <w:pPr>
                   <w:spacing w:after="200" w:line="276" w:lineRule="auto"/>
                   <w:jc w:val="center"/>
                 </w:pPr>
               </w:pPrChange>
             </w:pPr>
-            <w:del w:id="136" w:author="Xavier Hoenner" w:date="2014-06-11T16:53:00Z">
+            <w:del w:id="149" w:author="Xavier Hoenner" w:date="2014-06-11T16:53:00Z">
               <w:r>
                 <w:delText>Longitudinal range</w:delText>
               </w:r>
@@ -5228,17 +5929,17 @@
               <w:jc w:val="center"/>
               <w:outlineLvl w:val="1"/>
               <w:rPr>
-                <w:del w:id="137" w:author="Xavier Hoenner" w:date="2014-06-11T16:53:00Z"/>
-                <w:sz w:val="24"/>
-              </w:rPr>
-              <w:pPrChange w:id="138" w:author="Xavier Hoenner" w:date="2014-06-11T16:53:00Z">
+                <w:del w:id="150" w:author="Xavier Hoenner" w:date="2014-06-11T16:53:00Z"/>
+                <w:sz w:val="24"/>
+              </w:rPr>
+              <w:pPrChange w:id="151" w:author="Xavier Hoenner" w:date="2014-06-11T16:53:00Z">
                 <w:pPr>
                   <w:spacing w:after="200" w:line="276" w:lineRule="auto"/>
                   <w:jc w:val="center"/>
                 </w:pPr>
               </w:pPrChange>
             </w:pPr>
-            <w:del w:id="139" w:author="Xavier Hoenner" w:date="2014-06-11T16:53:00Z">
+            <w:del w:id="152" w:author="Xavier Hoenner" w:date="2014-06-11T16:53:00Z">
               <w:r>
                 <w:delText>Start</w:delText>
               </w:r>
@@ -5259,17 +5960,17 @@
               <w:jc w:val="center"/>
               <w:outlineLvl w:val="1"/>
               <w:rPr>
-                <w:del w:id="140" w:author="Xavier Hoenner" w:date="2014-06-11T16:53:00Z"/>
-                <w:sz w:val="24"/>
-              </w:rPr>
-              <w:pPrChange w:id="141" w:author="Xavier Hoenner" w:date="2014-06-11T16:53:00Z">
+                <w:del w:id="153" w:author="Xavier Hoenner" w:date="2014-06-11T16:53:00Z"/>
+                <w:sz w:val="24"/>
+              </w:rPr>
+              <w:pPrChange w:id="154" w:author="Xavier Hoenner" w:date="2014-06-11T16:53:00Z">
                 <w:pPr>
                   <w:spacing w:after="200" w:line="276" w:lineRule="auto"/>
                   <w:jc w:val="center"/>
                 </w:pPr>
               </w:pPrChange>
             </w:pPr>
-            <w:del w:id="142" w:author="Xavier Hoenner" w:date="2014-06-11T16:53:00Z">
+            <w:del w:id="155" w:author="Xavier Hoenner" w:date="2014-06-11T16:53:00Z">
               <w:r>
                 <w:delText>End</w:delText>
               </w:r>
@@ -5290,17 +5991,17 @@
               <w:jc w:val="center"/>
               <w:outlineLvl w:val="1"/>
               <w:rPr>
-                <w:del w:id="143" w:author="Xavier Hoenner" w:date="2014-06-11T16:53:00Z"/>
-                <w:sz w:val="24"/>
-              </w:rPr>
-              <w:pPrChange w:id="144" w:author="Xavier Hoenner" w:date="2014-06-11T16:53:00Z">
+                <w:del w:id="156" w:author="Xavier Hoenner" w:date="2014-06-11T16:53:00Z"/>
+                <w:sz w:val="24"/>
+              </w:rPr>
+              <w:pPrChange w:id="157" w:author="Xavier Hoenner" w:date="2014-06-11T16:53:00Z">
                 <w:pPr>
                   <w:spacing w:after="200" w:line="276" w:lineRule="auto"/>
                   <w:jc w:val="center"/>
                 </w:pPr>
               </w:pPrChange>
             </w:pPr>
-            <w:del w:id="145" w:author="Xavier Hoenner" w:date="2014-06-11T16:53:00Z">
+            <w:del w:id="158" w:author="Xavier Hoenner" w:date="2014-06-11T16:53:00Z">
               <w:r>
                 <w:delText>Time coverage (</w:delText>
               </w:r>
@@ -5327,17 +6028,17 @@
               <w:jc w:val="center"/>
               <w:outlineLvl w:val="1"/>
               <w:rPr>
-                <w:del w:id="146" w:author="Xavier Hoenner" w:date="2014-06-11T16:53:00Z"/>
-                <w:sz w:val="24"/>
-              </w:rPr>
-              <w:pPrChange w:id="147" w:author="Xavier Hoenner" w:date="2014-06-11T16:53:00Z">
+                <w:del w:id="159" w:author="Xavier Hoenner" w:date="2014-06-11T16:53:00Z"/>
+                <w:sz w:val="24"/>
+              </w:rPr>
+              <w:pPrChange w:id="160" w:author="Xavier Hoenner" w:date="2014-06-11T16:53:00Z">
                 <w:pPr>
                   <w:spacing w:after="200" w:line="276" w:lineRule="auto"/>
                   <w:jc w:val="center"/>
                 </w:pPr>
               </w:pPrChange>
             </w:pPr>
-            <w:del w:id="148" w:author="Xavier Hoenner" w:date="2014-06-11T16:53:00Z">
+            <w:del w:id="161" w:author="Xavier Hoenner" w:date="2014-06-11T16:53:00Z">
               <w:r>
                 <w:delText>Principal investigator</w:delText>
               </w:r>
@@ -5348,7 +6049,7 @@
       <w:tr>
         <w:trPr>
           <w:jc w:val="center"/>
-          <w:del w:id="149" w:author="Xavier Hoenner" w:date="2014-06-11T16:53:00Z"/>
+          <w:del w:id="162" w:author="Xavier Hoenner" w:date="2014-06-11T16:53:00Z"/>
         </w:trPr>
         <w:tc>
           <w:tcPr>
@@ -5366,17 +6067,17 @@
               <w:jc w:val="center"/>
               <w:outlineLvl w:val="1"/>
               <w:rPr>
-                <w:del w:id="150" w:author="Xavier Hoenner" w:date="2014-06-11T16:53:00Z"/>
-                <w:sz w:val="24"/>
-              </w:rPr>
-              <w:pPrChange w:id="151" w:author="Xavier Hoenner" w:date="2014-06-11T16:53:00Z">
+                <w:del w:id="163" w:author="Xavier Hoenner" w:date="2014-06-11T16:53:00Z"/>
+                <w:sz w:val="24"/>
+              </w:rPr>
+              <w:pPrChange w:id="164" w:author="Xavier Hoenner" w:date="2014-06-11T16:53:00Z">
                 <w:pPr>
                   <w:spacing w:after="200" w:line="276" w:lineRule="auto"/>
                   <w:jc w:val="center"/>
                 </w:pPr>
               </w:pPrChange>
             </w:pPr>
-            <w:del w:id="152" w:author="Xavier Hoenner" w:date="2014-06-11T16:53:00Z">
+            <w:del w:id="165" w:author="Xavier Hoenner" w:date="2014-06-11T16:53:00Z">
               <w:r>
                 <w:delText>Headers = ‘organisation’</w:delText>
               </w:r>
@@ -5387,7 +6088,7 @@
       <w:tr>
         <w:trPr>
           <w:jc w:val="center"/>
-          <w:del w:id="153" w:author="Xavier Hoenner" w:date="2014-06-11T16:53:00Z"/>
+          <w:del w:id="166" w:author="Xavier Hoenner" w:date="2014-06-11T16:53:00Z"/>
         </w:trPr>
         <w:tc>
           <w:tcPr>
@@ -5404,16 +6105,16 @@
               <w:ind w:left="720"/>
               <w:outlineLvl w:val="1"/>
               <w:rPr>
-                <w:del w:id="154" w:author="Xavier Hoenner" w:date="2014-06-11T16:53:00Z"/>
-                <w:sz w:val="24"/>
-              </w:rPr>
-              <w:pPrChange w:id="155" w:author="Xavier Hoenner" w:date="2014-06-11T16:53:00Z">
+                <w:del w:id="167" w:author="Xavier Hoenner" w:date="2014-06-11T16:53:00Z"/>
+                <w:sz w:val="24"/>
+              </w:rPr>
+              <w:pPrChange w:id="168" w:author="Xavier Hoenner" w:date="2014-06-11T16:53:00Z">
                 <w:pPr>
                   <w:spacing w:after="200" w:line="276" w:lineRule="auto"/>
                 </w:pPr>
               </w:pPrChange>
             </w:pPr>
-            <w:del w:id="156" w:author="Xavier Hoenner" w:date="2014-06-11T16:53:00Z">
+            <w:del w:id="169" w:author="Xavier Hoenner" w:date="2014-06-11T16:53:00Z">
               <w:r>
                 <w:delText>Sub-headers = ‘</w:delText>
               </w:r>
@@ -5430,7 +6131,7 @@
       <w:tr>
         <w:trPr>
           <w:jc w:val="center"/>
-          <w:del w:id="157" w:author="Xavier Hoenner" w:date="2014-06-11T16:53:00Z"/>
+          <w:del w:id="170" w:author="Xavier Hoenner" w:date="2014-06-11T16:53:00Z"/>
         </w:trPr>
         <w:tc>
           <w:tcPr>
@@ -5446,10 +6147,10 @@
               <w:jc w:val="center"/>
               <w:outlineLvl w:val="1"/>
               <w:rPr>
-                <w:del w:id="158" w:author="Xavier Hoenner" w:date="2014-06-11T16:53:00Z"/>
-                <w:sz w:val="24"/>
-              </w:rPr>
-              <w:pPrChange w:id="159" w:author="Xavier Hoenner" w:date="2014-06-11T16:53:00Z">
+                <w:del w:id="171" w:author="Xavier Hoenner" w:date="2014-06-11T16:53:00Z"/>
+                <w:sz w:val="24"/>
+              </w:rPr>
+              <w:pPrChange w:id="172" w:author="Xavier Hoenner" w:date="2014-06-11T16:53:00Z">
                 <w:pPr>
                   <w:spacing w:after="200" w:line="276" w:lineRule="auto"/>
                   <w:jc w:val="center"/>
@@ -5472,10 +6173,10 @@
               <w:jc w:val="center"/>
               <w:outlineLvl w:val="1"/>
               <w:rPr>
-                <w:del w:id="160" w:author="Xavier Hoenner" w:date="2014-06-11T16:53:00Z"/>
-                <w:sz w:val="24"/>
-              </w:rPr>
-              <w:pPrChange w:id="161" w:author="Xavier Hoenner" w:date="2014-06-11T16:53:00Z">
+                <w:del w:id="173" w:author="Xavier Hoenner" w:date="2014-06-11T16:53:00Z"/>
+                <w:sz w:val="24"/>
+              </w:rPr>
+              <w:pPrChange w:id="174" w:author="Xavier Hoenner" w:date="2014-06-11T16:53:00Z">
                 <w:pPr>
                   <w:spacing w:after="200" w:line="276" w:lineRule="auto"/>
                   <w:jc w:val="center"/>
@@ -5498,10 +6199,10 @@
               <w:jc w:val="center"/>
               <w:outlineLvl w:val="1"/>
               <w:rPr>
-                <w:del w:id="162" w:author="Xavier Hoenner" w:date="2014-06-11T16:53:00Z"/>
-                <w:sz w:val="24"/>
-              </w:rPr>
-              <w:pPrChange w:id="163" w:author="Xavier Hoenner" w:date="2014-06-11T16:53:00Z">
+                <w:del w:id="175" w:author="Xavier Hoenner" w:date="2014-06-11T16:53:00Z"/>
+                <w:sz w:val="24"/>
+              </w:rPr>
+              <w:pPrChange w:id="176" w:author="Xavier Hoenner" w:date="2014-06-11T16:53:00Z">
                 <w:pPr>
                   <w:spacing w:after="200" w:line="276" w:lineRule="auto"/>
                   <w:jc w:val="center"/>
@@ -5524,10 +6225,10 @@
               <w:jc w:val="center"/>
               <w:outlineLvl w:val="1"/>
               <w:rPr>
-                <w:del w:id="164" w:author="Xavier Hoenner" w:date="2014-06-11T16:53:00Z"/>
-                <w:sz w:val="24"/>
-              </w:rPr>
-              <w:pPrChange w:id="165" w:author="Xavier Hoenner" w:date="2014-06-11T16:53:00Z">
+                <w:del w:id="177" w:author="Xavier Hoenner" w:date="2014-06-11T16:53:00Z"/>
+                <w:sz w:val="24"/>
+              </w:rPr>
+              <w:pPrChange w:id="178" w:author="Xavier Hoenner" w:date="2014-06-11T16:53:00Z">
                 <w:pPr>
                   <w:spacing w:after="200" w:line="276" w:lineRule="auto"/>
                   <w:jc w:val="center"/>
@@ -5550,10 +6251,10 @@
               <w:jc w:val="center"/>
               <w:outlineLvl w:val="1"/>
               <w:rPr>
-                <w:del w:id="166" w:author="Xavier Hoenner" w:date="2014-06-11T16:53:00Z"/>
-                <w:sz w:val="24"/>
-              </w:rPr>
-              <w:pPrChange w:id="167" w:author="Xavier Hoenner" w:date="2014-06-11T16:53:00Z">
+                <w:del w:id="179" w:author="Xavier Hoenner" w:date="2014-06-11T16:53:00Z"/>
+                <w:sz w:val="24"/>
+              </w:rPr>
+              <w:pPrChange w:id="180" w:author="Xavier Hoenner" w:date="2014-06-11T16:53:00Z">
                 <w:pPr>
                   <w:spacing w:after="200" w:line="276" w:lineRule="auto"/>
                   <w:jc w:val="center"/>
@@ -5575,10 +6276,10 @@
               <w:jc w:val="center"/>
               <w:outlineLvl w:val="1"/>
               <w:rPr>
-                <w:del w:id="168" w:author="Xavier Hoenner" w:date="2014-06-11T16:53:00Z"/>
-                <w:sz w:val="24"/>
-              </w:rPr>
-              <w:pPrChange w:id="169" w:author="Xavier Hoenner" w:date="2014-06-11T16:53:00Z">
+                <w:del w:id="181" w:author="Xavier Hoenner" w:date="2014-06-11T16:53:00Z"/>
+                <w:sz w:val="24"/>
+              </w:rPr>
+              <w:pPrChange w:id="182" w:author="Xavier Hoenner" w:date="2014-06-11T16:53:00Z">
                 <w:pPr>
                   <w:spacing w:after="200" w:line="276" w:lineRule="auto"/>
                   <w:jc w:val="center"/>
@@ -5600,10 +6301,10 @@
               <w:jc w:val="center"/>
               <w:outlineLvl w:val="1"/>
               <w:rPr>
-                <w:del w:id="170" w:author="Xavier Hoenner" w:date="2014-06-11T16:53:00Z"/>
-                <w:sz w:val="24"/>
-              </w:rPr>
-              <w:pPrChange w:id="171" w:author="Xavier Hoenner" w:date="2014-06-11T16:53:00Z">
+                <w:del w:id="183" w:author="Xavier Hoenner" w:date="2014-06-11T16:53:00Z"/>
+                <w:sz w:val="24"/>
+              </w:rPr>
+              <w:pPrChange w:id="184" w:author="Xavier Hoenner" w:date="2014-06-11T16:53:00Z">
                 <w:pPr>
                   <w:spacing w:after="200" w:line="276" w:lineRule="auto"/>
                   <w:jc w:val="center"/>
@@ -5623,7 +6324,7 @@
         <w:rPr>
           <w:szCs w:val="24"/>
         </w:rPr>
-        <w:pPrChange w:id="172" w:author="Xavier Hoenner" w:date="2014-06-11T16:53:00Z">
+        <w:pPrChange w:id="185" w:author="Xavier Hoenner" w:date="2014-06-11T16:53:00Z">
           <w:pPr>
             <w:ind w:left="1843" w:hanging="1843"/>
           </w:pPr>
@@ -5706,17 +6407,37 @@
     <w:r>
       <w:t xml:space="preserve">– Report templates – </w:t>
     </w:r>
-    <w:del w:id="173" w:author="Xavier Hoenner" w:date="2013-07-11T10:56:00Z">
+    <w:del w:id="186" w:author="Xavier Hoenner" w:date="2013-07-11T10:56:00Z">
       <w:r>
         <w:delText>05/06</w:delText>
       </w:r>
     </w:del>
-    <w:ins w:id="174" w:author="Xavier Hoenner" w:date="2014-05-01T12:03:00Z">
-      <w:r>
-        <w:t>01/05/2014</w:t>
+    <w:ins w:id="187" w:author="Xavier Hoenner" w:date="2014-05-01T12:03:00Z">
+      <w:r>
+        <w:t>0</w:t>
       </w:r>
     </w:ins>
-    <w:del w:id="175" w:author="Xavier Hoenner" w:date="2014-05-01T12:03:00Z">
+    <w:ins w:id="188" w:author="Xavier Hoenner" w:date="2014-07-02T11:15:00Z">
+      <w:r>
+        <w:t>2</w:t>
+      </w:r>
+    </w:ins>
+    <w:ins w:id="189" w:author="Xavier Hoenner" w:date="2014-05-01T12:03:00Z">
+      <w:r>
+        <w:t>/0</w:t>
+      </w:r>
+    </w:ins>
+    <w:ins w:id="190" w:author="Xavier Hoenner" w:date="2014-07-02T11:15:00Z">
+      <w:r>
+        <w:t>7</w:t>
+      </w:r>
+    </w:ins>
+    <w:ins w:id="191" w:author="Xavier Hoenner" w:date="2014-05-01T12:03:00Z">
+      <w:r>
+        <w:t>/2014</w:t>
+      </w:r>
+    </w:ins>
+    <w:del w:id="192" w:author="Xavier Hoenner" w:date="2014-05-01T12:03:00Z">
       <w:r>
         <w:delText>/2013</w:delText>
       </w:r>

</xml_diff>